<commit_message>
Rapport - Conception et Evolution du jeu
</commit_message>
<xml_diff>
--- a/Rapport - Hitty Knife Redux.docx
+++ b/Rapport - Hitty Knife Redux.docx
@@ -120,8 +120,28 @@
           <w:lang w:bidi="fr-FR"/>
         </w:rPr>
         <w:lastRenderedPageBreak/>
-        <w:t>Sommaire :</w:t>
-      </w:r>
+        <w:t>Sommaire </w:t>
+      </w:r>
+      <w:r>
+        <w:rPr>
+          <w:lang w:bidi="fr-FR"/>
+        </w:rPr>
+        <w:t>(liens cliquables</w:t>
+      </w:r>
+      <w:proofErr w:type="gramStart"/>
+      <w:r>
+        <w:rPr>
+          <w:lang w:bidi="fr-FR"/>
+        </w:rPr>
+        <w:t>)</w:t>
+      </w:r>
+      <w:r>
+        <w:rPr>
+          <w:lang w:bidi="fr-FR"/>
+        </w:rPr>
+        <w:t>:</w:t>
+      </w:r>
+      <w:proofErr w:type="gramEnd"/>
     </w:p>
     <w:p>
       <w:pPr>
@@ -202,29 +222,71 @@
             <w:rFonts w:ascii="Times New Roman" w:hAnsi="Times New Roman" w:cs="Times New Roman"/>
             <w:lang w:val="en-US" w:eastAsia="zh-CN" w:bidi="fr-FR"/>
           </w:rPr>
-          <w:t>mÉthodologie de d</w:t>
+          <w:t>mÉthodologie de dÉvelopement</w:t>
         </w:r>
+      </w:hyperlink>
+      <w:r>
+        <w:rPr>
+          <w:rFonts w:ascii="Times New Roman" w:hAnsi="Times New Roman" w:cs="Times New Roman"/>
+          <w:lang w:val="en-US" w:eastAsia="zh-CN" w:bidi="fr-FR"/>
+        </w:rPr>
+        <w:br/>
+      </w:r>
+    </w:p>
+    <w:p>
+      <w:pPr>
+        <w:pStyle w:val="Titre2"/>
+        <w:numPr>
+          <w:ilvl w:val="0"/>
+          <w:numId w:val="3"/>
+        </w:numPr>
+        <w:rPr>
+          <w:lang w:bidi="fr-FR"/>
+        </w:rPr>
+      </w:pPr>
+      <w:hyperlink w:anchor="_Évolution_du_jeu" w:history="1">
         <w:r>
           <w:rPr>
             <w:rStyle w:val="Lienhypertexte"/>
             <w:rFonts w:ascii="Times New Roman" w:hAnsi="Times New Roman" w:cs="Times New Roman"/>
-            <w:lang w:val="en-US" w:eastAsia="zh-CN" w:bidi="fr-FR"/>
+            <w:lang w:eastAsia="zh-CN" w:bidi="fr-FR"/>
           </w:rPr>
           <w:t>É</w:t>
         </w:r>
         <w:r>
           <w:rPr>
             <w:rStyle w:val="Lienhypertexte"/>
+            <w:lang w:bidi="fr-FR"/>
+          </w:rPr>
+          <w:t>volutio</w:t>
+        </w:r>
+        <w:r>
+          <w:rPr>
+            <w:rStyle w:val="Lienhypertexte"/>
+            <w:lang w:bidi="fr-FR"/>
+          </w:rPr>
+          <w:t>n</w:t>
+        </w:r>
+        <w:r>
+          <w:rPr>
+            <w:rStyle w:val="Lienhypertexte"/>
+            <w:lang w:bidi="fr-FR"/>
+          </w:rPr>
+          <w:t xml:space="preserve"> du jeu et valeur ajout</w:t>
+        </w:r>
+        <w:r>
+          <w:rPr>
+            <w:rStyle w:val="Lienhypertexte"/>
             <w:rFonts w:ascii="Times New Roman" w:hAnsi="Times New Roman" w:cs="Times New Roman"/>
-            <w:lang w:val="en-US" w:eastAsia="zh-CN" w:bidi="fr-FR"/>
+            <w:lang w:eastAsia="zh-CN" w:bidi="fr-FR"/>
           </w:rPr>
-          <w:t>velopement</w:t>
+          <w:t>Ée</w:t>
         </w:r>
       </w:hyperlink>
       <w:r>
         <w:rPr>
           <w:rFonts w:ascii="Times New Roman" w:hAnsi="Times New Roman" w:cs="Times New Roman"/>
-          <w:lang w:val="en-US" w:eastAsia="zh-CN" w:bidi="fr-FR"/>
+          <w:lang w:eastAsia="zh-CN" w:bidi="fr-FR"/>
         </w:rPr>
         <w:br/>
       </w:r>
@@ -237,60 +299,21 @@
           <w:numId w:val="3"/>
         </w:numPr>
         <w:rPr>
-          <w:lang w:bidi="fr-FR"/>
-        </w:rPr>
-      </w:pPr>
-      <w:r>
-        <w:rPr>
           <w:rFonts w:ascii="Times New Roman" w:hAnsi="Times New Roman" w:cs="Times New Roman"/>
           <w:lang w:eastAsia="zh-CN" w:bidi="fr-FR"/>
         </w:rPr>
-        <w:t>É</w:t>
-      </w:r>
-      <w:r>
-        <w:rPr>
-          <w:lang w:bidi="fr-FR"/>
-        </w:rPr>
-        <w:t>volution du jeu et valeur ajout</w:t>
-      </w:r>
+      </w:pPr>
       <w:r>
         <w:rPr>
           <w:rFonts w:ascii="Times New Roman" w:hAnsi="Times New Roman" w:cs="Times New Roman"/>
           <w:lang w:eastAsia="zh-CN" w:bidi="fr-FR"/>
         </w:rPr>
-        <w:t>Ée</w:t>
+        <w:t>conception et architecture du jeu</w:t>
       </w:r>
       <w:r>
         <w:rPr>
           <w:rFonts w:ascii="Times New Roman" w:hAnsi="Times New Roman" w:cs="Times New Roman"/>
           <w:lang w:eastAsia="zh-CN" w:bidi="fr-FR"/>
-        </w:rPr>
-        <w:br/>
-      </w:r>
-    </w:p>
-    <w:p>
-      <w:pPr>
-        <w:pStyle w:val="Titre2"/>
-        <w:numPr>
-          <w:ilvl w:val="0"/>
-          <w:numId w:val="3"/>
-        </w:numPr>
-        <w:rPr>
-          <w:rFonts w:ascii="Times New Roman" w:hAnsi="Times New Roman" w:cs="Times New Roman"/>
-          <w:lang w:val="en-US" w:eastAsia="zh-CN" w:bidi="fr-FR"/>
-        </w:rPr>
-      </w:pPr>
-      <w:r>
-        <w:rPr>
-          <w:rFonts w:ascii="Times New Roman" w:hAnsi="Times New Roman" w:cs="Times New Roman"/>
-          <w:lang w:val="en-US" w:eastAsia="zh-CN" w:bidi="fr-FR"/>
-        </w:rPr>
-        <w:t>conception et architecture du jeu</w:t>
-      </w:r>
-      <w:r>
-        <w:rPr>
-          <w:rFonts w:ascii="Times New Roman" w:hAnsi="Times New Roman" w:cs="Times New Roman"/>
-          <w:lang w:val="en-US" w:eastAsia="zh-CN" w:bidi="fr-FR"/>
         </w:rPr>
         <w:br/>
       </w:r>
@@ -587,7 +610,19 @@
         <w:rPr>
           <w:lang w:bidi="fr-FR"/>
         </w:rPr>
-        <w:t>Cette version repensée propose une expérience de jeu enrichie, avec des vagues de défis de plus en plus ardus, comprenant des Boss uniques dans leur conception et des environnements variés.</w:t>
+        <w:t>Cette version repensée propose une expérience de jeu enrichie, avec des vagues de défis</w:t>
+      </w:r>
+      <w:r>
+        <w:rPr>
+          <w:lang w:bidi="fr-FR"/>
+        </w:rPr>
+        <w:t xml:space="preserve">, </w:t>
+      </w:r>
+      <w:r>
+        <w:rPr>
+          <w:lang w:bidi="fr-FR"/>
+        </w:rPr>
+        <w:t>comprenant des Boss uniques dans leur conception et des environnements variés.</w:t>
       </w:r>
     </w:p>
     <w:p>
@@ -921,6 +956,7 @@
     </w:p>
     <w:p>
       <w:pPr>
+        <w:ind w:firstLine="720"/>
         <w:jc w:val="both"/>
         <w:rPr>
           <w:lang w:bidi="fr-FR"/>
@@ -943,16 +979,29 @@
     </w:p>
     <w:p>
       <w:pPr>
-        <w:jc w:val="both"/>
-        <w:rPr>
-          <w:lang w:bidi="fr-FR"/>
-        </w:rPr>
-      </w:pPr>
-      <w:r>
-        <w:rPr>
-          <w:lang w:bidi="fr-FR"/>
-        </w:rPr>
-        <w:t>Les niveaux sont quant à eux divisés en 3 à 5 vagues : 3 vagues avec des cibles</w:t>
+        <w:ind w:firstLine="720"/>
+        <w:jc w:val="both"/>
+        <w:rPr>
+          <w:lang w:bidi="fr-FR"/>
+        </w:rPr>
+      </w:pPr>
+      <w:r>
+        <w:rPr>
+          <w:lang w:bidi="fr-FR"/>
+        </w:rPr>
+        <w:t xml:space="preserve">Les niveaux sont quant à eux divisés en </w:t>
+      </w:r>
+      <w:r>
+        <w:rPr>
+          <w:lang w:bidi="fr-FR"/>
+        </w:rPr>
+        <w:t>4 vagues</w:t>
+      </w:r>
+      <w:r>
+        <w:rPr>
+          <w:lang w:bidi="fr-FR"/>
+        </w:rPr>
+        <w:t xml:space="preserve"> : 3 vagues avec des cibles</w:t>
       </w:r>
       <w:r>
         <w:rPr>
@@ -964,19 +1013,32 @@
         <w:rPr>
           <w:lang w:bidi="fr-FR"/>
         </w:rPr>
-        <w:t>, de plus en plus difficiles (plus de cibles, mouvements plus rapides, etc.), tandis que pour les niveaux à 5 vagues, 4 sont composées de cibles normales mais la dernière vague est un boss. Les boss, contrairement aux cibles usuelles, sont dotés de trajectoires complexes mais régulières, différentes pour chacun des boss et rendant la visée plus difficile. Certains d’entre eux ont des fonctionnalités spécifiques que nous aborderons plus tard dans ce rapport. Ces confrontations ajoutent un défi supplémentaire au jeu, testant les compétences de précision et de timing du joueur.</w:t>
-      </w:r>
-    </w:p>
-    <w:p>
-      <w:pPr>
-        <w:jc w:val="both"/>
-        <w:rPr>
-          <w:lang w:bidi="fr-FR"/>
-        </w:rPr>
-      </w:pPr>
-    </w:p>
-    <w:p>
-      <w:pPr>
+        <w:t xml:space="preserve">, </w:t>
+      </w:r>
+      <w:r>
+        <w:rPr>
+          <w:lang w:bidi="fr-FR"/>
+        </w:rPr>
+        <w:t>et « bonus », tandis que la</w:t>
+      </w:r>
+      <w:r>
+        <w:rPr>
+          <w:lang w:bidi="fr-FR"/>
+        </w:rPr>
+        <w:t xml:space="preserve"> dernière vague est un boss. Les boss, contrairement aux cibles usuelles, sont dotés de trajectoires complexes mais régulières, différentes pour chacun des boss et rendant la visée plus difficile. Certains d’entre eux ont des fonctionnalités spécifiques que nous aborderons plus tard dans ce rapport. Ces confrontations ajoutent un défi supplémentaire au jeu, testant les compétences de précision et de timing du joueur.</w:t>
+      </w:r>
+    </w:p>
+    <w:p>
+      <w:pPr>
+        <w:jc w:val="both"/>
+        <w:rPr>
+          <w:lang w:bidi="fr-FR"/>
+        </w:rPr>
+      </w:pPr>
+    </w:p>
+    <w:p>
+      <w:pPr>
+        <w:ind w:firstLine="720"/>
         <w:jc w:val="both"/>
         <w:rPr>
           <w:lang w:bidi="fr-FR"/>
@@ -1054,67 +1116,188 @@
         <w:rPr>
           <w:lang w:bidi="fr-FR"/>
         </w:rPr>
-        <w:t xml:space="preserve"> est l'introduction de différents univers et environnements. La direction artistique a été entièrement repensée et les joueurs peuvent désormais choisir parmi une variété de décors et d'ambiances, allant des paysages urbains aux jungles exotiques, ajoutant ainsi de la diversité visuelle et thématique au jeu.</w:t>
-      </w:r>
-    </w:p>
-    <w:p>
-      <w:pPr>
-        <w:jc w:val="both"/>
-        <w:rPr>
-          <w:lang w:bidi="fr-FR"/>
-        </w:rPr>
-      </w:pPr>
-    </w:p>
-    <w:p>
-      <w:pPr>
-        <w:jc w:val="both"/>
-        <w:rPr>
-          <w:lang w:bidi="fr-FR"/>
-        </w:rPr>
-      </w:pPr>
-      <w:r>
-        <w:rPr>
-          <w:lang w:bidi="fr-FR"/>
-        </w:rPr>
-        <w:t>En outre, les joueurs peuvent personnaliser leur expérience de jeu en sélectionnant des skins de couteaux uniques, leur permettant d'exprimer leur style et leur personnalité. Tous ces ajouts cosmétiques sont accessibles par un « shop » implémenté dans le jeu, permettant au joueur de dépenser de la monnaie virtuelle pour acheter des environnements, des skins de couteau, mais aussi différentes musiques ! L'argent est accessible simplement en jouant, chaque niveau remporté rapportant au joueur un certain montant d'argent.</w:t>
-      </w:r>
-    </w:p>
-    <w:p>
-      <w:pPr>
-        <w:jc w:val="both"/>
-        <w:rPr>
-          <w:lang w:bidi="fr-FR"/>
-        </w:rPr>
-      </w:pPr>
-    </w:p>
-    <w:p>
-      <w:pPr>
-        <w:jc w:val="both"/>
-        <w:rPr>
-          <w:lang w:bidi="fr-FR"/>
-        </w:rPr>
-      </w:pPr>
-      <w:r>
-        <w:rPr>
-          <w:lang w:bidi="fr-FR"/>
-        </w:rPr>
-        <w:t xml:space="preserve">Enfin, un tout nouveau mode versus permet aux joueurs de s'affronter dans des duels palpitants, testant ainsi leurs compétences contre celles de leurs adversaires. Les joueurs </w:t>
-      </w:r>
+        <w:t xml:space="preserve"> est l'introduction </w:t>
+      </w:r>
+      <w:r>
+        <w:rPr>
+          <w:lang w:bidi="fr-FR"/>
+        </w:rPr>
+        <w:t>d’un tout nouvel univers -plus d’une quinzaine de backgrounds !</w:t>
+      </w:r>
+      <w:r>
+        <w:rPr>
+          <w:lang w:bidi="fr-FR"/>
+        </w:rPr>
+        <w:t xml:space="preserve"> La direction artistique a été entièrement repensée et les joueurs peuvent désormais </w:t>
+      </w:r>
+      <w:r>
+        <w:rPr>
+          <w:lang w:bidi="fr-FR"/>
+        </w:rPr>
+        <w:t>jouer dans un Japon féodal</w:t>
+      </w:r>
+      <w:r>
+        <w:rPr>
+          <w:lang w:bidi="fr-FR"/>
+        </w:rPr>
+        <w:t>.</w:t>
+      </w:r>
+    </w:p>
+    <w:p>
+      <w:pPr>
+        <w:jc w:val="both"/>
+        <w:rPr>
+          <w:lang w:bidi="fr-FR"/>
+        </w:rPr>
+      </w:pPr>
+    </w:p>
+    <w:p>
+      <w:pPr>
+        <w:ind w:firstLine="720"/>
+        <w:jc w:val="both"/>
+        <w:rPr>
+          <w:lang w:bidi="fr-FR"/>
+        </w:rPr>
+      </w:pPr>
+      <w:r>
+        <w:rPr>
+          <w:lang w:bidi="fr-FR"/>
+        </w:rPr>
+        <w:t>En outre, les joueurs peuvent personnaliser leur expérience de jeu en sélectionnant des skins de couteaux</w:t>
+      </w:r>
+      <w:r>
+        <w:rPr>
+          <w:lang w:bidi="fr-FR"/>
+        </w:rPr>
+        <w:t xml:space="preserve">, musiques et backgrounds </w:t>
+      </w:r>
+      <w:r>
+        <w:rPr>
+          <w:lang w:bidi="fr-FR"/>
+        </w:rPr>
+        <w:t xml:space="preserve">uniques, leur permettant d'exprimer leur style et leur personnalité. Tous ces ajouts cosmétiques sont accessibles par un « shop » implémenté dans le jeu, permettant au joueur de dépenser de la monnaie virtuelle pour acheter </w:t>
+      </w:r>
+      <w:r>
+        <w:rPr>
+          <w:lang w:bidi="fr-FR"/>
+        </w:rPr>
+        <w:t xml:space="preserve">ces différentes cosmétiques ! </w:t>
+      </w:r>
+      <w:r>
+        <w:rPr>
+          <w:lang w:bidi="fr-FR"/>
+        </w:rPr>
+        <w:t>L'argent est accessible simplement en jouant, chaque niveau remporté rapportant au joueur un certain montant d'argent.</w:t>
+      </w:r>
+    </w:p>
+    <w:p>
+      <w:pPr>
+        <w:jc w:val="both"/>
+        <w:rPr>
+          <w:lang w:bidi="fr-FR"/>
+        </w:rPr>
+      </w:pPr>
+    </w:p>
+    <w:p>
+      <w:pPr>
+        <w:ind w:firstLine="720"/>
+        <w:jc w:val="both"/>
+        <w:rPr>
+          <w:lang w:bidi="fr-FR"/>
+        </w:rPr>
+      </w:pPr>
+      <w:r>
+        <w:rPr>
+          <w:lang w:bidi="fr-FR"/>
+        </w:rPr>
+        <w:t xml:space="preserve">Cependant, certaines ce ces récompenses ce seront disponibles au joueur qu’en avançant dans le tout nouveau </w:t>
+      </w:r>
+      <w:proofErr w:type="spellStart"/>
+      <w:r>
+        <w:rPr>
+          <w:lang w:bidi="fr-FR"/>
+        </w:rPr>
+        <w:t>B</w:t>
+      </w:r>
+      <w:r>
+        <w:rPr>
+          <w:lang w:bidi="fr-FR"/>
+        </w:rPr>
+        <w:t>attlePass</w:t>
+      </w:r>
+      <w:proofErr w:type="spellEnd"/>
+      <w:r>
+        <w:rPr>
+          <w:lang w:bidi="fr-FR"/>
+        </w:rPr>
+        <w:t xml:space="preserve">. Un tout nouvel ajout, offrant encore plus de satisfaction et de récompenses, pour chaque palier atteint </w:t>
+      </w:r>
+      <w:r>
+        <w:rPr>
+          <w:lang w:bidi="fr-FR"/>
+        </w:rPr>
+        <w:t>à</w:t>
+      </w:r>
+      <w:r>
+        <w:rPr>
+          <w:lang w:bidi="fr-FR"/>
+        </w:rPr>
+        <w:t xml:space="preserve"> force de jouer et de s’améliorer.</w:t>
+      </w:r>
+    </w:p>
+    <w:p>
+      <w:pPr>
+        <w:jc w:val="both"/>
+        <w:rPr>
+          <w:lang w:bidi="fr-FR"/>
+        </w:rPr>
+      </w:pPr>
+    </w:p>
+    <w:p>
+      <w:pPr>
+        <w:ind w:firstLine="720"/>
+        <w:jc w:val="both"/>
+        <w:rPr>
+          <w:lang w:bidi="fr-FR"/>
+        </w:rPr>
+      </w:pPr>
       <w:r>
         <w:rPr>
           <w:lang w:bidi="fr-FR"/>
         </w:rPr>
         <w:lastRenderedPageBreak/>
-        <w:t>doivent vaincre les vagues de cibles et les boss avant leur adversaire. Pour rendre ce mode plus amusant, des cibles dites « bonus » et « malus » sont déposées sur chacun des écrans de jeu ! En les touchant, les joueurs peuvent recevoir un avantage comme un ralentissement de la trajectoire du couteau, ou bien infliger un malus à leur adversaire comme une immobilisation de quelques secondes !</w:t>
-      </w:r>
-    </w:p>
-    <w:p>
-      <w:pPr>
-        <w:jc w:val="both"/>
-        <w:rPr>
-          <w:lang w:bidi="fr-FR"/>
-        </w:rPr>
-      </w:pPr>
+        <w:t>Enfin, un tout nouveau mode versus permet aux joueurs de s'affronter dans des duels palpitants, testant ainsi leurs compétences contre celles de leurs adversaires. Les joueurs doivent vaincre</w:t>
+      </w:r>
+      <w:r>
+        <w:rPr>
+          <w:lang w:bidi="fr-FR"/>
+        </w:rPr>
+        <w:t xml:space="preserve"> un certain nombre</w:t>
+      </w:r>
+      <w:r>
+        <w:rPr>
+          <w:lang w:bidi="fr-FR"/>
+        </w:rPr>
+        <w:t xml:space="preserve"> de cibles et </w:t>
+      </w:r>
+      <w:r>
+        <w:rPr>
+          <w:lang w:bidi="fr-FR"/>
+        </w:rPr>
+        <w:t>de</w:t>
+      </w:r>
+      <w:r>
+        <w:rPr>
+          <w:lang w:bidi="fr-FR"/>
+        </w:rPr>
+        <w:t xml:space="preserve"> boss avant leur adversaire</w:t>
+      </w:r>
+      <w:r>
+        <w:rPr>
+          <w:lang w:bidi="fr-FR"/>
+        </w:rPr>
+        <w:t>.</w:t>
+      </w:r>
     </w:p>
     <w:p>
       <w:pPr>
@@ -1337,14 +1520,12 @@
         </w:rPr>
         <w:t>Les 6 premiers sprints ont été consacrés à l'établissement d'une base solide pour le jeu et la direction artistique, en mettant en place les fonctionnalités de base et en stabilisant le code. Les 6 sprints suivants ont été consacrés à l'ajout de fonctionnalités avancées et à la perfection du jeu. Cela inclut la conception et l'implémentation de nouveaux boss uniques, une refonte complète du GUI –dont on parlera plus en détails dans la partie « Évolution du jeu et valeur ajoutée </w:t>
       </w:r>
-      <w:proofErr w:type="gramStart"/>
-      <w:r>
-        <w:rPr>
-          <w:lang w:bidi="fr-FR"/>
-        </w:rPr>
-        <w:t>»  -</w:t>
-      </w:r>
-      <w:proofErr w:type="gramEnd"/>
+      <w:r>
+        <w:rPr>
+          <w:lang w:bidi="fr-FR"/>
+        </w:rPr>
+        <w:t>» -</w:t>
+      </w:r>
       <w:r>
         <w:rPr>
           <w:lang w:bidi="fr-FR"/>
@@ -1386,55 +1567,51 @@
         <w:rPr>
           <w:lang w:bidi="fr-FR"/>
         </w:rPr>
+        <w:t xml:space="preserve">En résumé, notre méthodologie de développement agile et notre utilisation de </w:t>
+      </w:r>
+      <w:proofErr w:type="spellStart"/>
+      <w:r>
+        <w:rPr>
+          <w:lang w:bidi="fr-FR"/>
+        </w:rPr>
+        <w:t>GitLab</w:t>
+      </w:r>
+      <w:proofErr w:type="spellEnd"/>
+      <w:r>
+        <w:rPr>
+          <w:lang w:bidi="fr-FR"/>
+        </w:rPr>
+        <w:t xml:space="preserve"> nous ont permis de travailler de manière collaborative, flexible et efficace pour donner vie au jeu</w:t>
+      </w:r>
+      <w:r>
+        <w:rPr>
+          <w:lang w:bidi="fr-FR"/>
+        </w:rPr>
+        <w:t>.</w:t>
+      </w:r>
+    </w:p>
+    <w:p>
+      <w:pPr>
+        <w:pStyle w:val="Titre1"/>
+        <w:jc w:val="both"/>
+        <w:rPr>
+          <w:lang w:bidi="fr-FR"/>
+        </w:rPr>
+      </w:pPr>
+      <w:bookmarkStart w:id="3" w:name="_Évolution_du_jeu"/>
+      <w:bookmarkEnd w:id="3"/>
+      <w:r>
+        <w:rPr>
+          <w:lang w:bidi="fr-FR"/>
+        </w:rPr>
         <w:lastRenderedPageBreak/>
-        <w:t xml:space="preserve">En résumé, notre méthodologie de développement agile et notre utilisation de </w:t>
-      </w:r>
-      <w:proofErr w:type="spellStart"/>
-      <w:r>
-        <w:rPr>
-          <w:lang w:bidi="fr-FR"/>
-        </w:rPr>
-        <w:t>GitLab</w:t>
-      </w:r>
-      <w:proofErr w:type="spellEnd"/>
-      <w:r>
-        <w:rPr>
-          <w:lang w:bidi="fr-FR"/>
-        </w:rPr>
-        <w:t xml:space="preserve"> nous ont permis de travailler de manière collaborative, flexible et efficace pour donner vie au jeu !</w:t>
-      </w:r>
-    </w:p>
-    <w:p>
-      <w:pPr>
-        <w:rPr>
-          <w:lang w:bidi="fr-FR"/>
-        </w:rPr>
-      </w:pPr>
-    </w:p>
-    <w:p>
-      <w:pPr>
-        <w:rPr>
-          <w:lang w:bidi="fr-FR"/>
-        </w:rPr>
-      </w:pPr>
-    </w:p>
-    <w:p>
-      <w:pPr>
-        <w:pStyle w:val="Titre1"/>
-        <w:rPr>
-          <w:lang w:bidi="fr-FR"/>
-        </w:rPr>
-      </w:pPr>
-      <w:r>
-        <w:rPr>
-          <w:lang w:bidi="fr-FR"/>
-        </w:rPr>
         <w:t>Évolution du jeu et valeur ajoutée :</w:t>
       </w:r>
     </w:p>
     <w:p>
       <w:pPr>
-        <w:pStyle w:val="Listepuces"/>
+        <w:ind w:firstLine="720"/>
+        <w:jc w:val="both"/>
         <w:rPr>
           <w:lang w:eastAsia="fr-FR"/>
         </w:rPr>
@@ -1443,192 +1620,1250 @@
         <w:rPr>
           <w:lang w:eastAsia="fr-FR"/>
         </w:rPr>
-        <w:t>Explication des variantes et des idées d'amélioration proposées dans la fiche de projet.</w:t>
-      </w:r>
-    </w:p>
-    <w:p>
-      <w:pPr>
-        <w:pStyle w:val="Listepuces"/>
+        <w:t xml:space="preserve">L'évolution du jeu et sa valeur ajoutée ont été des aspects cruciaux de notre projet. Nous avons commencé par recréer le jeu de base, en mettant en place un menu intuitif permettant aux joueurs d'accéder facilement au jeu en appuyant simplement sur un bouton. Au sprint 6, </w:t>
+      </w:r>
+      <w:r>
         <w:rPr>
           <w:lang w:eastAsia="fr-FR"/>
         </w:rPr>
-      </w:pPr>
+        <w:t>les ajouts et refonte</w:t>
+      </w:r>
       <w:r>
         <w:rPr>
           <w:lang w:eastAsia="fr-FR"/>
         </w:rPr>
-        <w:t>Développement des nouveaux univers imaginés pour enrichir le jeu.</w:t>
-      </w:r>
-    </w:p>
-    <w:p>
-      <w:pPr>
-        <w:pStyle w:val="Listepuces"/>
+        <w:t>s</w:t>
+      </w:r>
+      <w:r>
         <w:rPr>
           <w:lang w:eastAsia="fr-FR"/>
         </w:rPr>
-      </w:pPr>
-      <w:r>
+        <w:t xml:space="preserve"> ont commencés :</w:t>
+      </w:r>
+    </w:p>
+    <w:p>
+      <w:pPr>
+        <w:jc w:val="both"/>
         <w:rPr>
           <w:lang w:eastAsia="fr-FR"/>
         </w:rPr>
-        <w:t>Discussion sur l'importance des abstractions et de la conception pour permettre ces variations</w:t>
-      </w:r>
-    </w:p>
-    <w:p>
-      <w:pPr>
-        <w:rPr>
-          <w:lang w:bidi="fr-FR"/>
-        </w:rPr>
-      </w:pPr>
-    </w:p>
-    <w:p>
-      <w:pPr>
-        <w:pStyle w:val="Titre1"/>
-        <w:rPr>
-          <w:lang w:bidi="fr-FR"/>
-        </w:rPr>
-      </w:pPr>
-      <w:r>
-        <w:rPr>
-          <w:lang w:bidi="fr-FR"/>
-        </w:rPr>
-        <w:t>Conception et Architecture du jeu :</w:t>
-      </w:r>
-    </w:p>
-    <w:p>
-      <w:pPr>
-        <w:rPr>
-          <w:lang w:bidi="fr-FR"/>
-        </w:rPr>
-      </w:pPr>
-    </w:p>
-    <w:p>
-      <w:pPr>
-        <w:jc w:val="both"/>
-        <w:rPr>
-          <w:lang w:bidi="fr-FR"/>
-        </w:rPr>
-      </w:pPr>
-      <w:r>
-        <w:rPr>
-          <w:lang w:bidi="fr-FR"/>
-        </w:rPr>
-        <w:t xml:space="preserve">Nous avons utilisé Maven </w:t>
-      </w:r>
-      <w:r>
-        <w:rPr>
-          <w:lang w:bidi="fr-FR"/>
-        </w:rPr>
-        <w:t xml:space="preserve">pour gérer les dépendances, la compilation ainsi que l’exécution du projet. Doté d’une facilité d’utilisation, la configuration de Maven a accéléré le processus de développement, en particulier </w:t>
-      </w:r>
-      <w:r>
-        <w:rPr>
-          <w:lang w:bidi="fr-FR"/>
-        </w:rPr>
-        <w:t>la sauvegarde de fichier du joueur en local</w:t>
-      </w:r>
-      <w:r>
-        <w:rPr>
-          <w:lang w:bidi="fr-FR"/>
-        </w:rPr>
-        <w:t>.</w:t>
-      </w:r>
-    </w:p>
-    <w:p>
-      <w:pPr>
-        <w:jc w:val="both"/>
-        <w:rPr>
-          <w:lang w:bidi="fr-FR"/>
-        </w:rPr>
-      </w:pPr>
-      <w:r>
-        <w:rPr>
-          <w:lang w:bidi="fr-FR"/>
-        </w:rPr>
-        <w:t xml:space="preserve">Afin d’apporter une documentation claire et compréhensible des fonctionnalités et de l’architecture du code, nous avons employé </w:t>
-      </w:r>
-      <w:proofErr w:type="spellStart"/>
-      <w:r>
-        <w:rPr>
-          <w:lang w:bidi="fr-FR"/>
-        </w:rPr>
-        <w:t>JavaDoc</w:t>
-      </w:r>
-      <w:proofErr w:type="spellEnd"/>
-      <w:r>
-        <w:rPr>
-          <w:lang w:bidi="fr-FR"/>
-        </w:rPr>
-        <w:t>. En effet, chaque classe, chaque fonction/méthode importante a été documenté de sorte à ce qu’une personne externe comprenne parfaitement l’utilité de celle-ci, comme ce qui peut nous être demandé en entreprise.</w:t>
-      </w:r>
-    </w:p>
-    <w:p>
-      <w:pPr>
-        <w:rPr>
-          <w:lang w:bidi="fr-FR"/>
-        </w:rPr>
-      </w:pPr>
-      <w:r>
-        <w:rPr>
-          <w:lang w:bidi="fr-FR"/>
-        </w:rPr>
-        <w:t>Contenant toutes les descriptions de classes, de fonctions importantes.</w:t>
-      </w:r>
-    </w:p>
-    <w:p>
-      <w:pPr>
-        <w:pStyle w:val="Listepuces"/>
-        <w:rPr>
-          <w:lang w:eastAsia="fr-FR"/>
-        </w:rPr>
-      </w:pPr>
-      <w:r>
-        <w:rPr>
-          <w:lang w:eastAsia="fr-FR"/>
-        </w:rPr>
-        <w:t>Diagramme architectural présentant les grandes lignes de la structure du jeu.</w:t>
-      </w:r>
-    </w:p>
-    <w:p>
-      <w:pPr>
-        <w:pStyle w:val="Listepuces"/>
-        <w:rPr>
-          <w:lang w:eastAsia="fr-FR"/>
-        </w:rPr>
-      </w:pPr>
-      <w:r>
-        <w:rPr>
-          <w:lang w:eastAsia="fr-FR"/>
-        </w:rPr>
-        <w:t>Explication des choix architecturaux et des abstractions utilisées.</w:t>
-      </w:r>
-    </w:p>
-    <w:p>
-      <w:pPr>
-        <w:pStyle w:val="Listepuces"/>
-        <w:rPr>
-          <w:lang w:eastAsia="fr-FR"/>
-        </w:rPr>
-      </w:pPr>
-      <w:r>
-        <w:rPr>
-          <w:lang w:eastAsia="fr-FR"/>
-        </w:rPr>
-        <w:t>Discussion sur la refactorisation et l'amélioration du code au fil du développement.</w:t>
-      </w:r>
-    </w:p>
-    <w:p>
-      <w:pPr>
-        <w:pStyle w:val="Listepuces"/>
+      </w:pPr>
+    </w:p>
+    <w:p>
+      <w:pPr>
+        <w:pStyle w:val="Paragraphedeliste"/>
         <w:numPr>
           <w:ilvl w:val="0"/>
-          <w:numId w:val="0"/>
+          <w:numId w:val="12"/>
         </w:numPr>
-        <w:ind w:left="720"/>
+        <w:ind w:left="360"/>
+        <w:jc w:val="both"/>
         <w:rPr>
           <w:lang w:eastAsia="fr-FR"/>
         </w:rPr>
       </w:pPr>
+      <w:r>
+        <w:rPr>
+          <w:b/>
+          <w:bCs/>
+          <w:lang w:eastAsia="fr-FR"/>
+        </w:rPr>
+        <w:t>Reconception complète du GUI en CardLayout.</w:t>
+      </w:r>
+      <w:r>
+        <w:rPr>
+          <w:lang w:eastAsia="fr-FR"/>
+        </w:rPr>
+        <w:t xml:space="preserve"> Cette étape a été plutôt ardue et complexe mais a été très utile dans le futur du projet, permettant l’ajout de Panel beaucoup plus facilement, une ergonomie bien meilleure et une meilleure structure du code, permettant aussi de faire beaucoup de factorisation et d’encapsulation.</w:t>
+      </w:r>
+    </w:p>
+    <w:p>
+      <w:pPr>
+        <w:jc w:val="both"/>
+        <w:rPr>
+          <w:lang w:eastAsia="fr-FR"/>
+        </w:rPr>
+      </w:pPr>
+    </w:p>
+    <w:p>
+      <w:pPr>
+        <w:pStyle w:val="Paragraphedeliste"/>
+        <w:numPr>
+          <w:ilvl w:val="0"/>
+          <w:numId w:val="12"/>
+        </w:numPr>
+        <w:ind w:left="360"/>
+        <w:jc w:val="both"/>
+        <w:rPr>
+          <w:lang w:eastAsia="fr-FR"/>
+        </w:rPr>
+      </w:pPr>
+      <w:r>
+        <w:rPr>
+          <w:b/>
+          <w:bCs/>
+          <w:lang w:eastAsia="fr-FR"/>
+        </w:rPr>
+        <w:t>Introduction du mode Versus</w:t>
+      </w:r>
+      <w:r>
+        <w:rPr>
+          <w:lang w:eastAsia="fr-FR"/>
+        </w:rPr>
+        <w:t>, où deux joueurs s’affrontent et le premier arrivé à 50 points gagne. Ces points se gagnent en touchant les différentes cibles. Des bosses peuvent aussi apparaître. On peut aussi changer le background de ce mode à l’aide des différents backgrounds gagnés ou achetés.</w:t>
+      </w:r>
+      <w:r>
+        <w:t xml:space="preserve"> </w:t>
+      </w:r>
+    </w:p>
+    <w:p>
+      <w:pPr>
+        <w:pStyle w:val="Paragraphedeliste"/>
+        <w:ind w:left="360"/>
+        <w:jc w:val="both"/>
+        <w:rPr>
+          <w:lang w:eastAsia="fr-FR"/>
+        </w:rPr>
+      </w:pPr>
+      <w:r>
+        <w:rPr>
+          <w:noProof/>
+        </w:rPr>
+        <w:drawing>
+          <wp:inline distT="0" distB="0" distL="0" distR="0" wp14:anchorId="3A7B7EDB" wp14:editId="1B6D9301">
+            <wp:extent cx="4552841" cy="2400300"/>
+            <wp:effectExtent l="0" t="0" r="635" b="0"/>
+            <wp:docPr id="133519135" name="Image 3" descr="Une image contenant texte, nuage, Jeu PC, lune&#10;&#10;Description générée automatiquement"/>
+            <wp:cNvGraphicFramePr>
+              <a:graphicFrameLocks xmlns:a="http://schemas.openxmlformats.org/drawingml/2006/main" noChangeAspect="1"/>
+            </wp:cNvGraphicFramePr>
+            <a:graphic xmlns:a="http://schemas.openxmlformats.org/drawingml/2006/main">
+              <a:graphicData uri="http://schemas.openxmlformats.org/drawingml/2006/picture">
+                <pic:pic xmlns:pic="http://schemas.openxmlformats.org/drawingml/2006/picture">
+                  <pic:nvPicPr>
+                    <pic:cNvPr id="133519135" name="Image 3" descr="Une image contenant texte, nuage, Jeu PC, lune&#10;&#10;Description générée automatiquement"/>
+                    <pic:cNvPicPr>
+                      <a:picLocks noChangeAspect="1" noChangeArrowheads="1"/>
+                    </pic:cNvPicPr>
+                  </pic:nvPicPr>
+                  <pic:blipFill>
+                    <a:blip r:embed="rId8" cstate="print">
+                      <a:extLst>
+                        <a:ext uri="{28A0092B-C50C-407E-A947-70E740481C1C}">
+                          <a14:useLocalDpi xmlns:a14="http://schemas.microsoft.com/office/drawing/2010/main" val="0"/>
+                        </a:ext>
+                      </a:extLst>
+                    </a:blip>
+                    <a:srcRect/>
+                    <a:stretch>
+                      <a:fillRect/>
+                    </a:stretch>
+                  </pic:blipFill>
+                  <pic:spPr bwMode="auto">
+                    <a:xfrm>
+                      <a:off x="0" y="0"/>
+                      <a:ext cx="4553750" cy="2400779"/>
+                    </a:xfrm>
+                    <a:prstGeom prst="rect">
+                      <a:avLst/>
+                    </a:prstGeom>
+                    <a:noFill/>
+                    <a:ln>
+                      <a:noFill/>
+                    </a:ln>
+                  </pic:spPr>
+                </pic:pic>
+              </a:graphicData>
+            </a:graphic>
+          </wp:inline>
+        </w:drawing>
+      </w:r>
+    </w:p>
+    <w:p>
+      <w:pPr>
+        <w:jc w:val="both"/>
+        <w:rPr>
+          <w:lang w:eastAsia="fr-FR"/>
+        </w:rPr>
+      </w:pPr>
+    </w:p>
+    <w:p>
+      <w:pPr>
+        <w:pStyle w:val="Paragraphedeliste"/>
+        <w:numPr>
+          <w:ilvl w:val="0"/>
+          <w:numId w:val="12"/>
+        </w:numPr>
+        <w:ind w:left="360"/>
+        <w:jc w:val="both"/>
+        <w:rPr>
+          <w:lang w:eastAsia="fr-FR"/>
+        </w:rPr>
+      </w:pPr>
+      <w:r>
+        <w:rPr>
+          <w:lang w:eastAsia="fr-FR"/>
+        </w:rPr>
+        <w:lastRenderedPageBreak/>
+        <w:drawing>
+          <wp:anchor distT="0" distB="0" distL="114300" distR="114300" simplePos="0" relativeHeight="251665408" behindDoc="0" locked="0" layoutInCell="1" allowOverlap="1" wp14:anchorId="4CAB9E22" wp14:editId="65702CA5">
+            <wp:simplePos x="0" y="0"/>
+            <wp:positionH relativeFrom="margin">
+              <wp:align>center</wp:align>
+            </wp:positionH>
+            <wp:positionV relativeFrom="paragraph">
+              <wp:posOffset>410845</wp:posOffset>
+            </wp:positionV>
+            <wp:extent cx="4038600" cy="2139950"/>
+            <wp:effectExtent l="0" t="0" r="0" b="0"/>
+            <wp:wrapTopAndBottom/>
+            <wp:docPr id="1906665660" name="Image 1" descr="Une image contenant capture d’écran, texte&#10;&#10;Description générée automatiquement"/>
+            <wp:cNvGraphicFramePr>
+              <a:graphicFrameLocks xmlns:a="http://schemas.openxmlformats.org/drawingml/2006/main" noChangeAspect="1"/>
+            </wp:cNvGraphicFramePr>
+            <a:graphic xmlns:a="http://schemas.openxmlformats.org/drawingml/2006/main">
+              <a:graphicData uri="http://schemas.openxmlformats.org/drawingml/2006/picture">
+                <pic:pic xmlns:pic="http://schemas.openxmlformats.org/drawingml/2006/picture">
+                  <pic:nvPicPr>
+                    <pic:cNvPr id="1906665660" name="Image 1" descr="Une image contenant capture d’écran, texte&#10;&#10;Description générée automatiquement"/>
+                    <pic:cNvPicPr/>
+                  </pic:nvPicPr>
+                  <pic:blipFill>
+                    <a:blip r:embed="rId9" cstate="print">
+                      <a:extLst>
+                        <a:ext uri="{28A0092B-C50C-407E-A947-70E740481C1C}">
+                          <a14:useLocalDpi xmlns:a14="http://schemas.microsoft.com/office/drawing/2010/main" val="0"/>
+                        </a:ext>
+                      </a:extLst>
+                    </a:blip>
+                    <a:stretch>
+                      <a:fillRect/>
+                    </a:stretch>
+                  </pic:blipFill>
+                  <pic:spPr>
+                    <a:xfrm>
+                      <a:off x="0" y="0"/>
+                      <a:ext cx="4038600" cy="2139950"/>
+                    </a:xfrm>
+                    <a:prstGeom prst="rect">
+                      <a:avLst/>
+                    </a:prstGeom>
+                  </pic:spPr>
+                </pic:pic>
+              </a:graphicData>
+            </a:graphic>
+          </wp:anchor>
+        </w:drawing>
+      </w:r>
+      <w:r>
+        <w:rPr>
+          <w:b/>
+          <w:bCs/>
+          <w:lang w:eastAsia="fr-FR"/>
+        </w:rPr>
+        <w:t>Ajout d’une boutique</w:t>
+      </w:r>
+      <w:r>
+        <w:rPr>
+          <w:lang w:eastAsia="fr-FR"/>
+        </w:rPr>
+        <w:t xml:space="preserve"> pour l’achat de skins de couteau et d’arrière-plans exclusifs en mode versus, avec un panier a validé grâce à l’argent gagné en jeu.</w:t>
+      </w:r>
+      <w:r>
+        <w:rPr>
+          <w:noProof/>
+        </w:rPr>
+        <w:t xml:space="preserve"> </w:t>
+      </w:r>
+    </w:p>
+    <w:p>
+      <w:pPr>
+        <w:jc w:val="both"/>
+        <w:rPr>
+          <w:lang w:eastAsia="fr-FR"/>
+        </w:rPr>
+      </w:pPr>
+    </w:p>
+    <w:p>
+      <w:pPr>
+        <w:pStyle w:val="Paragraphedeliste"/>
+        <w:numPr>
+          <w:ilvl w:val="0"/>
+          <w:numId w:val="12"/>
+        </w:numPr>
+        <w:ind w:left="360"/>
+        <w:jc w:val="both"/>
+        <w:rPr>
+          <w:lang w:eastAsia="fr-FR"/>
+        </w:rPr>
+      </w:pPr>
+      <w:r>
+        <w:rPr>
+          <w:noProof/>
+        </w:rPr>
+        <w:drawing>
+          <wp:anchor distT="0" distB="0" distL="114300" distR="114300" simplePos="0" relativeHeight="251660288" behindDoc="0" locked="0" layoutInCell="1" allowOverlap="1" wp14:anchorId="3541DCD7" wp14:editId="617F230A">
+            <wp:simplePos x="0" y="0"/>
+            <wp:positionH relativeFrom="column">
+              <wp:posOffset>22860</wp:posOffset>
+            </wp:positionH>
+            <wp:positionV relativeFrom="paragraph">
+              <wp:posOffset>424815</wp:posOffset>
+            </wp:positionV>
+            <wp:extent cx="1226820" cy="1226820"/>
+            <wp:effectExtent l="0" t="0" r="0" b="0"/>
+            <wp:wrapTopAndBottom/>
+            <wp:docPr id="1182878705" name="Image 1" descr="Une image contenant pixel, Graphique, Caractère coloré&#10;&#10;Description générée automatiquement"/>
+            <wp:cNvGraphicFramePr>
+              <a:graphicFrameLocks xmlns:a="http://schemas.openxmlformats.org/drawingml/2006/main" noChangeAspect="1"/>
+            </wp:cNvGraphicFramePr>
+            <a:graphic xmlns:a="http://schemas.openxmlformats.org/drawingml/2006/main">
+              <a:graphicData uri="http://schemas.openxmlformats.org/drawingml/2006/picture">
+                <pic:pic xmlns:pic="http://schemas.openxmlformats.org/drawingml/2006/picture">
+                  <pic:nvPicPr>
+                    <pic:cNvPr id="1182878705" name="Image 1" descr="Une image contenant pixel, Graphique, Caractère coloré&#10;&#10;Description générée automatiquement"/>
+                    <pic:cNvPicPr/>
+                  </pic:nvPicPr>
+                  <pic:blipFill>
+                    <a:blip r:embed="rId10" cstate="print">
+                      <a:extLst>
+                        <a:ext uri="{28A0092B-C50C-407E-A947-70E740481C1C}">
+                          <a14:useLocalDpi xmlns:a14="http://schemas.microsoft.com/office/drawing/2010/main" val="0"/>
+                        </a:ext>
+                      </a:extLst>
+                    </a:blip>
+                    <a:stretch>
+                      <a:fillRect/>
+                    </a:stretch>
+                  </pic:blipFill>
+                  <pic:spPr>
+                    <a:xfrm>
+                      <a:off x="0" y="0"/>
+                      <a:ext cx="1226820" cy="1226820"/>
+                    </a:xfrm>
+                    <a:prstGeom prst="rect">
+                      <a:avLst/>
+                    </a:prstGeom>
+                  </pic:spPr>
+                </pic:pic>
+              </a:graphicData>
+            </a:graphic>
+            <wp14:sizeRelH relativeFrom="margin">
+              <wp14:pctWidth>0</wp14:pctWidth>
+            </wp14:sizeRelH>
+            <wp14:sizeRelV relativeFrom="margin">
+              <wp14:pctHeight>0</wp14:pctHeight>
+            </wp14:sizeRelV>
+          </wp:anchor>
+        </w:drawing>
+      </w:r>
+      <w:r>
+        <w:rPr>
+          <w:noProof/>
+        </w:rPr>
+        <w:drawing>
+          <wp:anchor distT="0" distB="0" distL="114300" distR="114300" simplePos="0" relativeHeight="251663360" behindDoc="0" locked="0" layoutInCell="1" allowOverlap="1" wp14:anchorId="2572FD2F" wp14:editId="11D98990">
+            <wp:simplePos x="0" y="0"/>
+            <wp:positionH relativeFrom="column">
+              <wp:posOffset>4175760</wp:posOffset>
+            </wp:positionH>
+            <wp:positionV relativeFrom="paragraph">
+              <wp:posOffset>394335</wp:posOffset>
+            </wp:positionV>
+            <wp:extent cx="1348740" cy="1348740"/>
+            <wp:effectExtent l="0" t="0" r="0" b="3810"/>
+            <wp:wrapTopAndBottom/>
+            <wp:docPr id="385836707" name="Image 1" descr="Une image contenant Graphique, capture d’écran, cercle, pixel&#10;&#10;Description générée automatiquement"/>
+            <wp:cNvGraphicFramePr>
+              <a:graphicFrameLocks xmlns:a="http://schemas.openxmlformats.org/drawingml/2006/main" noChangeAspect="1"/>
+            </wp:cNvGraphicFramePr>
+            <a:graphic xmlns:a="http://schemas.openxmlformats.org/drawingml/2006/main">
+              <a:graphicData uri="http://schemas.openxmlformats.org/drawingml/2006/picture">
+                <pic:pic xmlns:pic="http://schemas.openxmlformats.org/drawingml/2006/picture">
+                  <pic:nvPicPr>
+                    <pic:cNvPr id="385836707" name="Image 1" descr="Une image contenant Graphique, capture d’écran, cercle, pixel&#10;&#10;Description générée automatiquement"/>
+                    <pic:cNvPicPr/>
+                  </pic:nvPicPr>
+                  <pic:blipFill>
+                    <a:blip r:embed="rId11" cstate="print">
+                      <a:extLst>
+                        <a:ext uri="{28A0092B-C50C-407E-A947-70E740481C1C}">
+                          <a14:useLocalDpi xmlns:a14="http://schemas.microsoft.com/office/drawing/2010/main" val="0"/>
+                        </a:ext>
+                      </a:extLst>
+                    </a:blip>
+                    <a:stretch>
+                      <a:fillRect/>
+                    </a:stretch>
+                  </pic:blipFill>
+                  <pic:spPr>
+                    <a:xfrm>
+                      <a:off x="0" y="0"/>
+                      <a:ext cx="1348740" cy="1348740"/>
+                    </a:xfrm>
+                    <a:prstGeom prst="rect">
+                      <a:avLst/>
+                    </a:prstGeom>
+                  </pic:spPr>
+                </pic:pic>
+              </a:graphicData>
+            </a:graphic>
+            <wp14:sizeRelH relativeFrom="margin">
+              <wp14:pctWidth>0</wp14:pctWidth>
+            </wp14:sizeRelH>
+            <wp14:sizeRelV relativeFrom="margin">
+              <wp14:pctHeight>0</wp14:pctHeight>
+            </wp14:sizeRelV>
+          </wp:anchor>
+        </w:drawing>
+      </w:r>
+      <w:r>
+        <w:rPr>
+          <w:noProof/>
+        </w:rPr>
+        <w:drawing>
+          <wp:anchor distT="0" distB="0" distL="114300" distR="114300" simplePos="0" relativeHeight="251662336" behindDoc="0" locked="0" layoutInCell="1" allowOverlap="1" wp14:anchorId="6785292F" wp14:editId="42D21E19">
+            <wp:simplePos x="0" y="0"/>
+            <wp:positionH relativeFrom="column">
+              <wp:posOffset>2964180</wp:posOffset>
+            </wp:positionH>
+            <wp:positionV relativeFrom="paragraph">
+              <wp:posOffset>462915</wp:posOffset>
+            </wp:positionV>
+            <wp:extent cx="1295400" cy="1295400"/>
+            <wp:effectExtent l="0" t="0" r="0" b="0"/>
+            <wp:wrapTopAndBottom/>
+            <wp:docPr id="1372826580" name="Image 1" descr="Une image contenant Graphique, graphisme, clipart, symbole&#10;&#10;Description générée automatiquement"/>
+            <wp:cNvGraphicFramePr>
+              <a:graphicFrameLocks xmlns:a="http://schemas.openxmlformats.org/drawingml/2006/main" noChangeAspect="1"/>
+            </wp:cNvGraphicFramePr>
+            <a:graphic xmlns:a="http://schemas.openxmlformats.org/drawingml/2006/main">
+              <a:graphicData uri="http://schemas.openxmlformats.org/drawingml/2006/picture">
+                <pic:pic xmlns:pic="http://schemas.openxmlformats.org/drawingml/2006/picture">
+                  <pic:nvPicPr>
+                    <pic:cNvPr id="1372826580" name="Image 1" descr="Une image contenant Graphique, graphisme, clipart, symbole&#10;&#10;Description générée automatiquement"/>
+                    <pic:cNvPicPr/>
+                  </pic:nvPicPr>
+                  <pic:blipFill>
+                    <a:blip r:embed="rId12" cstate="print">
+                      <a:extLst>
+                        <a:ext uri="{28A0092B-C50C-407E-A947-70E740481C1C}">
+                          <a14:useLocalDpi xmlns:a14="http://schemas.microsoft.com/office/drawing/2010/main" val="0"/>
+                        </a:ext>
+                      </a:extLst>
+                    </a:blip>
+                    <a:stretch>
+                      <a:fillRect/>
+                    </a:stretch>
+                  </pic:blipFill>
+                  <pic:spPr>
+                    <a:xfrm>
+                      <a:off x="0" y="0"/>
+                      <a:ext cx="1295400" cy="1295400"/>
+                    </a:xfrm>
+                    <a:prstGeom prst="rect">
+                      <a:avLst/>
+                    </a:prstGeom>
+                  </pic:spPr>
+                </pic:pic>
+              </a:graphicData>
+            </a:graphic>
+            <wp14:sizeRelH relativeFrom="margin">
+              <wp14:pctWidth>0</wp14:pctWidth>
+            </wp14:sizeRelH>
+            <wp14:sizeRelV relativeFrom="margin">
+              <wp14:pctHeight>0</wp14:pctHeight>
+            </wp14:sizeRelV>
+          </wp:anchor>
+        </w:drawing>
+      </w:r>
+      <w:r>
+        <w:rPr>
+          <w:noProof/>
+        </w:rPr>
+        <w:drawing>
+          <wp:anchor distT="0" distB="0" distL="114300" distR="114300" simplePos="0" relativeHeight="251661312" behindDoc="0" locked="0" layoutInCell="1" allowOverlap="1" wp14:anchorId="703B7A28" wp14:editId="39D8877A">
+            <wp:simplePos x="0" y="0"/>
+            <wp:positionH relativeFrom="column">
+              <wp:posOffset>1455420</wp:posOffset>
+            </wp:positionH>
+            <wp:positionV relativeFrom="paragraph">
+              <wp:posOffset>401955</wp:posOffset>
+            </wp:positionV>
+            <wp:extent cx="1280160" cy="1280160"/>
+            <wp:effectExtent l="0" t="0" r="0" b="0"/>
+            <wp:wrapTopAndBottom/>
+            <wp:docPr id="190787253" name="Image 1" descr="Une image contenant pixel&#10;&#10;Description générée automatiquement"/>
+            <wp:cNvGraphicFramePr>
+              <a:graphicFrameLocks xmlns:a="http://schemas.openxmlformats.org/drawingml/2006/main" noChangeAspect="1"/>
+            </wp:cNvGraphicFramePr>
+            <a:graphic xmlns:a="http://schemas.openxmlformats.org/drawingml/2006/main">
+              <a:graphicData uri="http://schemas.openxmlformats.org/drawingml/2006/picture">
+                <pic:pic xmlns:pic="http://schemas.openxmlformats.org/drawingml/2006/picture">
+                  <pic:nvPicPr>
+                    <pic:cNvPr id="190787253" name="Image 1" descr="Une image contenant pixel&#10;&#10;Description générée automatiquement"/>
+                    <pic:cNvPicPr/>
+                  </pic:nvPicPr>
+                  <pic:blipFill>
+                    <a:blip r:embed="rId13" cstate="print">
+                      <a:extLst>
+                        <a:ext uri="{28A0092B-C50C-407E-A947-70E740481C1C}">
+                          <a14:useLocalDpi xmlns:a14="http://schemas.microsoft.com/office/drawing/2010/main" val="0"/>
+                        </a:ext>
+                      </a:extLst>
+                    </a:blip>
+                    <a:stretch>
+                      <a:fillRect/>
+                    </a:stretch>
+                  </pic:blipFill>
+                  <pic:spPr>
+                    <a:xfrm>
+                      <a:off x="0" y="0"/>
+                      <a:ext cx="1280160" cy="1280160"/>
+                    </a:xfrm>
+                    <a:prstGeom prst="rect">
+                      <a:avLst/>
+                    </a:prstGeom>
+                  </pic:spPr>
+                </pic:pic>
+              </a:graphicData>
+            </a:graphic>
+            <wp14:sizeRelH relativeFrom="margin">
+              <wp14:pctWidth>0</wp14:pctWidth>
+            </wp14:sizeRelH>
+            <wp14:sizeRelV relativeFrom="margin">
+              <wp14:pctHeight>0</wp14:pctHeight>
+            </wp14:sizeRelV>
+          </wp:anchor>
+        </w:drawing>
+      </w:r>
+      <w:r>
+        <w:rPr>
+          <w:b/>
+          <w:bCs/>
+          <w:lang w:eastAsia="fr-FR"/>
+        </w:rPr>
+        <w:t>Inclusion de quatre types de boss différents</w:t>
+      </w:r>
+      <w:r>
+        <w:rPr>
+          <w:lang w:eastAsia="fr-FR"/>
+        </w:rPr>
+        <w:t>, chacun avec sa propre logique de déplacement.</w:t>
+      </w:r>
+      <w:r>
+        <w:rPr>
+          <w:noProof/>
+        </w:rPr>
+        <w:t xml:space="preserve"> </w:t>
+      </w:r>
+    </w:p>
+    <w:p>
+      <w:pPr>
+        <w:jc w:val="both"/>
+        <w:rPr>
+          <w:lang w:eastAsia="fr-FR"/>
+        </w:rPr>
+      </w:pPr>
+    </w:p>
+    <w:p>
+      <w:pPr>
+        <w:pStyle w:val="Paragraphedeliste"/>
+        <w:numPr>
+          <w:ilvl w:val="0"/>
+          <w:numId w:val="12"/>
+        </w:numPr>
+        <w:ind w:left="360"/>
+        <w:jc w:val="both"/>
+        <w:rPr>
+          <w:lang w:eastAsia="fr-FR"/>
+        </w:rPr>
+      </w:pPr>
+      <w:r>
+        <w:rPr>
+          <w:lang w:eastAsia="fr-FR"/>
+        </w:rPr>
+        <w:drawing>
+          <wp:anchor distT="0" distB="0" distL="114300" distR="114300" simplePos="0" relativeHeight="251659264" behindDoc="0" locked="0" layoutInCell="1" allowOverlap="1" wp14:anchorId="7E2788D1" wp14:editId="1F244E9B">
+            <wp:simplePos x="0" y="0"/>
+            <wp:positionH relativeFrom="margin">
+              <wp:align>center</wp:align>
+            </wp:positionH>
+            <wp:positionV relativeFrom="paragraph">
+              <wp:posOffset>632460</wp:posOffset>
+            </wp:positionV>
+            <wp:extent cx="4312920" cy="1779905"/>
+            <wp:effectExtent l="0" t="0" r="0" b="0"/>
+            <wp:wrapTopAndBottom/>
+            <wp:docPr id="1520269145" name="Image 1" descr="Une image contenant lune, arbre, plein air, nuit&#10;&#10;Description générée automatiquement"/>
+            <wp:cNvGraphicFramePr>
+              <a:graphicFrameLocks xmlns:a="http://schemas.openxmlformats.org/drawingml/2006/main" noChangeAspect="1"/>
+            </wp:cNvGraphicFramePr>
+            <a:graphic xmlns:a="http://schemas.openxmlformats.org/drawingml/2006/main">
+              <a:graphicData uri="http://schemas.openxmlformats.org/drawingml/2006/picture">
+                <pic:pic xmlns:pic="http://schemas.openxmlformats.org/drawingml/2006/picture">
+                  <pic:nvPicPr>
+                    <pic:cNvPr id="1520269145" name="Image 1" descr="Une image contenant lune, arbre, plein air, nuit&#10;&#10;Description générée automatiquement"/>
+                    <pic:cNvPicPr/>
+                  </pic:nvPicPr>
+                  <pic:blipFill>
+                    <a:blip r:embed="rId14">
+                      <a:extLst>
+                        <a:ext uri="{28A0092B-C50C-407E-A947-70E740481C1C}">
+                          <a14:useLocalDpi xmlns:a14="http://schemas.microsoft.com/office/drawing/2010/main" val="0"/>
+                        </a:ext>
+                      </a:extLst>
+                    </a:blip>
+                    <a:stretch>
+                      <a:fillRect/>
+                    </a:stretch>
+                  </pic:blipFill>
+                  <pic:spPr>
+                    <a:xfrm>
+                      <a:off x="0" y="0"/>
+                      <a:ext cx="4312920" cy="1779905"/>
+                    </a:xfrm>
+                    <a:prstGeom prst="rect">
+                      <a:avLst/>
+                    </a:prstGeom>
+                  </pic:spPr>
+                </pic:pic>
+              </a:graphicData>
+            </a:graphic>
+            <wp14:sizeRelH relativeFrom="margin">
+              <wp14:pctWidth>0</wp14:pctWidth>
+            </wp14:sizeRelH>
+            <wp14:sizeRelV relativeFrom="margin">
+              <wp14:pctHeight>0</wp14:pctHeight>
+            </wp14:sizeRelV>
+          </wp:anchor>
+        </w:drawing>
+      </w:r>
+      <w:r>
+        <w:rPr>
+          <w:b/>
+          <w:bCs/>
+          <w:lang w:eastAsia="fr-FR"/>
+        </w:rPr>
+        <w:t>Ajout d</w:t>
+      </w:r>
+      <w:r>
+        <w:rPr>
+          <w:b/>
+          <w:bCs/>
+          <w:lang w:eastAsia="fr-FR"/>
+        </w:rPr>
+        <w:t>’une toute nouvelle Direction Artistique</w:t>
+      </w:r>
+      <w:r>
+        <w:rPr>
+          <w:lang w:eastAsia="fr-FR"/>
+        </w:rPr>
+        <w:t xml:space="preserve">. Le jeu se déroule dans un </w:t>
+      </w:r>
+      <w:r>
+        <w:rPr>
+          <w:lang w:eastAsia="fr-FR"/>
+        </w:rPr>
+        <w:t>univers médiéval japonais, avec des boss inspirés des Yokais, élargissant ainsi l'univers du jeu.</w:t>
+      </w:r>
+      <w:r>
+        <w:rPr>
+          <w:noProof/>
+        </w:rPr>
+        <w:t xml:space="preserve"> </w:t>
+      </w:r>
+    </w:p>
+    <w:p>
+      <w:pPr>
+        <w:jc w:val="both"/>
+        <w:rPr>
+          <w:lang w:eastAsia="fr-FR"/>
+        </w:rPr>
+      </w:pPr>
+    </w:p>
+    <w:p>
+      <w:pPr>
+        <w:pStyle w:val="Paragraphedeliste"/>
+        <w:numPr>
+          <w:ilvl w:val="0"/>
+          <w:numId w:val="12"/>
+        </w:numPr>
+        <w:ind w:left="360"/>
+        <w:jc w:val="both"/>
+        <w:rPr>
+          <w:lang w:eastAsia="fr-FR"/>
+        </w:rPr>
+      </w:pPr>
+      <w:r>
+        <w:rPr>
+          <w:noProof/>
+        </w:rPr>
+        <w:lastRenderedPageBreak/>
+        <w:drawing>
+          <wp:anchor distT="0" distB="0" distL="114300" distR="114300" simplePos="0" relativeHeight="251666432" behindDoc="0" locked="0" layoutInCell="1" allowOverlap="1" wp14:anchorId="79EFA756" wp14:editId="20034E1E">
+            <wp:simplePos x="0" y="0"/>
+            <wp:positionH relativeFrom="margin">
+              <wp:posOffset>2538730</wp:posOffset>
+            </wp:positionH>
+            <wp:positionV relativeFrom="paragraph">
+              <wp:posOffset>0</wp:posOffset>
+            </wp:positionV>
+            <wp:extent cx="3352800" cy="2095500"/>
+            <wp:effectExtent l="0" t="0" r="0" b="0"/>
+            <wp:wrapThrough wrapText="bothSides">
+              <wp:wrapPolygon edited="0">
+                <wp:start x="0" y="0"/>
+                <wp:lineTo x="0" y="21404"/>
+                <wp:lineTo x="21477" y="21404"/>
+                <wp:lineTo x="21477" y="0"/>
+                <wp:lineTo x="0" y="0"/>
+              </wp:wrapPolygon>
+            </wp:wrapThrough>
+            <wp:docPr id="952164083" name="Image 2" descr="Une image contenant texte, capture d’écran, graphisme, Compositing numérique&#10;&#10;Description générée automatiquement"/>
+            <wp:cNvGraphicFramePr>
+              <a:graphicFrameLocks xmlns:a="http://schemas.openxmlformats.org/drawingml/2006/main" noChangeAspect="1"/>
+            </wp:cNvGraphicFramePr>
+            <a:graphic xmlns:a="http://schemas.openxmlformats.org/drawingml/2006/main">
+              <a:graphicData uri="http://schemas.openxmlformats.org/drawingml/2006/picture">
+                <pic:pic xmlns:pic="http://schemas.openxmlformats.org/drawingml/2006/picture">
+                  <pic:nvPicPr>
+                    <pic:cNvPr id="952164083" name="Image 2" descr="Une image contenant texte, capture d’écran, graphisme, Compositing numérique&#10;&#10;Description générée automatiquement"/>
+                    <pic:cNvPicPr>
+                      <a:picLocks noChangeAspect="1" noChangeArrowheads="1"/>
+                    </pic:cNvPicPr>
+                  </pic:nvPicPr>
+                  <pic:blipFill>
+                    <a:blip r:embed="rId15" cstate="print">
+                      <a:extLst>
+                        <a:ext uri="{28A0092B-C50C-407E-A947-70E740481C1C}">
+                          <a14:useLocalDpi xmlns:a14="http://schemas.microsoft.com/office/drawing/2010/main" val="0"/>
+                        </a:ext>
+                      </a:extLst>
+                    </a:blip>
+                    <a:srcRect/>
+                    <a:stretch>
+                      <a:fillRect/>
+                    </a:stretch>
+                  </pic:blipFill>
+                  <pic:spPr bwMode="auto">
+                    <a:xfrm>
+                      <a:off x="0" y="0"/>
+                      <a:ext cx="3352800" cy="2095500"/>
+                    </a:xfrm>
+                    <a:prstGeom prst="rect">
+                      <a:avLst/>
+                    </a:prstGeom>
+                    <a:noFill/>
+                    <a:ln>
+                      <a:noFill/>
+                    </a:ln>
+                  </pic:spPr>
+                </pic:pic>
+              </a:graphicData>
+            </a:graphic>
+            <wp14:sizeRelH relativeFrom="margin">
+              <wp14:pctWidth>0</wp14:pctWidth>
+            </wp14:sizeRelH>
+            <wp14:sizeRelV relativeFrom="margin">
+              <wp14:pctHeight>0</wp14:pctHeight>
+            </wp14:sizeRelV>
+          </wp:anchor>
+        </w:drawing>
+      </w:r>
+      <w:r>
+        <w:rPr>
+          <w:b/>
+          <w:bCs/>
+          <w:lang w:eastAsia="fr-FR"/>
+        </w:rPr>
+        <w:t>Mise en place d'un inventaire</w:t>
+      </w:r>
+      <w:r>
+        <w:rPr>
+          <w:lang w:eastAsia="fr-FR"/>
+        </w:rPr>
+        <w:t xml:space="preserve"> permettant aux joueurs de personnaliser leur expérience de jeu en mode versus</w:t>
+      </w:r>
+      <w:r>
+        <w:rPr>
+          <w:lang w:eastAsia="fr-FR"/>
+        </w:rPr>
+        <w:t xml:space="preserve"> : </w:t>
+      </w:r>
+      <w:r>
+        <w:rPr>
+          <w:lang w:eastAsia="fr-FR"/>
+        </w:rPr>
+        <w:t>musique, skin d'arme</w:t>
+      </w:r>
+      <w:r>
+        <w:rPr>
+          <w:lang w:eastAsia="fr-FR"/>
+        </w:rPr>
+        <w:t xml:space="preserve"> et </w:t>
+      </w:r>
+      <w:r>
+        <w:rPr>
+          <w:lang w:eastAsia="fr-FR"/>
+        </w:rPr>
+        <w:t>background.</w:t>
+      </w:r>
+      <w:r>
+        <w:t xml:space="preserve"> </w:t>
+      </w:r>
+      <w:r>
+        <w:br/>
+      </w:r>
+      <w:r>
+        <w:br/>
+      </w:r>
+      <w:r>
+        <w:br/>
+      </w:r>
+      <w:r>
+        <w:br/>
+      </w:r>
+      <w:r>
+        <w:rPr>
+          <w:lang w:eastAsia="fr-FR"/>
+        </w:rPr>
+        <w:br/>
+      </w:r>
+    </w:p>
+    <w:p>
+      <w:pPr>
+        <w:jc w:val="both"/>
+        <w:rPr>
+          <w:lang w:eastAsia="fr-FR"/>
+        </w:rPr>
+      </w:pPr>
+    </w:p>
+    <w:p>
+      <w:pPr>
+        <w:pStyle w:val="Paragraphedeliste"/>
+        <w:numPr>
+          <w:ilvl w:val="0"/>
+          <w:numId w:val="12"/>
+        </w:numPr>
+        <w:ind w:left="360"/>
+        <w:jc w:val="both"/>
+        <w:rPr>
+          <w:lang w:eastAsia="fr-FR"/>
+        </w:rPr>
+      </w:pPr>
+      <w:r>
+        <w:rPr>
+          <w:lang w:eastAsia="fr-FR"/>
+        </w:rPr>
+        <w:drawing>
+          <wp:anchor distT="0" distB="0" distL="114300" distR="114300" simplePos="0" relativeHeight="251664384" behindDoc="1" locked="0" layoutInCell="1" allowOverlap="1" wp14:anchorId="130D81B8" wp14:editId="72541DAC">
+            <wp:simplePos x="0" y="0"/>
+            <wp:positionH relativeFrom="page">
+              <wp:posOffset>3923030</wp:posOffset>
+            </wp:positionH>
+            <wp:positionV relativeFrom="paragraph">
+              <wp:posOffset>10795</wp:posOffset>
+            </wp:positionV>
+            <wp:extent cx="2896235" cy="1463040"/>
+            <wp:effectExtent l="0" t="0" r="0" b="3810"/>
+            <wp:wrapTight wrapText="bothSides">
+              <wp:wrapPolygon edited="0">
+                <wp:start x="0" y="0"/>
+                <wp:lineTo x="0" y="21375"/>
+                <wp:lineTo x="21453" y="21375"/>
+                <wp:lineTo x="21453" y="0"/>
+                <wp:lineTo x="0" y="0"/>
+              </wp:wrapPolygon>
+            </wp:wrapTight>
+            <wp:docPr id="225576957" name="Image 1" descr="Une image contenant Jeu PC, capture d’écran, Logiciel de jeu vidéo, Jeu vidéo de stratégie&#10;&#10;Description générée automatiquement"/>
+            <wp:cNvGraphicFramePr>
+              <a:graphicFrameLocks xmlns:a="http://schemas.openxmlformats.org/drawingml/2006/main" noChangeAspect="1"/>
+            </wp:cNvGraphicFramePr>
+            <a:graphic xmlns:a="http://schemas.openxmlformats.org/drawingml/2006/main">
+              <a:graphicData uri="http://schemas.openxmlformats.org/drawingml/2006/picture">
+                <pic:pic xmlns:pic="http://schemas.openxmlformats.org/drawingml/2006/picture">
+                  <pic:nvPicPr>
+                    <pic:cNvPr id="225576957" name="Image 1" descr="Une image contenant Jeu PC, capture d’écran, Logiciel de jeu vidéo, Jeu vidéo de stratégie&#10;&#10;Description générée automatiquement"/>
+                    <pic:cNvPicPr/>
+                  </pic:nvPicPr>
+                  <pic:blipFill>
+                    <a:blip r:embed="rId16" cstate="print">
+                      <a:extLst>
+                        <a:ext uri="{28A0092B-C50C-407E-A947-70E740481C1C}">
+                          <a14:useLocalDpi xmlns:a14="http://schemas.microsoft.com/office/drawing/2010/main" val="0"/>
+                        </a:ext>
+                      </a:extLst>
+                    </a:blip>
+                    <a:stretch>
+                      <a:fillRect/>
+                    </a:stretch>
+                  </pic:blipFill>
+                  <pic:spPr>
+                    <a:xfrm>
+                      <a:off x="0" y="0"/>
+                      <a:ext cx="2896235" cy="1463040"/>
+                    </a:xfrm>
+                    <a:prstGeom prst="rect">
+                      <a:avLst/>
+                    </a:prstGeom>
+                  </pic:spPr>
+                </pic:pic>
+              </a:graphicData>
+            </a:graphic>
+            <wp14:sizeRelH relativeFrom="margin">
+              <wp14:pctWidth>0</wp14:pctWidth>
+            </wp14:sizeRelH>
+            <wp14:sizeRelV relativeFrom="margin">
+              <wp14:pctHeight>0</wp14:pctHeight>
+            </wp14:sizeRelV>
+          </wp:anchor>
+        </w:drawing>
+      </w:r>
+      <w:r>
+        <w:rPr>
+          <w:b/>
+          <w:bCs/>
+          <w:lang w:eastAsia="fr-FR"/>
+        </w:rPr>
+        <w:t xml:space="preserve">Intégration d'un </w:t>
+      </w:r>
+      <w:proofErr w:type="spellStart"/>
+      <w:r>
+        <w:rPr>
+          <w:b/>
+          <w:bCs/>
+          <w:lang w:eastAsia="fr-FR"/>
+        </w:rPr>
+        <w:t>Battle</w:t>
+      </w:r>
+      <w:r>
+        <w:rPr>
+          <w:b/>
+          <w:bCs/>
+          <w:lang w:eastAsia="fr-FR"/>
+        </w:rPr>
+        <w:t>P</w:t>
+      </w:r>
+      <w:r>
+        <w:rPr>
+          <w:b/>
+          <w:bCs/>
+          <w:lang w:eastAsia="fr-FR"/>
+        </w:rPr>
+        <w:t>ass</w:t>
+      </w:r>
+      <w:proofErr w:type="spellEnd"/>
+      <w:r>
+        <w:rPr>
+          <w:lang w:eastAsia="fr-FR"/>
+        </w:rPr>
+        <w:t xml:space="preserve"> offrant des récompenses à long terme telles que de l'argent, des skins d'armes et différentes musiques.</w:t>
+      </w:r>
+      <w:r>
+        <w:rPr>
+          <w:lang w:eastAsia="fr-FR"/>
+        </w:rPr>
+        <w:t xml:space="preserve"> Les paliers sont atteints au fur et a mesure que le joueur atteint un certain montant d’expérience. Cette expérience est gagnée en terrassant des cibles dans le mode Solo.</w:t>
+      </w:r>
+    </w:p>
+    <w:p>
+      <w:pPr>
+        <w:pStyle w:val="Paragraphedeliste"/>
+        <w:ind w:left="360"/>
+        <w:jc w:val="both"/>
+        <w:rPr>
+          <w:lang w:eastAsia="fr-FR"/>
+        </w:rPr>
+      </w:pPr>
+    </w:p>
+    <w:p>
+      <w:pPr>
+        <w:jc w:val="both"/>
+        <w:rPr>
+          <w:b/>
+          <w:bCs/>
+          <w:lang w:eastAsia="fr-FR"/>
+        </w:rPr>
+      </w:pPr>
+    </w:p>
+    <w:p>
+      <w:pPr>
+        <w:pStyle w:val="Paragraphedeliste"/>
+        <w:numPr>
+          <w:ilvl w:val="0"/>
+          <w:numId w:val="12"/>
+        </w:numPr>
+        <w:ind w:left="360"/>
+        <w:jc w:val="both"/>
+        <w:rPr>
+          <w:lang w:eastAsia="fr-FR"/>
+        </w:rPr>
+      </w:pPr>
+      <w:r>
+        <w:rPr>
+          <w:b/>
+          <w:bCs/>
+          <w:lang w:eastAsia="fr-FR"/>
+        </w:rPr>
+        <w:t xml:space="preserve">Introduction de </w:t>
+      </w:r>
+      <w:r>
+        <w:rPr>
+          <w:b/>
+          <w:bCs/>
+          <w:lang w:eastAsia="fr-FR"/>
+        </w:rPr>
+        <w:t xml:space="preserve">cibles </w:t>
+      </w:r>
+      <w:r>
+        <w:rPr>
+          <w:b/>
+          <w:bCs/>
+          <w:lang w:eastAsia="fr-FR"/>
+        </w:rPr>
+        <w:t>bonus</w:t>
+      </w:r>
+      <w:r>
+        <w:rPr>
+          <w:lang w:eastAsia="fr-FR"/>
+        </w:rPr>
+        <w:t xml:space="preserve"> </w:t>
+      </w:r>
+      <w:r>
+        <w:rPr>
+          <w:lang w:eastAsia="fr-FR"/>
+        </w:rPr>
+        <w:t>tels que l'Excalibur, offrant des avantages spécifiques aux joueurs</w:t>
+      </w:r>
+      <w:r>
+        <w:rPr>
+          <w:lang w:eastAsia="fr-FR"/>
+        </w:rPr>
+        <w:t xml:space="preserve"> comme traverser les cibles (permettant dans toucher plusieurs à la fois), d’être invincible pendant un court moment et de terrasser les boss en un coup. Il y a aussi les cibles XP et Money permettant respectivement de gagner un certain montant d’expérience et d’argent et enfin, un bonus freeze, permettant de stopper pendant quelques instants les cibles mouvantes.</w:t>
+      </w:r>
+    </w:p>
+    <w:p>
+      <w:pPr>
+        <w:pStyle w:val="Paragraphedeliste"/>
+        <w:ind w:left="360"/>
+        <w:jc w:val="both"/>
+        <w:rPr>
+          <w:noProof/>
+        </w:rPr>
+      </w:pPr>
+      <w:r>
+        <w:rPr>
+          <w:lang w:eastAsia="fr-FR"/>
+        </w:rPr>
+        <w:drawing>
+          <wp:inline distT="0" distB="0" distL="0" distR="0" wp14:anchorId="1FC0D126" wp14:editId="52144924">
+            <wp:extent cx="1266894" cy="1280160"/>
+            <wp:effectExtent l="0" t="0" r="9525" b="0"/>
+            <wp:docPr id="708859290" name="Image 1" descr="Une image contenant pixel, capture d’écran, art&#10;&#10;Description générée automatiquement"/>
+            <wp:cNvGraphicFramePr>
+              <a:graphicFrameLocks xmlns:a="http://schemas.openxmlformats.org/drawingml/2006/main" noChangeAspect="1"/>
+            </wp:cNvGraphicFramePr>
+            <a:graphic xmlns:a="http://schemas.openxmlformats.org/drawingml/2006/main">
+              <a:graphicData uri="http://schemas.openxmlformats.org/drawingml/2006/picture">
+                <pic:pic xmlns:pic="http://schemas.openxmlformats.org/drawingml/2006/picture">
+                  <pic:nvPicPr>
+                    <pic:cNvPr id="708859290" name="Image 1" descr="Une image contenant pixel, capture d’écran, art&#10;&#10;Description générée automatiquement"/>
+                    <pic:cNvPicPr/>
+                  </pic:nvPicPr>
+                  <pic:blipFill>
+                    <a:blip r:embed="rId17"/>
+                    <a:stretch>
+                      <a:fillRect/>
+                    </a:stretch>
+                  </pic:blipFill>
+                  <pic:spPr>
+                    <a:xfrm>
+                      <a:off x="0" y="0"/>
+                      <a:ext cx="1268531" cy="1281814"/>
+                    </a:xfrm>
+                    <a:prstGeom prst="rect">
+                      <a:avLst/>
+                    </a:prstGeom>
+                  </pic:spPr>
+                </pic:pic>
+              </a:graphicData>
+            </a:graphic>
+          </wp:inline>
+        </w:drawing>
+      </w:r>
+      <w:r>
+        <w:rPr>
+          <w:noProof/>
+        </w:rPr>
+        <w:t xml:space="preserve"> </w:t>
+      </w:r>
+      <w:r>
+        <w:rPr>
+          <w:lang w:eastAsia="fr-FR"/>
+        </w:rPr>
+        <w:drawing>
+          <wp:inline distT="0" distB="0" distL="0" distR="0" wp14:anchorId="3E336C47" wp14:editId="466D2B84">
+            <wp:extent cx="1253697" cy="1266825"/>
+            <wp:effectExtent l="0" t="0" r="3810" b="0"/>
+            <wp:docPr id="1084543835" name="Image 1" descr="Une image contenant pixel, jaune, Caractère coloré, capture d’écran&#10;&#10;Description générée automatiquement"/>
+            <wp:cNvGraphicFramePr>
+              <a:graphicFrameLocks xmlns:a="http://schemas.openxmlformats.org/drawingml/2006/main" noChangeAspect="1"/>
+            </wp:cNvGraphicFramePr>
+            <a:graphic xmlns:a="http://schemas.openxmlformats.org/drawingml/2006/main">
+              <a:graphicData uri="http://schemas.openxmlformats.org/drawingml/2006/picture">
+                <pic:pic xmlns:pic="http://schemas.openxmlformats.org/drawingml/2006/picture">
+                  <pic:nvPicPr>
+                    <pic:cNvPr id="1084543835" name="Image 1" descr="Une image contenant pixel, jaune, Caractère coloré, capture d’écran&#10;&#10;Description générée automatiquement"/>
+                    <pic:cNvPicPr/>
+                  </pic:nvPicPr>
+                  <pic:blipFill>
+                    <a:blip r:embed="rId18"/>
+                    <a:stretch>
+                      <a:fillRect/>
+                    </a:stretch>
+                  </pic:blipFill>
+                  <pic:spPr>
+                    <a:xfrm>
+                      <a:off x="0" y="0"/>
+                      <a:ext cx="1259537" cy="1272726"/>
+                    </a:xfrm>
+                    <a:prstGeom prst="rect">
+                      <a:avLst/>
+                    </a:prstGeom>
+                  </pic:spPr>
+                </pic:pic>
+              </a:graphicData>
+            </a:graphic>
+          </wp:inline>
+        </w:drawing>
+      </w:r>
+      <w:r>
+        <w:rPr>
+          <w:noProof/>
+        </w:rPr>
+        <w:t xml:space="preserve"> </w:t>
+      </w:r>
+      <w:r>
+        <w:rPr>
+          <w:noProof/>
+        </w:rPr>
+        <w:drawing>
+          <wp:inline distT="0" distB="0" distL="0" distR="0" wp14:anchorId="38962FC1" wp14:editId="05D82F10">
+            <wp:extent cx="1161320" cy="1173480"/>
+            <wp:effectExtent l="0" t="0" r="1270" b="7620"/>
+            <wp:docPr id="1942291848" name="Image 1" descr="Une image contenant Graphique, pixel, conception&#10;&#10;Description générée automatiquement"/>
+            <wp:cNvGraphicFramePr>
+              <a:graphicFrameLocks xmlns:a="http://schemas.openxmlformats.org/drawingml/2006/main" noChangeAspect="1"/>
+            </wp:cNvGraphicFramePr>
+            <a:graphic xmlns:a="http://schemas.openxmlformats.org/drawingml/2006/main">
+              <a:graphicData uri="http://schemas.openxmlformats.org/drawingml/2006/picture">
+                <pic:pic xmlns:pic="http://schemas.openxmlformats.org/drawingml/2006/picture">
+                  <pic:nvPicPr>
+                    <pic:cNvPr id="1942291848" name="Image 1" descr="Une image contenant Graphique, pixel, conception&#10;&#10;Description générée automatiquement"/>
+                    <pic:cNvPicPr/>
+                  </pic:nvPicPr>
+                  <pic:blipFill>
+                    <a:blip r:embed="rId19"/>
+                    <a:stretch>
+                      <a:fillRect/>
+                    </a:stretch>
+                  </pic:blipFill>
+                  <pic:spPr>
+                    <a:xfrm>
+                      <a:off x="0" y="0"/>
+                      <a:ext cx="1172743" cy="1185023"/>
+                    </a:xfrm>
+                    <a:prstGeom prst="rect">
+                      <a:avLst/>
+                    </a:prstGeom>
+                  </pic:spPr>
+                </pic:pic>
+              </a:graphicData>
+            </a:graphic>
+          </wp:inline>
+        </w:drawing>
+      </w:r>
+      <w:r>
+        <w:rPr>
+          <w:noProof/>
+        </w:rPr>
+        <w:drawing>
+          <wp:inline distT="0" distB="0" distL="0" distR="0" wp14:anchorId="1F062CF8" wp14:editId="5705FE18">
+            <wp:extent cx="1261238" cy="1274445"/>
+            <wp:effectExtent l="0" t="0" r="0" b="1905"/>
+            <wp:docPr id="825802524" name="Image 1" descr="Une image contenant pixel, Caractère coloré, Graphique, motif&#10;&#10;Description générée automatiquement"/>
+            <wp:cNvGraphicFramePr>
+              <a:graphicFrameLocks xmlns:a="http://schemas.openxmlformats.org/drawingml/2006/main" noChangeAspect="1"/>
+            </wp:cNvGraphicFramePr>
+            <a:graphic xmlns:a="http://schemas.openxmlformats.org/drawingml/2006/main">
+              <a:graphicData uri="http://schemas.openxmlformats.org/drawingml/2006/picture">
+                <pic:pic xmlns:pic="http://schemas.openxmlformats.org/drawingml/2006/picture">
+                  <pic:nvPicPr>
+                    <pic:cNvPr id="825802524" name="Image 1" descr="Une image contenant pixel, Caractère coloré, Graphique, motif&#10;&#10;Description générée automatiquement"/>
+                    <pic:cNvPicPr/>
+                  </pic:nvPicPr>
+                  <pic:blipFill>
+                    <a:blip r:embed="rId20"/>
+                    <a:stretch>
+                      <a:fillRect/>
+                    </a:stretch>
+                  </pic:blipFill>
+                  <pic:spPr>
+                    <a:xfrm>
+                      <a:off x="0" y="0"/>
+                      <a:ext cx="1272857" cy="1286186"/>
+                    </a:xfrm>
+                    <a:prstGeom prst="rect">
+                      <a:avLst/>
+                    </a:prstGeom>
+                  </pic:spPr>
+                </pic:pic>
+              </a:graphicData>
+            </a:graphic>
+          </wp:inline>
+        </w:drawing>
+      </w:r>
+    </w:p>
+    <w:p>
+      <w:pPr>
+        <w:pStyle w:val="Paragraphedeliste"/>
+        <w:ind w:left="360"/>
+        <w:jc w:val="both"/>
+        <w:rPr>
+          <w:noProof/>
+        </w:rPr>
+      </w:pPr>
+    </w:p>
+    <w:p>
+      <w:pPr>
+        <w:pStyle w:val="Paragraphedeliste"/>
+        <w:ind w:left="360"/>
+        <w:jc w:val="both"/>
+        <w:rPr>
+          <w:noProof/>
+        </w:rPr>
+      </w:pPr>
+    </w:p>
+    <w:p>
+      <w:pPr>
+        <w:pStyle w:val="Paragraphedeliste"/>
+        <w:ind w:left="360"/>
+        <w:jc w:val="both"/>
+        <w:rPr>
+          <w:noProof/>
+        </w:rPr>
+      </w:pPr>
+    </w:p>
+    <w:p>
+      <w:pPr>
+        <w:pStyle w:val="Paragraphedeliste"/>
+        <w:ind w:left="360"/>
+        <w:jc w:val="both"/>
+        <w:rPr>
+          <w:lang w:eastAsia="fr-FR"/>
+        </w:rPr>
+      </w:pPr>
     </w:p>
     <w:p>
       <w:pPr>
@@ -1641,7 +2876,131 @@
         <w:rPr>
           <w:lang w:bidi="fr-FR"/>
         </w:rPr>
+        <w:t>Conception et Architecture du jeu :</w:t>
+      </w:r>
+    </w:p>
+    <w:p>
+      <w:pPr>
+        <w:rPr>
+          <w:lang w:bidi="fr-FR"/>
+        </w:rPr>
+      </w:pPr>
+    </w:p>
+    <w:p>
+      <w:pPr>
+        <w:jc w:val="both"/>
+        <w:rPr>
+          <w:lang w:bidi="fr-FR"/>
+        </w:rPr>
+      </w:pPr>
+      <w:r>
+        <w:rPr>
+          <w:lang w:bidi="fr-FR"/>
+        </w:rPr>
         <w:lastRenderedPageBreak/>
+        <w:t xml:space="preserve">Nous avons utilisé Maven </w:t>
+      </w:r>
+      <w:r>
+        <w:rPr>
+          <w:lang w:bidi="fr-FR"/>
+        </w:rPr>
+        <w:t>pour gérer les dépendances, la compilation ainsi que l’exécution du projet. Doté d’une facilité d’utilisation, la configuration de Maven a accéléré le processus de développement, en particulier la sauvegarde de fichier du joueur en local.</w:t>
+      </w:r>
+    </w:p>
+    <w:p>
+      <w:pPr>
+        <w:jc w:val="both"/>
+        <w:rPr>
+          <w:lang w:bidi="fr-FR"/>
+        </w:rPr>
+      </w:pPr>
+      <w:r>
+        <w:rPr>
+          <w:lang w:bidi="fr-FR"/>
+        </w:rPr>
+        <w:t xml:space="preserve">Afin d’apporter une documentation claire et compréhensible des fonctionnalités et de l’architecture du code, nous avons employé </w:t>
+      </w:r>
+      <w:proofErr w:type="spellStart"/>
+      <w:r>
+        <w:rPr>
+          <w:lang w:bidi="fr-FR"/>
+        </w:rPr>
+        <w:t>JavaDoc</w:t>
+      </w:r>
+      <w:proofErr w:type="spellEnd"/>
+      <w:r>
+        <w:rPr>
+          <w:lang w:bidi="fr-FR"/>
+        </w:rPr>
+        <w:t>. En effet, chaque classe, chaque fonction/méthode importante a été documenté de sorte à ce qu’une personne externe comprenne parfaitement l’utilité de celle-ci, comme ce qui peut nous être demandé en entreprise.</w:t>
+      </w:r>
+    </w:p>
+    <w:p>
+      <w:pPr>
+        <w:rPr>
+          <w:lang w:bidi="fr-FR"/>
+        </w:rPr>
+      </w:pPr>
+      <w:r>
+        <w:rPr>
+          <w:lang w:bidi="fr-FR"/>
+        </w:rPr>
+        <w:t>Contenant toutes les descriptions de classes, de fonctions importantes.</w:t>
+      </w:r>
+    </w:p>
+    <w:p>
+      <w:pPr>
+        <w:pStyle w:val="Listepuces"/>
+        <w:rPr>
+          <w:lang w:eastAsia="fr-FR"/>
+        </w:rPr>
+      </w:pPr>
+      <w:r>
+        <w:rPr>
+          <w:lang w:eastAsia="fr-FR"/>
+        </w:rPr>
+        <w:t>Diagramme architectural présentant les grandes lignes de la structure du jeu.</w:t>
+      </w:r>
+    </w:p>
+    <w:p>
+      <w:pPr>
+        <w:pStyle w:val="Listepuces"/>
+        <w:rPr>
+          <w:lang w:eastAsia="fr-FR"/>
+        </w:rPr>
+      </w:pPr>
+      <w:r>
+        <w:rPr>
+          <w:lang w:eastAsia="fr-FR"/>
+        </w:rPr>
+        <w:t>Explication des choix architecturaux et des abstractions utilisées.</w:t>
+      </w:r>
+    </w:p>
+    <w:p>
+      <w:pPr>
+        <w:pStyle w:val="Listepuces"/>
+        <w:rPr>
+          <w:lang w:eastAsia="fr-FR"/>
+        </w:rPr>
+      </w:pPr>
+      <w:r>
+        <w:rPr>
+          <w:lang w:eastAsia="fr-FR"/>
+        </w:rPr>
+        <w:t>Discussion sur la refactorisation et l'amélioration du code au fil du développement.</w:t>
+      </w:r>
+    </w:p>
+    <w:p>
+      <w:pPr>
+        <w:pStyle w:val="Titre1"/>
+        <w:rPr>
+          <w:lang w:bidi="fr-FR"/>
+        </w:rPr>
+      </w:pPr>
+      <w:r>
+        <w:rPr>
+          <w:lang w:bidi="fr-FR"/>
+        </w:rPr>
         <w:t>Points algorithmiques et techniques :</w:t>
       </w:r>
     </w:p>
@@ -1665,14 +3024,6 @@
         </w:rPr>
         <w:t>Sauvegardes :</w:t>
       </w:r>
-    </w:p>
-    <w:p>
-      <w:pPr>
-        <w:jc w:val="both"/>
-        <w:rPr>
-          <w:lang w:bidi="fr-FR"/>
-        </w:rPr>
-      </w:pPr>
     </w:p>
     <w:p>
       <w:pPr>
@@ -1799,11 +3150,24 @@
         <w:rPr>
           <w:lang w:bidi="fr-FR"/>
         </w:rPr>
-        <w:t>L'implémentation des sauvegardes repose sur l'utilisation de fichiers JSON pour stocker les informations des utilisateurs et leur progression dans le jeu. Nous avons développé une classe User qui représente les utilisateurs, avec des attributs tels que le nom d'utilisateur, le mot de passe, le chemin de sauvegarde et le montant d'argent. Cette classe est sérialisée dans un fichier JSON pour chaque utilisateur.</w:t>
-      </w:r>
-    </w:p>
-    <w:p>
-      <w:pPr>
+        <w:t>L'implémentation des sauvegardes repose sur l'utilisation de fichiers JSON pour stocker les informations des utilisateurs et leur progression dans le jeu. Nous avons développé une classe User qui représente les utilisateurs, avec des attributs tels que le nom d'utilisateur, le mot de passe,</w:t>
+      </w:r>
+      <w:r>
+        <w:rPr>
+          <w:lang w:bidi="fr-FR"/>
+        </w:rPr>
+        <w:t xml:space="preserve"> l’inventaire, le niveau actuel,</w:t>
+      </w:r>
+      <w:r>
+        <w:rPr>
+          <w:lang w:bidi="fr-FR"/>
+        </w:rPr>
+        <w:t xml:space="preserve"> le chemin de sauvegarde et le montant d'argent. Cette classe est sérialisée dans un fichier JSON pour chaque utilisateur.</w:t>
+      </w:r>
+    </w:p>
+    <w:p>
+      <w:pPr>
+        <w:ind w:firstLine="720"/>
         <w:jc w:val="both"/>
         <w:rPr>
           <w:lang w:bidi="fr-FR"/>
@@ -1926,13 +3290,6 @@
     </w:p>
     <w:p>
       <w:pPr>
-        <w:rPr>
-          <w:lang w:bidi="fr-FR"/>
-        </w:rPr>
-      </w:pPr>
-    </w:p>
-    <w:p>
-      <w:pPr>
         <w:pStyle w:val="Titre4"/>
         <w:rPr>
           <w:lang w:bidi="fr-FR"/>
@@ -1942,6 +3299,7 @@
         <w:rPr>
           <w:lang w:bidi="fr-FR"/>
         </w:rPr>
+        <w:lastRenderedPageBreak/>
         <w:t>Simulation de base de données</w:t>
       </w:r>
     </w:p>
@@ -2094,14 +3452,6 @@
     </w:p>
     <w:p>
       <w:pPr>
-        <w:jc w:val="both"/>
-        <w:rPr>
-          <w:lang w:bidi="fr-FR"/>
-        </w:rPr>
-      </w:pPr>
-    </w:p>
-    <w:p>
-      <w:pPr>
         <w:ind w:firstLine="720"/>
         <w:jc w:val="both"/>
         <w:rPr>
@@ -2146,8 +3496,194 @@
     </w:p>
     <w:p>
       <w:pPr>
-        <w:jc w:val="both"/>
-        <w:rPr>
+        <w:pStyle w:val="Titre2"/>
+        <w:rPr>
+          <w:lang w:bidi="fr-FR"/>
+        </w:rPr>
+      </w:pPr>
+    </w:p>
+    <w:p>
+      <w:pPr>
+        <w:pStyle w:val="Titre2"/>
+        <w:rPr>
+          <w:lang w:bidi="fr-FR"/>
+        </w:rPr>
+      </w:pPr>
+      <w:r>
+        <w:t>Gestion des mouvements / géométrie</w:t>
+      </w:r>
+    </w:p>
+    <w:p>
+      <w:pPr>
+        <w:jc w:val="both"/>
+        <w:rPr>
+          <w:lang w:bidi="fr-FR"/>
+        </w:rPr>
+      </w:pPr>
+      <w:r>
+        <w:rPr>
+          <w:lang w:bidi="fr-FR"/>
+        </w:rPr>
+        <w:t xml:space="preserve">Tous les mouvements dans le jeu sont </w:t>
+      </w:r>
+      <w:r>
+        <w:rPr>
+          <w:lang w:bidi="fr-FR"/>
+        </w:rPr>
+        <w:t>gérés</w:t>
+      </w:r>
+      <w:r>
+        <w:rPr>
+          <w:lang w:bidi="fr-FR"/>
+        </w:rPr>
+        <w:t xml:space="preserve"> à partir de la classe </w:t>
+      </w:r>
+      <w:proofErr w:type="spellStart"/>
+      <w:r>
+        <w:rPr>
+          <w:lang w:bidi="fr-FR"/>
+        </w:rPr>
+        <w:t>Geometry</w:t>
+      </w:r>
+      <w:proofErr w:type="spellEnd"/>
+      <w:r>
+        <w:rPr>
+          <w:lang w:bidi="fr-FR"/>
+        </w:rPr>
+        <w:t xml:space="preserve">. Cette dernière comporte plusieurs fonctions décrivant </w:t>
+      </w:r>
+      <w:r>
+        <w:rPr>
+          <w:lang w:bidi="fr-FR"/>
+        </w:rPr>
+        <w:t>différents types</w:t>
+      </w:r>
+      <w:r>
+        <w:rPr>
+          <w:lang w:bidi="fr-FR"/>
+        </w:rPr>
+        <w:t xml:space="preserve"> de mouvements (horizontaux, </w:t>
+      </w:r>
+      <w:r>
+        <w:rPr>
+          <w:lang w:bidi="fr-FR"/>
+        </w:rPr>
+        <w:t>verticaux, etc.</w:t>
+      </w:r>
+      <w:r>
+        <w:rPr>
+          <w:lang w:bidi="fr-FR"/>
+        </w:rPr>
+        <w:t>), également des mouvements soumis à la gravité, comme le saut du couteau.</w:t>
+      </w:r>
+    </w:p>
+    <w:p>
+      <w:pPr>
+        <w:jc w:val="both"/>
+        <w:rPr>
+          <w:rFonts w:ascii="Constantia" w:hAnsi="Constantia"/>
+          <w:lang w:bidi="fr-FR"/>
+        </w:rPr>
+      </w:pPr>
+      <w:r>
+        <w:rPr>
+          <w:rFonts w:ascii="Constantia" w:hAnsi="Constantia"/>
+          <w:lang w:bidi="fr-FR"/>
+        </w:rPr>
+        <w:t xml:space="preserve">La classe </w:t>
+      </w:r>
+      <w:proofErr w:type="spellStart"/>
+      <w:r>
+        <w:rPr>
+          <w:rFonts w:ascii="Constantia" w:hAnsi="Constantia"/>
+          <w:lang w:bidi="fr-FR"/>
+        </w:rPr>
+        <w:t>Geometry</w:t>
+      </w:r>
+      <w:proofErr w:type="spellEnd"/>
+      <w:r>
+        <w:rPr>
+          <w:rFonts w:ascii="Constantia" w:hAnsi="Constantia"/>
+          <w:lang w:bidi="fr-FR"/>
+        </w:rPr>
+        <w:t xml:space="preserve"> utilise deux autres classes, la classe </w:t>
+      </w:r>
+      <w:proofErr w:type="spellStart"/>
+      <w:r>
+        <w:rPr>
+          <w:rFonts w:ascii="Constantia" w:hAnsi="Constantia"/>
+          <w:lang w:bidi="fr-FR"/>
+        </w:rPr>
+        <w:t>Coordinate</w:t>
+      </w:r>
+      <w:proofErr w:type="spellEnd"/>
+      <w:r>
+        <w:rPr>
+          <w:rFonts w:ascii="Constantia" w:hAnsi="Constantia"/>
+          <w:lang w:bidi="fr-FR"/>
+        </w:rPr>
+        <w:t xml:space="preserve"> qui décrit un tuple de double x, y correspondant </w:t>
+      </w:r>
+      <w:r>
+        <w:rPr>
+          <w:rFonts w:ascii="Constantia" w:hAnsi="Constantia"/>
+          <w:lang w:bidi="fr-FR"/>
+        </w:rPr>
+        <w:t>aux coordonnées théoriques</w:t>
+      </w:r>
+      <w:r>
+        <w:rPr>
+          <w:rFonts w:ascii="Constantia" w:hAnsi="Constantia"/>
+          <w:lang w:bidi="fr-FR"/>
+        </w:rPr>
+        <w:t xml:space="preserve"> d’un objet, et la classe Loop qui est la boucle principale du jeu et qui actualise le jeu. </w:t>
+      </w:r>
+    </w:p>
+    <w:p>
+      <w:pPr>
+        <w:jc w:val="both"/>
+        <w:rPr>
+          <w:rFonts w:ascii="Constantia" w:hAnsi="Constantia"/>
+          <w:lang w:bidi="fr-FR"/>
+        </w:rPr>
+      </w:pPr>
+      <w:r>
+        <w:rPr>
+          <w:rFonts w:ascii="Constantia" w:hAnsi="Constantia"/>
+          <w:lang w:bidi="fr-FR"/>
+        </w:rPr>
+        <w:t xml:space="preserve">Ce qui est important pour </w:t>
+      </w:r>
+      <w:proofErr w:type="spellStart"/>
+      <w:r>
+        <w:rPr>
+          <w:rFonts w:ascii="Constantia" w:hAnsi="Constantia"/>
+          <w:lang w:bidi="fr-FR"/>
+        </w:rPr>
+        <w:t>Geometry</w:t>
+      </w:r>
+      <w:proofErr w:type="spellEnd"/>
+      <w:r>
+        <w:rPr>
+          <w:rFonts w:ascii="Constantia" w:hAnsi="Constantia"/>
+          <w:lang w:bidi="fr-FR"/>
+        </w:rPr>
+        <w:t xml:space="preserve"> dans la classe Loop c’est la valeur delta qui permet de calculer avec précision les nouveaux emplacements des objets en mouvement, en </w:t>
+      </w:r>
+      <w:r>
+        <w:rPr>
+          <w:rFonts w:ascii="Constantia" w:hAnsi="Constantia"/>
+          <w:lang w:bidi="fr-FR"/>
+        </w:rPr>
+        <w:lastRenderedPageBreak/>
+        <w:t>tenant compte du temps écoulé entre les mises à jour. Cela permet de créer des simulations plus réalistes et fluides dans des environnements de jeu ou des applications impliquant des objets géométriques en mouvement.</w:t>
+      </w:r>
+    </w:p>
+    <w:p>
+      <w:pPr>
+        <w:jc w:val="both"/>
+        <w:rPr>
+          <w:rFonts w:ascii="Constantia" w:hAnsi="Constantia"/>
           <w:lang w:bidi="fr-FR"/>
         </w:rPr>
       </w:pPr>
@@ -2161,185 +3697,6 @@
         </w:rPr>
       </w:pPr>
       <w:r>
-        <w:t>Gestion des mouvements / géométrie</w:t>
-      </w:r>
-    </w:p>
-    <w:p>
-      <w:pPr>
-        <w:jc w:val="both"/>
-        <w:rPr>
-          <w:lang w:bidi="fr-FR"/>
-        </w:rPr>
-      </w:pPr>
-      <w:r>
-        <w:rPr>
-          <w:lang w:bidi="fr-FR"/>
-        </w:rPr>
-        <w:t xml:space="preserve">Tous les mouvements dans le jeu sont </w:t>
-      </w:r>
-      <w:r>
-        <w:rPr>
-          <w:lang w:bidi="fr-FR"/>
-        </w:rPr>
-        <w:t>gérés</w:t>
-      </w:r>
-      <w:r>
-        <w:rPr>
-          <w:lang w:bidi="fr-FR"/>
-        </w:rPr>
-        <w:t xml:space="preserve"> à partir de la classe </w:t>
-      </w:r>
-      <w:proofErr w:type="spellStart"/>
-      <w:r>
-        <w:rPr>
-          <w:lang w:bidi="fr-FR"/>
-        </w:rPr>
-        <w:t>Geometry</w:t>
-      </w:r>
-      <w:proofErr w:type="spellEnd"/>
-      <w:r>
-        <w:rPr>
-          <w:lang w:bidi="fr-FR"/>
-        </w:rPr>
-        <w:t xml:space="preserve">. Cette dernière comporte plusieurs fonctions décrivant </w:t>
-      </w:r>
-      <w:r>
-        <w:rPr>
-          <w:lang w:bidi="fr-FR"/>
-        </w:rPr>
-        <w:t>différents types</w:t>
-      </w:r>
-      <w:r>
-        <w:rPr>
-          <w:lang w:bidi="fr-FR"/>
-        </w:rPr>
-        <w:t xml:space="preserve"> de mouvements (horizontaux, </w:t>
-      </w:r>
-      <w:r>
-        <w:rPr>
-          <w:lang w:bidi="fr-FR"/>
-        </w:rPr>
-        <w:t>verticaux, etc.</w:t>
-      </w:r>
-      <w:r>
-        <w:rPr>
-          <w:lang w:bidi="fr-FR"/>
-        </w:rPr>
-        <w:t>), également des mouvements soumis à la gravité, comme le saut du couteau.</w:t>
-      </w:r>
-    </w:p>
-    <w:p>
-      <w:pPr>
-        <w:jc w:val="both"/>
-        <w:rPr>
-          <w:rFonts w:ascii="Constantia" w:hAnsi="Constantia"/>
-          <w:lang w:bidi="fr-FR"/>
-        </w:rPr>
-      </w:pPr>
-      <w:r>
-        <w:rPr>
-          <w:rFonts w:ascii="Constantia" w:hAnsi="Constantia"/>
-          <w:lang w:bidi="fr-FR"/>
-        </w:rPr>
-        <w:t xml:space="preserve">La classe </w:t>
-      </w:r>
-      <w:proofErr w:type="spellStart"/>
-      <w:r>
-        <w:rPr>
-          <w:rFonts w:ascii="Constantia" w:hAnsi="Constantia"/>
-          <w:lang w:bidi="fr-FR"/>
-        </w:rPr>
-        <w:t>Geometry</w:t>
-      </w:r>
-      <w:proofErr w:type="spellEnd"/>
-      <w:r>
-        <w:rPr>
-          <w:rFonts w:ascii="Constantia" w:hAnsi="Constantia"/>
-          <w:lang w:bidi="fr-FR"/>
-        </w:rPr>
-        <w:t xml:space="preserve"> utilise deux autres classes, la classe </w:t>
-      </w:r>
-      <w:proofErr w:type="spellStart"/>
-      <w:r>
-        <w:rPr>
-          <w:rFonts w:ascii="Constantia" w:hAnsi="Constantia"/>
-          <w:lang w:bidi="fr-FR"/>
-        </w:rPr>
-        <w:t>Coordinate</w:t>
-      </w:r>
-      <w:proofErr w:type="spellEnd"/>
-      <w:r>
-        <w:rPr>
-          <w:rFonts w:ascii="Constantia" w:hAnsi="Constantia"/>
-          <w:lang w:bidi="fr-FR"/>
-        </w:rPr>
-        <w:t xml:space="preserve"> qui décrit un tuple de double x, y correspondant </w:t>
-      </w:r>
-      <w:r>
-        <w:rPr>
-          <w:rFonts w:ascii="Constantia" w:hAnsi="Constantia"/>
-          <w:lang w:bidi="fr-FR"/>
-        </w:rPr>
-        <w:t>aux coordonnées théoriques</w:t>
-      </w:r>
-      <w:r>
-        <w:rPr>
-          <w:rFonts w:ascii="Constantia" w:hAnsi="Constantia"/>
-          <w:lang w:bidi="fr-FR"/>
-        </w:rPr>
-        <w:t xml:space="preserve"> d’un objet, et la classe Loop qui est la boucle principale du jeu et qui actualise le jeu. </w:t>
-      </w:r>
-    </w:p>
-    <w:p>
-      <w:pPr>
-        <w:jc w:val="both"/>
-        <w:rPr>
-          <w:rFonts w:ascii="Constantia" w:hAnsi="Constantia"/>
-          <w:lang w:bidi="fr-FR"/>
-        </w:rPr>
-      </w:pPr>
-      <w:r>
-        <w:rPr>
-          <w:rFonts w:ascii="Constantia" w:hAnsi="Constantia"/>
-          <w:lang w:bidi="fr-FR"/>
-        </w:rPr>
-        <w:t xml:space="preserve">Ce qui est important pour </w:t>
-      </w:r>
-      <w:proofErr w:type="spellStart"/>
-      <w:r>
-        <w:rPr>
-          <w:rFonts w:ascii="Constantia" w:hAnsi="Constantia"/>
-          <w:lang w:bidi="fr-FR"/>
-        </w:rPr>
-        <w:t>Geometry</w:t>
-      </w:r>
-      <w:proofErr w:type="spellEnd"/>
-      <w:r>
-        <w:rPr>
-          <w:rFonts w:ascii="Constantia" w:hAnsi="Constantia"/>
-          <w:lang w:bidi="fr-FR"/>
-        </w:rPr>
-        <w:t xml:space="preserve"> dans la classe Loop c’est la valeur delta qui permet de calculer avec précision les nouveaux emplacements des objets en mouvement, en tenant compte du temps écoulé entre les mises à jour. Cela permet de créer des simulations plus réalistes et fluides dans des environnements de jeu ou des applications impliquant des objets géométriques en mouvement.</w:t>
-      </w:r>
-    </w:p>
-    <w:p>
-      <w:pPr>
-        <w:jc w:val="both"/>
-        <w:rPr>
-          <w:rFonts w:ascii="Constantia" w:hAnsi="Constantia"/>
-          <w:lang w:bidi="fr-FR"/>
-        </w:rPr>
-      </w:pPr>
-    </w:p>
-    <w:p>
-      <w:pPr>
-        <w:pStyle w:val="Titre4"/>
-        <w:jc w:val="both"/>
-        <w:rPr>
-          <w:lang w:bidi="fr-FR"/>
-        </w:rPr>
-      </w:pPr>
-      <w:r>
         <w:t>Affichage théorique et réel</w:t>
       </w:r>
     </w:p>
@@ -2430,7 +3787,6 @@
         <w:rPr>
           <w:lang w:bidi="fr-FR"/>
         </w:rPr>
-        <w:lastRenderedPageBreak/>
         <w:t xml:space="preserve">Cette façon de gérer les coordonnées est très pratique puisqu’elle permet d’afficher le jeu uniquement dans le terminal en se passant de l’affichage graphique. C’était très pratique lors du début du développement du jeu quand </w:t>
       </w:r>
       <w:r>
@@ -2564,7 +3920,7 @@
                     </pic:cNvPicPr>
                   </pic:nvPicPr>
                   <pic:blipFill>
-                    <a:blip r:embed="rId8"/>
+                    <a:blip r:embed="rId21"/>
                     <a:stretch>
                       <a:fillRect/>
                     </a:stretch>
@@ -2646,7 +4002,7 @@
                     </pic:cNvPicPr>
                   </pic:nvPicPr>
                   <pic:blipFill>
-                    <a:blip r:embed="rId9"/>
+                    <a:blip r:embed="rId22"/>
                     <a:stretch>
                       <a:fillRect/>
                     </a:stretch>
@@ -2763,15 +4119,7 @@
       <w:proofErr w:type="spellEnd"/>
       <w:proofErr w:type="gramEnd"/>
       <w:r>
-        <w:t xml:space="preserve"> qui retourne </w:t>
-      </w:r>
-      <w:proofErr w:type="spellStart"/>
-      <w:r>
-        <w:t>True</w:t>
-      </w:r>
-      <w:proofErr w:type="spellEnd"/>
-      <w:r>
-        <w:t xml:space="preserve"> si les deux Shape passé en paramètre sont en collision.</w:t>
+        <w:t xml:space="preserve"> qui retourne True si les deux Shape passé en paramètre sont en collision.</w:t>
       </w:r>
     </w:p>
     <w:p>
@@ -2862,13 +4210,12 @@
           <w:lang w:bidi="fr-FR"/>
         </w:rPr>
       </w:pPr>
-      <w:bookmarkStart w:id="3" w:name="_Conclusion_%3A"/>
-      <w:bookmarkEnd w:id="3"/>
-      <w:r>
-        <w:rPr>
-          <w:lang w:bidi="fr-FR"/>
-        </w:rPr>
-        <w:lastRenderedPageBreak/>
+      <w:bookmarkStart w:id="4" w:name="_Conclusion_%3A"/>
+      <w:bookmarkEnd w:id="4"/>
+      <w:r>
+        <w:rPr>
+          <w:lang w:bidi="fr-FR"/>
+        </w:rPr>
         <w:t>Conclusion :</w:t>
       </w:r>
     </w:p>
@@ -3052,7 +4399,53 @@
         <w:rPr>
           <w:lang w:bidi="fr-FR"/>
         </w:rPr>
-        <w:t>[PISTES D’AMÉLIORATIONS]</w:t>
+        <w:t>[PISTES D’AMÉLIORATIONS</w:t>
+      </w:r>
+    </w:p>
+    <w:p>
+      <w:pPr>
+        <w:jc w:val="both"/>
+        <w:rPr>
+          <w:lang w:bidi="fr-FR"/>
+        </w:rPr>
+      </w:pPr>
+      <w:r>
+        <w:rPr>
+          <w:lang w:bidi="fr-FR"/>
+        </w:rPr>
+        <w:t>Cibles</w:t>
+      </w:r>
+      <w:r>
+        <w:rPr>
+          <w:lang w:bidi="fr-FR"/>
+        </w:rPr>
+        <w:t xml:space="preserve"> « malus » </w:t>
+      </w:r>
+      <w:r>
+        <w:rPr>
+          <w:lang w:bidi="fr-FR"/>
+        </w:rPr>
+        <w:t>dans versus</w:t>
+      </w:r>
+      <w:r>
+        <w:rPr>
+          <w:lang w:bidi="fr-FR"/>
+        </w:rPr>
+        <w:t> !</w:t>
+      </w:r>
+    </w:p>
+    <w:p>
+      <w:pPr>
+        <w:jc w:val="both"/>
+        <w:rPr>
+          <w:lang w:bidi="fr-FR"/>
+        </w:rPr>
+      </w:pPr>
+      <w:r>
+        <w:rPr>
+          <w:lang w:bidi="fr-FR"/>
+        </w:rPr>
+        <w:t>]</w:t>
       </w:r>
     </w:p>
     <w:p>
@@ -3085,54 +4478,6 @@
       <w:r>
         <w:t xml:space="preserve"> pour son accompagnement et ses conseils tout au long du développement de ce projet, mais aussi vous Mesdames et Messieurs les Jurys pour l’attention portée à notre projet et notre rapport.</w:t>
       </w:r>
-      <w:r>
-        <w:br/>
-      </w:r>
-      <w:r>
-        <w:br/>
-      </w:r>
-    </w:p>
-    <w:p>
-      <w:pPr>
-        <w:rPr>
-          <w:lang w:bidi="fr-FR"/>
-        </w:rPr>
-      </w:pPr>
-    </w:p>
-    <w:p>
-      <w:pPr>
-        <w:rPr>
-          <w:lang w:bidi="fr-FR"/>
-        </w:rPr>
-      </w:pPr>
-    </w:p>
-    <w:p>
-      <w:pPr>
-        <w:rPr>
-          <w:lang w:bidi="fr-FR"/>
-        </w:rPr>
-      </w:pPr>
-    </w:p>
-    <w:p>
-      <w:pPr>
-        <w:rPr>
-          <w:lang w:bidi="fr-FR"/>
-        </w:rPr>
-      </w:pPr>
-    </w:p>
-    <w:p>
-      <w:pPr>
-        <w:rPr>
-          <w:lang w:bidi="fr-FR"/>
-        </w:rPr>
-      </w:pPr>
-    </w:p>
-    <w:p>
-      <w:pPr>
-        <w:rPr>
-          <w:lang w:bidi="fr-FR"/>
-        </w:rPr>
-      </w:pPr>
     </w:p>
     <w:p>
       <w:pPr>
@@ -3141,8 +4486,8 @@
           <w:lang w:bidi="fr-FR"/>
         </w:rPr>
       </w:pPr>
-      <w:bookmarkStart w:id="4" w:name="_Annexes_%3A"/>
-      <w:bookmarkEnd w:id="4"/>
+      <w:bookmarkStart w:id="5" w:name="_Annexes_%3A"/>
+      <w:bookmarkEnd w:id="5"/>
       <w:r>
         <w:rPr>
           <w:lang w:bidi="fr-FR"/>
@@ -3224,7 +4569,7 @@
           <w:lang w:bidi="fr-FR"/>
         </w:rPr>
       </w:pPr>
-      <w:hyperlink r:id="rId10">
+      <w:hyperlink r:id="rId23">
         <w:r>
           <w:rPr>
             <w:rStyle w:val="Lienhypertexte"/>
@@ -3242,7 +4587,7 @@
           <w:lang w:bidi="fr-FR"/>
         </w:rPr>
       </w:pPr>
-      <w:hyperlink r:id="rId11">
+      <w:hyperlink r:id="rId24">
         <w:r>
           <w:rPr>
             <w:rStyle w:val="Lienhypertexte"/>
@@ -3265,7 +4610,7 @@
       </w:pPr>
     </w:p>
     <w:sectPr>
-      <w:footerReference w:type="default" r:id="rId12"/>
+      <w:footerReference w:type="default" r:id="rId25"/>
       <w:pgSz w:w="11906" w:h="16838"/>
       <w:pgMar w:top="1728" w:right="1800" w:bottom="1440" w:left="1800" w:header="0" w:footer="720" w:gutter="0"/>
       <w:pgBorders w:offsetFrom="page">
@@ -3497,6 +4842,118 @@
     </w:lvl>
   </w:abstractNum>
   <w:abstractNum w:abstractNumId="1" w15:restartNumberingAfterBreak="0">
+    <w:nsid w:val="06B570D8"/>
+    <w:multiLevelType w:val="hybridMultilevel"/>
+    <w:tmpl w:val="762E3CE0"/>
+    <w:lvl w:ilvl="0" w:tplc="DEB8E12C">
+      <w:numFmt w:val="bullet"/>
+      <w:lvlText w:val="-"/>
+      <w:lvlJc w:val="left"/>
+      <w:pPr>
+        <w:ind w:left="720" w:hanging="360"/>
+      </w:pPr>
+      <w:rPr>
+        <w:rFonts w:ascii="Constantia" w:eastAsia="SimSun" w:hAnsi="Constantia" w:cstheme="minorBidi" w:hint="default"/>
+      </w:rPr>
+    </w:lvl>
+    <w:lvl w:ilvl="1" w:tplc="FFFFFFFF" w:tentative="1">
+      <w:start w:val="1"/>
+      <w:numFmt w:val="bullet"/>
+      <w:lvlText w:val="o"/>
+      <w:lvlJc w:val="left"/>
+      <w:pPr>
+        <w:ind w:left="1440" w:hanging="360"/>
+      </w:pPr>
+      <w:rPr>
+        <w:rFonts w:ascii="Courier New" w:hAnsi="Courier New" w:cs="Courier New" w:hint="default"/>
+      </w:rPr>
+    </w:lvl>
+    <w:lvl w:ilvl="2" w:tplc="FFFFFFFF" w:tentative="1">
+      <w:start w:val="1"/>
+      <w:numFmt w:val="bullet"/>
+      <w:lvlText w:val=""/>
+      <w:lvlJc w:val="left"/>
+      <w:pPr>
+        <w:ind w:left="2160" w:hanging="360"/>
+      </w:pPr>
+      <w:rPr>
+        <w:rFonts w:ascii="Wingdings" w:hAnsi="Wingdings" w:hint="default"/>
+      </w:rPr>
+    </w:lvl>
+    <w:lvl w:ilvl="3" w:tplc="FFFFFFFF" w:tentative="1">
+      <w:start w:val="1"/>
+      <w:numFmt w:val="bullet"/>
+      <w:lvlText w:val=""/>
+      <w:lvlJc w:val="left"/>
+      <w:pPr>
+        <w:ind w:left="2880" w:hanging="360"/>
+      </w:pPr>
+      <w:rPr>
+        <w:rFonts w:ascii="Symbol" w:hAnsi="Symbol" w:hint="default"/>
+      </w:rPr>
+    </w:lvl>
+    <w:lvl w:ilvl="4" w:tplc="FFFFFFFF" w:tentative="1">
+      <w:start w:val="1"/>
+      <w:numFmt w:val="bullet"/>
+      <w:lvlText w:val="o"/>
+      <w:lvlJc w:val="left"/>
+      <w:pPr>
+        <w:ind w:left="3600" w:hanging="360"/>
+      </w:pPr>
+      <w:rPr>
+        <w:rFonts w:ascii="Courier New" w:hAnsi="Courier New" w:cs="Courier New" w:hint="default"/>
+      </w:rPr>
+    </w:lvl>
+    <w:lvl w:ilvl="5" w:tplc="FFFFFFFF" w:tentative="1">
+      <w:start w:val="1"/>
+      <w:numFmt w:val="bullet"/>
+      <w:lvlText w:val=""/>
+      <w:lvlJc w:val="left"/>
+      <w:pPr>
+        <w:ind w:left="4320" w:hanging="360"/>
+      </w:pPr>
+      <w:rPr>
+        <w:rFonts w:ascii="Wingdings" w:hAnsi="Wingdings" w:hint="default"/>
+      </w:rPr>
+    </w:lvl>
+    <w:lvl w:ilvl="6" w:tplc="FFFFFFFF" w:tentative="1">
+      <w:start w:val="1"/>
+      <w:numFmt w:val="bullet"/>
+      <w:lvlText w:val=""/>
+      <w:lvlJc w:val="left"/>
+      <w:pPr>
+        <w:ind w:left="5040" w:hanging="360"/>
+      </w:pPr>
+      <w:rPr>
+        <w:rFonts w:ascii="Symbol" w:hAnsi="Symbol" w:hint="default"/>
+      </w:rPr>
+    </w:lvl>
+    <w:lvl w:ilvl="7" w:tplc="FFFFFFFF" w:tentative="1">
+      <w:start w:val="1"/>
+      <w:numFmt w:val="bullet"/>
+      <w:lvlText w:val="o"/>
+      <w:lvlJc w:val="left"/>
+      <w:pPr>
+        <w:ind w:left="5760" w:hanging="360"/>
+      </w:pPr>
+      <w:rPr>
+        <w:rFonts w:ascii="Courier New" w:hAnsi="Courier New" w:cs="Courier New" w:hint="default"/>
+      </w:rPr>
+    </w:lvl>
+    <w:lvl w:ilvl="8" w:tplc="FFFFFFFF" w:tentative="1">
+      <w:start w:val="1"/>
+      <w:numFmt w:val="bullet"/>
+      <w:lvlText w:val=""/>
+      <w:lvlJc w:val="left"/>
+      <w:pPr>
+        <w:ind w:left="6480" w:hanging="360"/>
+      </w:pPr>
+      <w:rPr>
+        <w:rFonts w:ascii="Wingdings" w:hAnsi="Wingdings" w:hint="default"/>
+      </w:rPr>
+    </w:lvl>
+  </w:abstractNum>
+  <w:abstractNum w:abstractNumId="2" w15:restartNumberingAfterBreak="0">
     <w:nsid w:val="07EE6826"/>
     <w:multiLevelType w:val="multilevel"/>
     <w:tmpl w:val="A13281FE"/>
@@ -3609,7 +5066,7 @@
       </w:pPr>
     </w:lvl>
   </w:abstractNum>
-  <w:abstractNum w:abstractNumId="2" w15:restartNumberingAfterBreak="0">
+  <w:abstractNum w:abstractNumId="3" w15:restartNumberingAfterBreak="0">
     <w:nsid w:val="1D5328F3"/>
     <w:multiLevelType w:val="multilevel"/>
     <w:tmpl w:val="7D5A6902"/>
@@ -3731,7 +5188,832 @@
       </w:pPr>
     </w:lvl>
   </w:abstractNum>
-  <w:abstractNum w:abstractNumId="3" w15:restartNumberingAfterBreak="0">
+  <w:abstractNum w:abstractNumId="4" w15:restartNumberingAfterBreak="0">
+    <w:nsid w:val="302831CB"/>
+    <w:multiLevelType w:val="hybridMultilevel"/>
+    <w:tmpl w:val="B5ECC468"/>
+    <w:lvl w:ilvl="0" w:tplc="040C000F">
+      <w:start w:val="1"/>
+      <w:numFmt w:val="decimal"/>
+      <w:lvlText w:val="%1."/>
+      <w:lvlJc w:val="left"/>
+      <w:pPr>
+        <w:ind w:left="720" w:hanging="360"/>
+      </w:pPr>
+      <w:rPr>
+        <w:rFonts w:hint="default"/>
+      </w:rPr>
+    </w:lvl>
+    <w:lvl w:ilvl="1" w:tplc="FFFFFFFF" w:tentative="1">
+      <w:start w:val="1"/>
+      <w:numFmt w:val="bullet"/>
+      <w:lvlText w:val="o"/>
+      <w:lvlJc w:val="left"/>
+      <w:pPr>
+        <w:ind w:left="1440" w:hanging="360"/>
+      </w:pPr>
+      <w:rPr>
+        <w:rFonts w:ascii="Courier New" w:hAnsi="Courier New" w:cs="Courier New" w:hint="default"/>
+      </w:rPr>
+    </w:lvl>
+    <w:lvl w:ilvl="2" w:tplc="FFFFFFFF" w:tentative="1">
+      <w:start w:val="1"/>
+      <w:numFmt w:val="bullet"/>
+      <w:lvlText w:val=""/>
+      <w:lvlJc w:val="left"/>
+      <w:pPr>
+        <w:ind w:left="2160" w:hanging="360"/>
+      </w:pPr>
+      <w:rPr>
+        <w:rFonts w:ascii="Wingdings" w:hAnsi="Wingdings" w:hint="default"/>
+      </w:rPr>
+    </w:lvl>
+    <w:lvl w:ilvl="3" w:tplc="FFFFFFFF" w:tentative="1">
+      <w:start w:val="1"/>
+      <w:numFmt w:val="bullet"/>
+      <w:lvlText w:val=""/>
+      <w:lvlJc w:val="left"/>
+      <w:pPr>
+        <w:ind w:left="2880" w:hanging="360"/>
+      </w:pPr>
+      <w:rPr>
+        <w:rFonts w:ascii="Symbol" w:hAnsi="Symbol" w:hint="default"/>
+      </w:rPr>
+    </w:lvl>
+    <w:lvl w:ilvl="4" w:tplc="FFFFFFFF" w:tentative="1">
+      <w:start w:val="1"/>
+      <w:numFmt w:val="bullet"/>
+      <w:lvlText w:val="o"/>
+      <w:lvlJc w:val="left"/>
+      <w:pPr>
+        <w:ind w:left="3600" w:hanging="360"/>
+      </w:pPr>
+      <w:rPr>
+        <w:rFonts w:ascii="Courier New" w:hAnsi="Courier New" w:cs="Courier New" w:hint="default"/>
+      </w:rPr>
+    </w:lvl>
+    <w:lvl w:ilvl="5" w:tplc="FFFFFFFF" w:tentative="1">
+      <w:start w:val="1"/>
+      <w:numFmt w:val="bullet"/>
+      <w:lvlText w:val=""/>
+      <w:lvlJc w:val="left"/>
+      <w:pPr>
+        <w:ind w:left="4320" w:hanging="360"/>
+      </w:pPr>
+      <w:rPr>
+        <w:rFonts w:ascii="Wingdings" w:hAnsi="Wingdings" w:hint="default"/>
+      </w:rPr>
+    </w:lvl>
+    <w:lvl w:ilvl="6" w:tplc="FFFFFFFF" w:tentative="1">
+      <w:start w:val="1"/>
+      <w:numFmt w:val="bullet"/>
+      <w:lvlText w:val=""/>
+      <w:lvlJc w:val="left"/>
+      <w:pPr>
+        <w:ind w:left="5040" w:hanging="360"/>
+      </w:pPr>
+      <w:rPr>
+        <w:rFonts w:ascii="Symbol" w:hAnsi="Symbol" w:hint="default"/>
+      </w:rPr>
+    </w:lvl>
+    <w:lvl w:ilvl="7" w:tplc="FFFFFFFF" w:tentative="1">
+      <w:start w:val="1"/>
+      <w:numFmt w:val="bullet"/>
+      <w:lvlText w:val="o"/>
+      <w:lvlJc w:val="left"/>
+      <w:pPr>
+        <w:ind w:left="5760" w:hanging="360"/>
+      </w:pPr>
+      <w:rPr>
+        <w:rFonts w:ascii="Courier New" w:hAnsi="Courier New" w:cs="Courier New" w:hint="default"/>
+      </w:rPr>
+    </w:lvl>
+    <w:lvl w:ilvl="8" w:tplc="FFFFFFFF" w:tentative="1">
+      <w:start w:val="1"/>
+      <w:numFmt w:val="bullet"/>
+      <w:lvlText w:val=""/>
+      <w:lvlJc w:val="left"/>
+      <w:pPr>
+        <w:ind w:left="6480" w:hanging="360"/>
+      </w:pPr>
+      <w:rPr>
+        <w:rFonts w:ascii="Wingdings" w:hAnsi="Wingdings" w:hint="default"/>
+      </w:rPr>
+    </w:lvl>
+  </w:abstractNum>
+  <w:abstractNum w:abstractNumId="5" w15:restartNumberingAfterBreak="0">
+    <w:nsid w:val="342E1096"/>
+    <w:multiLevelType w:val="hybridMultilevel"/>
+    <w:tmpl w:val="F3FE0DFE"/>
+    <w:lvl w:ilvl="0" w:tplc="040C000F">
+      <w:start w:val="1"/>
+      <w:numFmt w:val="decimal"/>
+      <w:lvlText w:val="%1."/>
+      <w:lvlJc w:val="left"/>
+      <w:pPr>
+        <w:ind w:left="720" w:hanging="360"/>
+      </w:pPr>
+      <w:rPr>
+        <w:rFonts w:hint="default"/>
+      </w:rPr>
+    </w:lvl>
+    <w:lvl w:ilvl="1" w:tplc="FFFFFFFF" w:tentative="1">
+      <w:start w:val="1"/>
+      <w:numFmt w:val="bullet"/>
+      <w:lvlText w:val="o"/>
+      <w:lvlJc w:val="left"/>
+      <w:pPr>
+        <w:ind w:left="1440" w:hanging="360"/>
+      </w:pPr>
+      <w:rPr>
+        <w:rFonts w:ascii="Courier New" w:hAnsi="Courier New" w:cs="Courier New" w:hint="default"/>
+      </w:rPr>
+    </w:lvl>
+    <w:lvl w:ilvl="2" w:tplc="FFFFFFFF" w:tentative="1">
+      <w:start w:val="1"/>
+      <w:numFmt w:val="bullet"/>
+      <w:lvlText w:val=""/>
+      <w:lvlJc w:val="left"/>
+      <w:pPr>
+        <w:ind w:left="2160" w:hanging="360"/>
+      </w:pPr>
+      <w:rPr>
+        <w:rFonts w:ascii="Wingdings" w:hAnsi="Wingdings" w:hint="default"/>
+      </w:rPr>
+    </w:lvl>
+    <w:lvl w:ilvl="3" w:tplc="FFFFFFFF" w:tentative="1">
+      <w:start w:val="1"/>
+      <w:numFmt w:val="bullet"/>
+      <w:lvlText w:val=""/>
+      <w:lvlJc w:val="left"/>
+      <w:pPr>
+        <w:ind w:left="2880" w:hanging="360"/>
+      </w:pPr>
+      <w:rPr>
+        <w:rFonts w:ascii="Symbol" w:hAnsi="Symbol" w:hint="default"/>
+      </w:rPr>
+    </w:lvl>
+    <w:lvl w:ilvl="4" w:tplc="FFFFFFFF" w:tentative="1">
+      <w:start w:val="1"/>
+      <w:numFmt w:val="bullet"/>
+      <w:lvlText w:val="o"/>
+      <w:lvlJc w:val="left"/>
+      <w:pPr>
+        <w:ind w:left="3600" w:hanging="360"/>
+      </w:pPr>
+      <w:rPr>
+        <w:rFonts w:ascii="Courier New" w:hAnsi="Courier New" w:cs="Courier New" w:hint="default"/>
+      </w:rPr>
+    </w:lvl>
+    <w:lvl w:ilvl="5" w:tplc="FFFFFFFF" w:tentative="1">
+      <w:start w:val="1"/>
+      <w:numFmt w:val="bullet"/>
+      <w:lvlText w:val=""/>
+      <w:lvlJc w:val="left"/>
+      <w:pPr>
+        <w:ind w:left="4320" w:hanging="360"/>
+      </w:pPr>
+      <w:rPr>
+        <w:rFonts w:ascii="Wingdings" w:hAnsi="Wingdings" w:hint="default"/>
+      </w:rPr>
+    </w:lvl>
+    <w:lvl w:ilvl="6" w:tplc="FFFFFFFF" w:tentative="1">
+      <w:start w:val="1"/>
+      <w:numFmt w:val="bullet"/>
+      <w:lvlText w:val=""/>
+      <w:lvlJc w:val="left"/>
+      <w:pPr>
+        <w:ind w:left="5040" w:hanging="360"/>
+      </w:pPr>
+      <w:rPr>
+        <w:rFonts w:ascii="Symbol" w:hAnsi="Symbol" w:hint="default"/>
+      </w:rPr>
+    </w:lvl>
+    <w:lvl w:ilvl="7" w:tplc="FFFFFFFF" w:tentative="1">
+      <w:start w:val="1"/>
+      <w:numFmt w:val="bullet"/>
+      <w:lvlText w:val="o"/>
+      <w:lvlJc w:val="left"/>
+      <w:pPr>
+        <w:ind w:left="5760" w:hanging="360"/>
+      </w:pPr>
+      <w:rPr>
+        <w:rFonts w:ascii="Courier New" w:hAnsi="Courier New" w:cs="Courier New" w:hint="default"/>
+      </w:rPr>
+    </w:lvl>
+    <w:lvl w:ilvl="8" w:tplc="FFFFFFFF" w:tentative="1">
+      <w:start w:val="1"/>
+      <w:numFmt w:val="bullet"/>
+      <w:lvlText w:val=""/>
+      <w:lvlJc w:val="left"/>
+      <w:pPr>
+        <w:ind w:left="6480" w:hanging="360"/>
+      </w:pPr>
+      <w:rPr>
+        <w:rFonts w:ascii="Wingdings" w:hAnsi="Wingdings" w:hint="default"/>
+      </w:rPr>
+    </w:lvl>
+  </w:abstractNum>
+  <w:abstractNum w:abstractNumId="6" w15:restartNumberingAfterBreak="0">
+    <w:nsid w:val="34E91BD3"/>
+    <w:multiLevelType w:val="hybridMultilevel"/>
+    <w:tmpl w:val="FACC12DA"/>
+    <w:lvl w:ilvl="0" w:tplc="DEB8E12C">
+      <w:numFmt w:val="bullet"/>
+      <w:lvlText w:val="-"/>
+      <w:lvlJc w:val="left"/>
+      <w:pPr>
+        <w:ind w:left="720" w:hanging="360"/>
+      </w:pPr>
+      <w:rPr>
+        <w:rFonts w:ascii="Constantia" w:eastAsia="SimSun" w:hAnsi="Constantia" w:cstheme="minorBidi" w:hint="default"/>
+      </w:rPr>
+    </w:lvl>
+    <w:lvl w:ilvl="1" w:tplc="040C0003" w:tentative="1">
+      <w:start w:val="1"/>
+      <w:numFmt w:val="bullet"/>
+      <w:lvlText w:val="o"/>
+      <w:lvlJc w:val="left"/>
+      <w:pPr>
+        <w:ind w:left="1440" w:hanging="360"/>
+      </w:pPr>
+      <w:rPr>
+        <w:rFonts w:ascii="Courier New" w:hAnsi="Courier New" w:cs="Courier New" w:hint="default"/>
+      </w:rPr>
+    </w:lvl>
+    <w:lvl w:ilvl="2" w:tplc="040C0005" w:tentative="1">
+      <w:start w:val="1"/>
+      <w:numFmt w:val="bullet"/>
+      <w:lvlText w:val=""/>
+      <w:lvlJc w:val="left"/>
+      <w:pPr>
+        <w:ind w:left="2160" w:hanging="360"/>
+      </w:pPr>
+      <w:rPr>
+        <w:rFonts w:ascii="Wingdings" w:hAnsi="Wingdings" w:hint="default"/>
+      </w:rPr>
+    </w:lvl>
+    <w:lvl w:ilvl="3" w:tplc="040C0001" w:tentative="1">
+      <w:start w:val="1"/>
+      <w:numFmt w:val="bullet"/>
+      <w:lvlText w:val=""/>
+      <w:lvlJc w:val="left"/>
+      <w:pPr>
+        <w:ind w:left="2880" w:hanging="360"/>
+      </w:pPr>
+      <w:rPr>
+        <w:rFonts w:ascii="Symbol" w:hAnsi="Symbol" w:hint="default"/>
+      </w:rPr>
+    </w:lvl>
+    <w:lvl w:ilvl="4" w:tplc="040C0003" w:tentative="1">
+      <w:start w:val="1"/>
+      <w:numFmt w:val="bullet"/>
+      <w:lvlText w:val="o"/>
+      <w:lvlJc w:val="left"/>
+      <w:pPr>
+        <w:ind w:left="3600" w:hanging="360"/>
+      </w:pPr>
+      <w:rPr>
+        <w:rFonts w:ascii="Courier New" w:hAnsi="Courier New" w:cs="Courier New" w:hint="default"/>
+      </w:rPr>
+    </w:lvl>
+    <w:lvl w:ilvl="5" w:tplc="040C0005" w:tentative="1">
+      <w:start w:val="1"/>
+      <w:numFmt w:val="bullet"/>
+      <w:lvlText w:val=""/>
+      <w:lvlJc w:val="left"/>
+      <w:pPr>
+        <w:ind w:left="4320" w:hanging="360"/>
+      </w:pPr>
+      <w:rPr>
+        <w:rFonts w:ascii="Wingdings" w:hAnsi="Wingdings" w:hint="default"/>
+      </w:rPr>
+    </w:lvl>
+    <w:lvl w:ilvl="6" w:tplc="040C0001" w:tentative="1">
+      <w:start w:val="1"/>
+      <w:numFmt w:val="bullet"/>
+      <w:lvlText w:val=""/>
+      <w:lvlJc w:val="left"/>
+      <w:pPr>
+        <w:ind w:left="5040" w:hanging="360"/>
+      </w:pPr>
+      <w:rPr>
+        <w:rFonts w:ascii="Symbol" w:hAnsi="Symbol" w:hint="default"/>
+      </w:rPr>
+    </w:lvl>
+    <w:lvl w:ilvl="7" w:tplc="040C0003" w:tentative="1">
+      <w:start w:val="1"/>
+      <w:numFmt w:val="bullet"/>
+      <w:lvlText w:val="o"/>
+      <w:lvlJc w:val="left"/>
+      <w:pPr>
+        <w:ind w:left="5760" w:hanging="360"/>
+      </w:pPr>
+      <w:rPr>
+        <w:rFonts w:ascii="Courier New" w:hAnsi="Courier New" w:cs="Courier New" w:hint="default"/>
+      </w:rPr>
+    </w:lvl>
+    <w:lvl w:ilvl="8" w:tplc="040C0005" w:tentative="1">
+      <w:start w:val="1"/>
+      <w:numFmt w:val="bullet"/>
+      <w:lvlText w:val=""/>
+      <w:lvlJc w:val="left"/>
+      <w:pPr>
+        <w:ind w:left="6480" w:hanging="360"/>
+      </w:pPr>
+      <w:rPr>
+        <w:rFonts w:ascii="Wingdings" w:hAnsi="Wingdings" w:hint="default"/>
+      </w:rPr>
+    </w:lvl>
+  </w:abstractNum>
+  <w:abstractNum w:abstractNumId="7" w15:restartNumberingAfterBreak="0">
+    <w:nsid w:val="3DE42032"/>
+    <w:multiLevelType w:val="hybridMultilevel"/>
+    <w:tmpl w:val="3208ADE2"/>
+    <w:lvl w:ilvl="0" w:tplc="DEB8E12C">
+      <w:numFmt w:val="bullet"/>
+      <w:lvlText w:val="-"/>
+      <w:lvlJc w:val="left"/>
+      <w:pPr>
+        <w:ind w:left="720" w:hanging="360"/>
+      </w:pPr>
+      <w:rPr>
+        <w:rFonts w:ascii="Constantia" w:eastAsia="SimSun" w:hAnsi="Constantia" w:cstheme="minorBidi" w:hint="default"/>
+      </w:rPr>
+    </w:lvl>
+    <w:lvl w:ilvl="1" w:tplc="FFFFFFFF" w:tentative="1">
+      <w:start w:val="1"/>
+      <w:numFmt w:val="bullet"/>
+      <w:lvlText w:val="o"/>
+      <w:lvlJc w:val="left"/>
+      <w:pPr>
+        <w:ind w:left="1440" w:hanging="360"/>
+      </w:pPr>
+      <w:rPr>
+        <w:rFonts w:ascii="Courier New" w:hAnsi="Courier New" w:cs="Courier New" w:hint="default"/>
+      </w:rPr>
+    </w:lvl>
+    <w:lvl w:ilvl="2" w:tplc="FFFFFFFF" w:tentative="1">
+      <w:start w:val="1"/>
+      <w:numFmt w:val="bullet"/>
+      <w:lvlText w:val=""/>
+      <w:lvlJc w:val="left"/>
+      <w:pPr>
+        <w:ind w:left="2160" w:hanging="360"/>
+      </w:pPr>
+      <w:rPr>
+        <w:rFonts w:ascii="Wingdings" w:hAnsi="Wingdings" w:hint="default"/>
+      </w:rPr>
+    </w:lvl>
+    <w:lvl w:ilvl="3" w:tplc="FFFFFFFF" w:tentative="1">
+      <w:start w:val="1"/>
+      <w:numFmt w:val="bullet"/>
+      <w:lvlText w:val=""/>
+      <w:lvlJc w:val="left"/>
+      <w:pPr>
+        <w:ind w:left="2880" w:hanging="360"/>
+      </w:pPr>
+      <w:rPr>
+        <w:rFonts w:ascii="Symbol" w:hAnsi="Symbol" w:hint="default"/>
+      </w:rPr>
+    </w:lvl>
+    <w:lvl w:ilvl="4" w:tplc="FFFFFFFF" w:tentative="1">
+      <w:start w:val="1"/>
+      <w:numFmt w:val="bullet"/>
+      <w:lvlText w:val="o"/>
+      <w:lvlJc w:val="left"/>
+      <w:pPr>
+        <w:ind w:left="3600" w:hanging="360"/>
+      </w:pPr>
+      <w:rPr>
+        <w:rFonts w:ascii="Courier New" w:hAnsi="Courier New" w:cs="Courier New" w:hint="default"/>
+      </w:rPr>
+    </w:lvl>
+    <w:lvl w:ilvl="5" w:tplc="FFFFFFFF" w:tentative="1">
+      <w:start w:val="1"/>
+      <w:numFmt w:val="bullet"/>
+      <w:lvlText w:val=""/>
+      <w:lvlJc w:val="left"/>
+      <w:pPr>
+        <w:ind w:left="4320" w:hanging="360"/>
+      </w:pPr>
+      <w:rPr>
+        <w:rFonts w:ascii="Wingdings" w:hAnsi="Wingdings" w:hint="default"/>
+      </w:rPr>
+    </w:lvl>
+    <w:lvl w:ilvl="6" w:tplc="FFFFFFFF" w:tentative="1">
+      <w:start w:val="1"/>
+      <w:numFmt w:val="bullet"/>
+      <w:lvlText w:val=""/>
+      <w:lvlJc w:val="left"/>
+      <w:pPr>
+        <w:ind w:left="5040" w:hanging="360"/>
+      </w:pPr>
+      <w:rPr>
+        <w:rFonts w:ascii="Symbol" w:hAnsi="Symbol" w:hint="default"/>
+      </w:rPr>
+    </w:lvl>
+    <w:lvl w:ilvl="7" w:tplc="FFFFFFFF" w:tentative="1">
+      <w:start w:val="1"/>
+      <w:numFmt w:val="bullet"/>
+      <w:lvlText w:val="o"/>
+      <w:lvlJc w:val="left"/>
+      <w:pPr>
+        <w:ind w:left="5760" w:hanging="360"/>
+      </w:pPr>
+      <w:rPr>
+        <w:rFonts w:ascii="Courier New" w:hAnsi="Courier New" w:cs="Courier New" w:hint="default"/>
+      </w:rPr>
+    </w:lvl>
+    <w:lvl w:ilvl="8" w:tplc="FFFFFFFF" w:tentative="1">
+      <w:start w:val="1"/>
+      <w:numFmt w:val="bullet"/>
+      <w:lvlText w:val=""/>
+      <w:lvlJc w:val="left"/>
+      <w:pPr>
+        <w:ind w:left="6480" w:hanging="360"/>
+      </w:pPr>
+      <w:rPr>
+        <w:rFonts w:ascii="Wingdings" w:hAnsi="Wingdings" w:hint="default"/>
+      </w:rPr>
+    </w:lvl>
+  </w:abstractNum>
+  <w:abstractNum w:abstractNumId="8" w15:restartNumberingAfterBreak="0">
+    <w:nsid w:val="3F2B0B75"/>
+    <w:multiLevelType w:val="hybridMultilevel"/>
+    <w:tmpl w:val="8408CBAE"/>
+    <w:lvl w:ilvl="0" w:tplc="040C0001">
+      <w:start w:val="1"/>
+      <w:numFmt w:val="bullet"/>
+      <w:lvlText w:val=""/>
+      <w:lvlJc w:val="left"/>
+      <w:pPr>
+        <w:ind w:left="720" w:hanging="360"/>
+      </w:pPr>
+      <w:rPr>
+        <w:rFonts w:ascii="Symbol" w:hAnsi="Symbol" w:hint="default"/>
+      </w:rPr>
+    </w:lvl>
+    <w:lvl w:ilvl="1" w:tplc="040C0003" w:tentative="1">
+      <w:start w:val="1"/>
+      <w:numFmt w:val="bullet"/>
+      <w:lvlText w:val="o"/>
+      <w:lvlJc w:val="left"/>
+      <w:pPr>
+        <w:ind w:left="1440" w:hanging="360"/>
+      </w:pPr>
+      <w:rPr>
+        <w:rFonts w:ascii="Courier New" w:hAnsi="Courier New" w:cs="Courier New" w:hint="default"/>
+      </w:rPr>
+    </w:lvl>
+    <w:lvl w:ilvl="2" w:tplc="040C0005" w:tentative="1">
+      <w:start w:val="1"/>
+      <w:numFmt w:val="bullet"/>
+      <w:lvlText w:val=""/>
+      <w:lvlJc w:val="left"/>
+      <w:pPr>
+        <w:ind w:left="2160" w:hanging="360"/>
+      </w:pPr>
+      <w:rPr>
+        <w:rFonts w:ascii="Wingdings" w:hAnsi="Wingdings" w:hint="default"/>
+      </w:rPr>
+    </w:lvl>
+    <w:lvl w:ilvl="3" w:tplc="040C0001" w:tentative="1">
+      <w:start w:val="1"/>
+      <w:numFmt w:val="bullet"/>
+      <w:lvlText w:val=""/>
+      <w:lvlJc w:val="left"/>
+      <w:pPr>
+        <w:ind w:left="2880" w:hanging="360"/>
+      </w:pPr>
+      <w:rPr>
+        <w:rFonts w:ascii="Symbol" w:hAnsi="Symbol" w:hint="default"/>
+      </w:rPr>
+    </w:lvl>
+    <w:lvl w:ilvl="4" w:tplc="040C0003" w:tentative="1">
+      <w:start w:val="1"/>
+      <w:numFmt w:val="bullet"/>
+      <w:lvlText w:val="o"/>
+      <w:lvlJc w:val="left"/>
+      <w:pPr>
+        <w:ind w:left="3600" w:hanging="360"/>
+      </w:pPr>
+      <w:rPr>
+        <w:rFonts w:ascii="Courier New" w:hAnsi="Courier New" w:cs="Courier New" w:hint="default"/>
+      </w:rPr>
+    </w:lvl>
+    <w:lvl w:ilvl="5" w:tplc="040C0005" w:tentative="1">
+      <w:start w:val="1"/>
+      <w:numFmt w:val="bullet"/>
+      <w:lvlText w:val=""/>
+      <w:lvlJc w:val="left"/>
+      <w:pPr>
+        <w:ind w:left="4320" w:hanging="360"/>
+      </w:pPr>
+      <w:rPr>
+        <w:rFonts w:ascii="Wingdings" w:hAnsi="Wingdings" w:hint="default"/>
+      </w:rPr>
+    </w:lvl>
+    <w:lvl w:ilvl="6" w:tplc="040C0001" w:tentative="1">
+      <w:start w:val="1"/>
+      <w:numFmt w:val="bullet"/>
+      <w:lvlText w:val=""/>
+      <w:lvlJc w:val="left"/>
+      <w:pPr>
+        <w:ind w:left="5040" w:hanging="360"/>
+      </w:pPr>
+      <w:rPr>
+        <w:rFonts w:ascii="Symbol" w:hAnsi="Symbol" w:hint="default"/>
+      </w:rPr>
+    </w:lvl>
+    <w:lvl w:ilvl="7" w:tplc="040C0003" w:tentative="1">
+      <w:start w:val="1"/>
+      <w:numFmt w:val="bullet"/>
+      <w:lvlText w:val="o"/>
+      <w:lvlJc w:val="left"/>
+      <w:pPr>
+        <w:ind w:left="5760" w:hanging="360"/>
+      </w:pPr>
+      <w:rPr>
+        <w:rFonts w:ascii="Courier New" w:hAnsi="Courier New" w:cs="Courier New" w:hint="default"/>
+      </w:rPr>
+    </w:lvl>
+    <w:lvl w:ilvl="8" w:tplc="040C0005" w:tentative="1">
+      <w:start w:val="1"/>
+      <w:numFmt w:val="bullet"/>
+      <w:lvlText w:val=""/>
+      <w:lvlJc w:val="left"/>
+      <w:pPr>
+        <w:ind w:left="6480" w:hanging="360"/>
+      </w:pPr>
+      <w:rPr>
+        <w:rFonts w:ascii="Wingdings" w:hAnsi="Wingdings" w:hint="default"/>
+      </w:rPr>
+    </w:lvl>
+  </w:abstractNum>
+  <w:abstractNum w:abstractNumId="9" w15:restartNumberingAfterBreak="0">
+    <w:nsid w:val="40BD6430"/>
+    <w:multiLevelType w:val="hybridMultilevel"/>
+    <w:tmpl w:val="0B9471E2"/>
+    <w:lvl w:ilvl="0" w:tplc="040C000B">
+      <w:start w:val="1"/>
+      <w:numFmt w:val="bullet"/>
+      <w:lvlText w:val=""/>
+      <w:lvlJc w:val="left"/>
+      <w:pPr>
+        <w:ind w:left="720" w:hanging="360"/>
+      </w:pPr>
+      <w:rPr>
+        <w:rFonts w:ascii="Wingdings" w:hAnsi="Wingdings" w:hint="default"/>
+      </w:rPr>
+    </w:lvl>
+    <w:lvl w:ilvl="1" w:tplc="FFFFFFFF" w:tentative="1">
+      <w:start w:val="1"/>
+      <w:numFmt w:val="bullet"/>
+      <w:lvlText w:val="o"/>
+      <w:lvlJc w:val="left"/>
+      <w:pPr>
+        <w:ind w:left="1440" w:hanging="360"/>
+      </w:pPr>
+      <w:rPr>
+        <w:rFonts w:ascii="Courier New" w:hAnsi="Courier New" w:cs="Courier New" w:hint="default"/>
+      </w:rPr>
+    </w:lvl>
+    <w:lvl w:ilvl="2" w:tplc="FFFFFFFF" w:tentative="1">
+      <w:start w:val="1"/>
+      <w:numFmt w:val="bullet"/>
+      <w:lvlText w:val=""/>
+      <w:lvlJc w:val="left"/>
+      <w:pPr>
+        <w:ind w:left="2160" w:hanging="360"/>
+      </w:pPr>
+      <w:rPr>
+        <w:rFonts w:ascii="Wingdings" w:hAnsi="Wingdings" w:hint="default"/>
+      </w:rPr>
+    </w:lvl>
+    <w:lvl w:ilvl="3" w:tplc="FFFFFFFF" w:tentative="1">
+      <w:start w:val="1"/>
+      <w:numFmt w:val="bullet"/>
+      <w:lvlText w:val=""/>
+      <w:lvlJc w:val="left"/>
+      <w:pPr>
+        <w:ind w:left="2880" w:hanging="360"/>
+      </w:pPr>
+      <w:rPr>
+        <w:rFonts w:ascii="Symbol" w:hAnsi="Symbol" w:hint="default"/>
+      </w:rPr>
+    </w:lvl>
+    <w:lvl w:ilvl="4" w:tplc="FFFFFFFF" w:tentative="1">
+      <w:start w:val="1"/>
+      <w:numFmt w:val="bullet"/>
+      <w:lvlText w:val="o"/>
+      <w:lvlJc w:val="left"/>
+      <w:pPr>
+        <w:ind w:left="3600" w:hanging="360"/>
+      </w:pPr>
+      <w:rPr>
+        <w:rFonts w:ascii="Courier New" w:hAnsi="Courier New" w:cs="Courier New" w:hint="default"/>
+      </w:rPr>
+    </w:lvl>
+    <w:lvl w:ilvl="5" w:tplc="FFFFFFFF" w:tentative="1">
+      <w:start w:val="1"/>
+      <w:numFmt w:val="bullet"/>
+      <w:lvlText w:val=""/>
+      <w:lvlJc w:val="left"/>
+      <w:pPr>
+        <w:ind w:left="4320" w:hanging="360"/>
+      </w:pPr>
+      <w:rPr>
+        <w:rFonts w:ascii="Wingdings" w:hAnsi="Wingdings" w:hint="default"/>
+      </w:rPr>
+    </w:lvl>
+    <w:lvl w:ilvl="6" w:tplc="FFFFFFFF" w:tentative="1">
+      <w:start w:val="1"/>
+      <w:numFmt w:val="bullet"/>
+      <w:lvlText w:val=""/>
+      <w:lvlJc w:val="left"/>
+      <w:pPr>
+        <w:ind w:left="5040" w:hanging="360"/>
+      </w:pPr>
+      <w:rPr>
+        <w:rFonts w:ascii="Symbol" w:hAnsi="Symbol" w:hint="default"/>
+      </w:rPr>
+    </w:lvl>
+    <w:lvl w:ilvl="7" w:tplc="FFFFFFFF" w:tentative="1">
+      <w:start w:val="1"/>
+      <w:numFmt w:val="bullet"/>
+      <w:lvlText w:val="o"/>
+      <w:lvlJc w:val="left"/>
+      <w:pPr>
+        <w:ind w:left="5760" w:hanging="360"/>
+      </w:pPr>
+      <w:rPr>
+        <w:rFonts w:ascii="Courier New" w:hAnsi="Courier New" w:cs="Courier New" w:hint="default"/>
+      </w:rPr>
+    </w:lvl>
+    <w:lvl w:ilvl="8" w:tplc="FFFFFFFF">
+      <w:start w:val="1"/>
+      <w:numFmt w:val="bullet"/>
+      <w:lvlText w:val=""/>
+      <w:lvlJc w:val="left"/>
+      <w:pPr>
+        <w:ind w:left="6480" w:hanging="360"/>
+      </w:pPr>
+      <w:rPr>
+        <w:rFonts w:ascii="Wingdings" w:hAnsi="Wingdings" w:hint="default"/>
+      </w:rPr>
+    </w:lvl>
+  </w:abstractNum>
+  <w:abstractNum w:abstractNumId="10" w15:restartNumberingAfterBreak="0">
+    <w:nsid w:val="5AF23385"/>
+    <w:multiLevelType w:val="multilevel"/>
+    <w:tmpl w:val="62AE4ADC"/>
+    <w:lvl w:ilvl="0">
+      <w:start w:val="1"/>
+      <w:numFmt w:val="bullet"/>
+      <w:lvlText w:val=""/>
+      <w:lvlJc w:val="left"/>
+      <w:pPr>
+        <w:tabs>
+          <w:tab w:val="num" w:pos="720"/>
+        </w:tabs>
+        <w:ind w:left="720" w:hanging="360"/>
+      </w:pPr>
+      <w:rPr>
+        <w:rFonts w:ascii="Symbol" w:hAnsi="Symbol" w:hint="default"/>
+        <w:sz w:val="20"/>
+      </w:rPr>
+    </w:lvl>
+    <w:lvl w:ilvl="1" w:tentative="1">
+      <w:start w:val="1"/>
+      <w:numFmt w:val="bullet"/>
+      <w:lvlText w:val=""/>
+      <w:lvlJc w:val="left"/>
+      <w:pPr>
+        <w:tabs>
+          <w:tab w:val="num" w:pos="1440"/>
+        </w:tabs>
+        <w:ind w:left="1440" w:hanging="360"/>
+      </w:pPr>
+      <w:rPr>
+        <w:rFonts w:ascii="Symbol" w:hAnsi="Symbol" w:hint="default"/>
+        <w:sz w:val="20"/>
+      </w:rPr>
+    </w:lvl>
+    <w:lvl w:ilvl="2" w:tentative="1">
+      <w:start w:val="1"/>
+      <w:numFmt w:val="bullet"/>
+      <w:lvlText w:val=""/>
+      <w:lvlJc w:val="left"/>
+      <w:pPr>
+        <w:tabs>
+          <w:tab w:val="num" w:pos="2160"/>
+        </w:tabs>
+        <w:ind w:left="2160" w:hanging="360"/>
+      </w:pPr>
+      <w:rPr>
+        <w:rFonts w:ascii="Symbol" w:hAnsi="Symbol" w:hint="default"/>
+        <w:sz w:val="20"/>
+      </w:rPr>
+    </w:lvl>
+    <w:lvl w:ilvl="3" w:tentative="1">
+      <w:start w:val="1"/>
+      <w:numFmt w:val="bullet"/>
+      <w:lvlText w:val=""/>
+      <w:lvlJc w:val="left"/>
+      <w:pPr>
+        <w:tabs>
+          <w:tab w:val="num" w:pos="2880"/>
+        </w:tabs>
+        <w:ind w:left="2880" w:hanging="360"/>
+      </w:pPr>
+      <w:rPr>
+        <w:rFonts w:ascii="Symbol" w:hAnsi="Symbol" w:hint="default"/>
+        <w:sz w:val="20"/>
+      </w:rPr>
+    </w:lvl>
+    <w:lvl w:ilvl="4" w:tentative="1">
+      <w:start w:val="1"/>
+      <w:numFmt w:val="bullet"/>
+      <w:lvlText w:val=""/>
+      <w:lvlJc w:val="left"/>
+      <w:pPr>
+        <w:tabs>
+          <w:tab w:val="num" w:pos="3600"/>
+        </w:tabs>
+        <w:ind w:left="3600" w:hanging="360"/>
+      </w:pPr>
+      <w:rPr>
+        <w:rFonts w:ascii="Symbol" w:hAnsi="Symbol" w:hint="default"/>
+        <w:sz w:val="20"/>
+      </w:rPr>
+    </w:lvl>
+    <w:lvl w:ilvl="5" w:tentative="1">
+      <w:start w:val="1"/>
+      <w:numFmt w:val="bullet"/>
+      <w:lvlText w:val=""/>
+      <w:lvlJc w:val="left"/>
+      <w:pPr>
+        <w:tabs>
+          <w:tab w:val="num" w:pos="4320"/>
+        </w:tabs>
+        <w:ind w:left="4320" w:hanging="360"/>
+      </w:pPr>
+      <w:rPr>
+        <w:rFonts w:ascii="Symbol" w:hAnsi="Symbol" w:hint="default"/>
+        <w:sz w:val="20"/>
+      </w:rPr>
+    </w:lvl>
+    <w:lvl w:ilvl="6" w:tentative="1">
+      <w:start w:val="1"/>
+      <w:numFmt w:val="bullet"/>
+      <w:lvlText w:val=""/>
+      <w:lvlJc w:val="left"/>
+      <w:pPr>
+        <w:tabs>
+          <w:tab w:val="num" w:pos="5040"/>
+        </w:tabs>
+        <w:ind w:left="5040" w:hanging="360"/>
+      </w:pPr>
+      <w:rPr>
+        <w:rFonts w:ascii="Symbol" w:hAnsi="Symbol" w:hint="default"/>
+        <w:sz w:val="20"/>
+      </w:rPr>
+    </w:lvl>
+    <w:lvl w:ilvl="7" w:tentative="1">
+      <w:start w:val="1"/>
+      <w:numFmt w:val="bullet"/>
+      <w:lvlText w:val=""/>
+      <w:lvlJc w:val="left"/>
+      <w:pPr>
+        <w:tabs>
+          <w:tab w:val="num" w:pos="5760"/>
+        </w:tabs>
+        <w:ind w:left="5760" w:hanging="360"/>
+      </w:pPr>
+      <w:rPr>
+        <w:rFonts w:ascii="Symbol" w:hAnsi="Symbol" w:hint="default"/>
+        <w:sz w:val="20"/>
+      </w:rPr>
+    </w:lvl>
+    <w:lvl w:ilvl="8" w:tentative="1">
+      <w:start w:val="1"/>
+      <w:numFmt w:val="bullet"/>
+      <w:lvlText w:val=""/>
+      <w:lvlJc w:val="left"/>
+      <w:pPr>
+        <w:tabs>
+          <w:tab w:val="num" w:pos="6480"/>
+        </w:tabs>
+        <w:ind w:left="6480" w:hanging="360"/>
+      </w:pPr>
+      <w:rPr>
+        <w:rFonts w:ascii="Symbol" w:hAnsi="Symbol" w:hint="default"/>
+        <w:sz w:val="20"/>
+      </w:rPr>
+    </w:lvl>
+  </w:abstractNum>
+  <w:abstractNum w:abstractNumId="11" w15:restartNumberingAfterBreak="0">
     <w:nsid w:val="79226753"/>
     <w:multiLevelType w:val="multilevel"/>
     <w:tmpl w:val="48484246"/>
@@ -3853,13 +6135,37 @@
     <w:abstractNumId w:val="0"/>
   </w:num>
   <w:num w:numId="2" w16cid:durableId="228351412">
+    <w:abstractNumId w:val="11"/>
+  </w:num>
+  <w:num w:numId="3" w16cid:durableId="2136175333">
+    <w:abstractNumId w:val="2"/>
+  </w:num>
+  <w:num w:numId="4" w16cid:durableId="461534780">
     <w:abstractNumId w:val="3"/>
   </w:num>
-  <w:num w:numId="3" w16cid:durableId="2136175333">
+  <w:num w:numId="5" w16cid:durableId="557277204">
+    <w:abstractNumId w:val="10"/>
+  </w:num>
+  <w:num w:numId="6" w16cid:durableId="1432823751">
+    <w:abstractNumId w:val="8"/>
+  </w:num>
+  <w:num w:numId="7" w16cid:durableId="1301761688">
+    <w:abstractNumId w:val="6"/>
+  </w:num>
+  <w:num w:numId="8" w16cid:durableId="2071732345">
+    <w:abstractNumId w:val="5"/>
+  </w:num>
+  <w:num w:numId="9" w16cid:durableId="1682126631">
+    <w:abstractNumId w:val="7"/>
+  </w:num>
+  <w:num w:numId="10" w16cid:durableId="1932658857">
+    <w:abstractNumId w:val="4"/>
+  </w:num>
+  <w:num w:numId="11" w16cid:durableId="1776904380">
     <w:abstractNumId w:val="1"/>
   </w:num>
-  <w:num w:numId="4" w16cid:durableId="461534780">
-    <w:abstractNumId w:val="2"/>
+  <w:num w:numId="12" w16cid:durableId="1379620145">
+    <w:abstractNumId w:val="9"/>
   </w:num>
 </w:numbering>
 </file>
@@ -4449,7 +6755,6 @@
   <w:style w:type="character" w:default="1" w:styleId="Policepardfaut">
     <w:name w:val="Default Paragraph Font"/>
     <w:uiPriority w:val="1"/>
-    <w:semiHidden/>
     <w:unhideWhenUsed/>
   </w:style>
   <w:style w:type="table" w:default="1" w:styleId="TableauNormal">
@@ -5341,6 +7646,18 @@
       <w:szCs w:val="21"/>
     </w:rPr>
   </w:style>
+  <w:style w:type="paragraph" w:styleId="Paragraphedeliste">
+    <w:name w:val="List Paragraph"/>
+    <w:basedOn w:val="Normal"/>
+    <w:uiPriority w:val="34"/>
+    <w:unhideWhenUsed/>
+    <w:qFormat/>
+    <w:rsid w:val="00956DCF"/>
+    <w:pPr>
+      <w:ind w:left="720"/>
+      <w:contextualSpacing/>
+    </w:pPr>
+  </w:style>
 </w:styles>
 </file>
 

</xml_diff>

<commit_message>
Rapport - Diagramme / Partie Conception / Partie technique - Battlepass & CardLayout
</commit_message>
<xml_diff>
--- a/Rapport - Hitty Knife Redux.docx
+++ b/Rapport - Hitty Knife Redux.docx
@@ -6,6 +6,11 @@
       <w:pPr>
         <w:pStyle w:val="Photo"/>
       </w:pPr>
+      <w:proofErr w:type="gramStart"/>
+      <w:r>
+        <w:t>n</w:t>
+      </w:r>
+      <w:proofErr w:type="gramEnd"/>
       <w:r>
         <w:rPr>
           <w:noProof/>
@@ -128,20 +133,12 @@
         </w:rPr>
         <w:t>(liens cliquables</w:t>
       </w:r>
-      <w:proofErr w:type="gramStart"/>
-      <w:r>
-        <w:rPr>
-          <w:lang w:bidi="fr-FR"/>
-        </w:rPr>
-        <w:t>)</w:t>
-      </w:r>
-      <w:r>
-        <w:rPr>
-          <w:lang w:bidi="fr-FR"/>
-        </w:rPr>
-        <w:t>:</w:t>
-      </w:r>
-      <w:proofErr w:type="gramEnd"/>
+      <w:r>
+        <w:rPr>
+          <w:lang w:bidi="fr-FR"/>
+        </w:rPr>
+        <w:t>) :</w:t>
+      </w:r>
     </w:p>
     <w:p>
       <w:pPr>
@@ -289,13 +286,16 @@
           <w:lang w:eastAsia="zh-CN" w:bidi="fr-FR"/>
         </w:rPr>
       </w:pPr>
-      <w:r>
-        <w:rPr>
-          <w:rFonts w:ascii="Times New Roman" w:hAnsi="Times New Roman" w:cs="Times New Roman"/>
-          <w:lang w:eastAsia="zh-CN" w:bidi="fr-FR"/>
-        </w:rPr>
-        <w:t>conception et architecture du jeu</w:t>
-      </w:r>
+      <w:hyperlink w:anchor="_Conception_et_Architecture" w:history="1">
+        <w:r>
+          <w:rPr>
+            <w:rStyle w:val="Lienhypertexte"/>
+            <w:rFonts w:ascii="Times New Roman" w:hAnsi="Times New Roman" w:cs="Times New Roman"/>
+            <w:lang w:eastAsia="zh-CN" w:bidi="fr-FR"/>
+          </w:rPr>
+          <w:t>conception et architecture du jeu</w:t>
+        </w:r>
+      </w:hyperlink>
       <w:r>
         <w:rPr>
           <w:rFonts w:ascii="Times New Roman" w:hAnsi="Times New Roman" w:cs="Times New Roman"/>
@@ -312,13 +312,16 @@
           <w:numId w:val="3"/>
         </w:numPr>
       </w:pPr>
-      <w:r>
-        <w:rPr>
-          <w:rFonts w:ascii="Times New Roman" w:hAnsi="Times New Roman" w:cs="Times New Roman"/>
-          <w:lang w:val="en-US" w:eastAsia="zh-CN" w:bidi="fr-FR"/>
-        </w:rPr>
-        <w:t>points algorithmiques et techniques</w:t>
-      </w:r>
+      <w:hyperlink w:anchor="_Points_algorithmiques_et" w:history="1">
+        <w:r>
+          <w:rPr>
+            <w:rStyle w:val="Lienhypertexte"/>
+            <w:rFonts w:ascii="Times New Roman" w:hAnsi="Times New Roman" w:cs="Times New Roman"/>
+            <w:lang w:val="en-US" w:eastAsia="zh-CN" w:bidi="fr-FR"/>
+          </w:rPr>
+          <w:t>points algorithmiques et techniques</w:t>
+        </w:r>
+      </w:hyperlink>
       <w:r>
         <w:t xml:space="preserve"> </w:t>
       </w:r>
@@ -1755,7 +1758,7 @@
           <w:noProof/>
         </w:rPr>
         <w:drawing>
-          <wp:inline distT="0" distB="0" distL="0" distR="0" wp14:anchorId="3A7B7EDB" wp14:editId="6D95C51A">
+          <wp:inline distT="0" distB="0" distL="0" distR="0" wp14:anchorId="3A7B7EDB" wp14:editId="621BF671">
             <wp:extent cx="4552841" cy="2400300"/>
             <wp:effectExtent l="0" t="0" r="635" b="0"/>
             <wp:docPr id="133519135" name="Image 3" descr="Une image contenant texte, nuage, Jeu PC, lune&#10;&#10;Description générée automatiquement"/>
@@ -1834,7 +1837,7 @@
         </w:rPr>
         <w:lastRenderedPageBreak/>
         <w:drawing>
-          <wp:anchor distT="0" distB="0" distL="114300" distR="114300" simplePos="0" relativeHeight="251665408" behindDoc="0" locked="0" layoutInCell="1" allowOverlap="1" wp14:anchorId="4CAB9E22" wp14:editId="386AA056">
+          <wp:anchor distT="0" distB="0" distL="114300" distR="114300" simplePos="0" relativeHeight="251665408" behindDoc="0" locked="0" layoutInCell="1" allowOverlap="1" wp14:anchorId="4CAB9E22" wp14:editId="79FC60D6">
             <wp:simplePos x="0" y="0"/>
             <wp:positionH relativeFrom="margin">
               <wp:align>center</wp:align>
@@ -1992,7 +1995,7 @@
           <w:noProof/>
         </w:rPr>
         <w:drawing>
-          <wp:anchor distT="0" distB="0" distL="114300" distR="114300" simplePos="0" relativeHeight="251663360" behindDoc="0" locked="0" layoutInCell="1" allowOverlap="1" wp14:anchorId="2572FD2F" wp14:editId="6FD423B4">
+          <wp:anchor distT="0" distB="0" distL="114300" distR="114300" simplePos="0" relativeHeight="251663360" behindDoc="0" locked="0" layoutInCell="1" allowOverlap="1" wp14:anchorId="2572FD2F" wp14:editId="007740C4">
             <wp:simplePos x="0" y="0"/>
             <wp:positionH relativeFrom="column">
               <wp:posOffset>4175760</wp:posOffset>
@@ -2897,6 +2900,8 @@
           <w:lang w:bidi="fr-FR"/>
         </w:rPr>
       </w:pPr>
+      <w:bookmarkStart w:id="4" w:name="_Conception_et_Architecture"/>
+      <w:bookmarkEnd w:id="4"/>
       <w:r>
         <w:rPr>
           <w:lang w:bidi="fr-FR"/>
@@ -2907,119 +2912,198 @@
     </w:p>
     <w:p>
       <w:pPr>
-        <w:spacing w:line="276" w:lineRule="auto"/>
-        <w:rPr>
-          <w:lang w:bidi="fr-FR"/>
-        </w:rPr>
-      </w:pPr>
-    </w:p>
-    <w:p>
-      <w:pPr>
-        <w:spacing w:line="276" w:lineRule="auto"/>
-        <w:jc w:val="both"/>
-        <w:rPr>
-          <w:lang w:bidi="fr-FR"/>
-        </w:rPr>
-      </w:pPr>
-      <w:r>
-        <w:rPr>
-          <w:lang w:bidi="fr-FR"/>
-        </w:rPr>
-        <w:t xml:space="preserve">Nous avons utilisé Maven </w:t>
-      </w:r>
-      <w:r>
-        <w:rPr>
-          <w:lang w:bidi="fr-FR"/>
-        </w:rPr>
-        <w:t>pour gérer les dépendances, la compilation ainsi que l’exécution du projet. Doté d’une facilité d’utilisation, la configuration de Maven a accéléré le processus de développement, en particulier la sauvegarde de fichier du joueur en local.</w:t>
-      </w:r>
-    </w:p>
-    <w:p>
-      <w:pPr>
-        <w:spacing w:line="276" w:lineRule="auto"/>
-        <w:jc w:val="both"/>
-        <w:rPr>
-          <w:lang w:bidi="fr-FR"/>
-        </w:rPr>
-      </w:pPr>
-      <w:r>
-        <w:rPr>
-          <w:lang w:bidi="fr-FR"/>
-        </w:rPr>
-        <w:t xml:space="preserve">Afin d’apporter une documentation claire et compréhensible des fonctionnalités et de l’architecture du code, nous avons employé </w:t>
-      </w:r>
+        <w:pStyle w:val="Listepuces"/>
+        <w:numPr>
+          <w:ilvl w:val="0"/>
+          <w:numId w:val="13"/>
+        </w:numPr>
+        <w:spacing w:line="276" w:lineRule="auto"/>
+        <w:rPr>
+          <w:lang w:eastAsia="fr-FR"/>
+        </w:rPr>
+      </w:pPr>
       <w:proofErr w:type="spellStart"/>
       <w:r>
         <w:rPr>
-          <w:lang w:bidi="fr-FR"/>
-        </w:rPr>
-        <w:t>JavaDoc</w:t>
+          <w:b/>
+          <w:bCs/>
+          <w:lang w:eastAsia="fr-FR"/>
+        </w:rPr>
+        <w:t>MainFrame</w:t>
       </w:r>
       <w:proofErr w:type="spellEnd"/>
       <w:r>
         <w:rPr>
-          <w:lang w:bidi="fr-FR"/>
-        </w:rPr>
-        <w:t>. En effet, chaque classe, chaque fonction/méthode importante a été documenté de sorte à ce qu’une personne externe comprenne parfaitement l’utilité de celle-ci, comme ce qui peut nous être demandé en entreprise.</w:t>
-      </w:r>
-    </w:p>
-    <w:p>
-      <w:pPr>
-        <w:spacing w:line="276" w:lineRule="auto"/>
-        <w:rPr>
-          <w:lang w:bidi="fr-FR"/>
-        </w:rPr>
-      </w:pPr>
-      <w:r>
-        <w:rPr>
-          <w:lang w:bidi="fr-FR"/>
-        </w:rPr>
-        <w:t>Contenant toutes les descriptions de classes, de fonctions importantes.</w:t>
+          <w:lang w:eastAsia="fr-FR"/>
+        </w:rPr>
+        <w:t xml:space="preserve"> :</w:t>
+      </w:r>
+      <w:r>
+        <w:rPr>
+          <w:lang w:eastAsia="fr-FR"/>
+        </w:rPr>
+        <w:t xml:space="preserve"> </w:t>
+      </w:r>
+      <w:r>
+        <w:rPr>
+          <w:lang w:eastAsia="fr-FR"/>
+        </w:rPr>
+        <w:drawing>
+          <wp:inline distT="0" distB="0" distL="0" distR="0" wp14:anchorId="059A5FB6" wp14:editId="5E4E9D3B">
+            <wp:extent cx="5067300" cy="6327126"/>
+            <wp:effectExtent l="0" t="0" r="0" b="0"/>
+            <wp:docPr id="31231881" name="Image 1" descr="Une image contenant texte, diagramme, Parallèle, capture d’écran&#10;&#10;Description générée automatiquement"/>
+            <wp:cNvGraphicFramePr>
+              <a:graphicFrameLocks xmlns:a="http://schemas.openxmlformats.org/drawingml/2006/main" noChangeAspect="1"/>
+            </wp:cNvGraphicFramePr>
+            <a:graphic xmlns:a="http://schemas.openxmlformats.org/drawingml/2006/main">
+              <a:graphicData uri="http://schemas.openxmlformats.org/drawingml/2006/picture">
+                <pic:pic xmlns:pic="http://schemas.openxmlformats.org/drawingml/2006/picture">
+                  <pic:nvPicPr>
+                    <pic:cNvPr id="31231881" name="Image 1" descr="Une image contenant texte, diagramme, Parallèle, capture d’écran&#10;&#10;Description générée automatiquement"/>
+                    <pic:cNvPicPr/>
+                  </pic:nvPicPr>
+                  <pic:blipFill>
+                    <a:blip r:embed="rId21"/>
+                    <a:stretch>
+                      <a:fillRect/>
+                    </a:stretch>
+                  </pic:blipFill>
+                  <pic:spPr>
+                    <a:xfrm>
+                      <a:off x="0" y="0"/>
+                      <a:ext cx="5117906" cy="6390313"/>
+                    </a:xfrm>
+                    <a:prstGeom prst="rect">
+                      <a:avLst/>
+                    </a:prstGeom>
+                  </pic:spPr>
+                </pic:pic>
+              </a:graphicData>
+            </a:graphic>
+          </wp:inline>
+        </w:drawing>
       </w:r>
     </w:p>
     <w:p>
       <w:pPr>
         <w:pStyle w:val="Listepuces"/>
-        <w:spacing w:line="276" w:lineRule="auto"/>
-        <w:rPr>
-          <w:lang w:eastAsia="fr-FR"/>
-        </w:rPr>
-      </w:pPr>
-      <w:r>
-        <w:rPr>
-          <w:lang w:eastAsia="fr-FR"/>
-        </w:rPr>
-        <w:t>Diagramme architectural présentant les grandes lignes de la structure du jeu.</w:t>
-      </w:r>
-    </w:p>
-    <w:p>
-      <w:pPr>
-        <w:pStyle w:val="Listepuces"/>
-        <w:spacing w:line="276" w:lineRule="auto"/>
-        <w:rPr>
-          <w:lang w:eastAsia="fr-FR"/>
-        </w:rPr>
-      </w:pPr>
-      <w:r>
-        <w:rPr>
-          <w:lang w:eastAsia="fr-FR"/>
-        </w:rPr>
-        <w:t>Explication des choix architecturaux et des abstractions utilisées.</w:t>
-      </w:r>
-    </w:p>
-    <w:p>
-      <w:pPr>
-        <w:pStyle w:val="Listepuces"/>
-        <w:spacing w:line="276" w:lineRule="auto"/>
-        <w:rPr>
-          <w:lang w:eastAsia="fr-FR"/>
-        </w:rPr>
-      </w:pPr>
-      <w:r>
-        <w:rPr>
-          <w:lang w:eastAsia="fr-FR"/>
-        </w:rPr>
-        <w:t>Discussion sur la refactorisation et l'amélioration du code au fil du développement.</w:t>
+        <w:numPr>
+          <w:ilvl w:val="1"/>
+          <w:numId w:val="13"/>
+        </w:numPr>
+        <w:spacing w:line="276" w:lineRule="auto"/>
+        <w:rPr>
+          <w:lang w:eastAsia="fr-FR"/>
+        </w:rPr>
+      </w:pPr>
+      <w:r>
+        <w:rPr>
+          <w:b/>
+          <w:bCs/>
+          <w:lang w:eastAsia="fr-FR"/>
+        </w:rPr>
+        <w:t>Description</w:t>
+      </w:r>
+      <w:r>
+        <w:rPr>
+          <w:lang w:eastAsia="fr-FR"/>
+        </w:rPr>
+        <w:t xml:space="preserve"> : </w:t>
+      </w:r>
+      <w:proofErr w:type="spellStart"/>
+      <w:r>
+        <w:rPr>
+          <w:b/>
+          <w:bCs/>
+          <w:lang w:eastAsia="fr-FR"/>
+        </w:rPr>
+        <w:t>MainFrame</w:t>
+      </w:r>
+      <w:proofErr w:type="spellEnd"/>
+      <w:r>
+        <w:rPr>
+          <w:lang w:eastAsia="fr-FR"/>
+        </w:rPr>
+        <w:t xml:space="preserve"> est la classe principale de la fenêtre du jeu. Elle utilise un </w:t>
+      </w:r>
+      <w:r>
+        <w:rPr>
+          <w:b/>
+          <w:bCs/>
+          <w:lang w:eastAsia="fr-FR"/>
+        </w:rPr>
+        <w:t>CardLayout</w:t>
+      </w:r>
+      <w:r>
+        <w:rPr>
+          <w:lang w:eastAsia="fr-FR"/>
+        </w:rPr>
+        <w:t xml:space="preserve"> pour gérer différents panneaux (panels) tels que </w:t>
+      </w:r>
+      <w:proofErr w:type="spellStart"/>
+      <w:r>
+        <w:rPr>
+          <w:b/>
+          <w:bCs/>
+          <w:lang w:eastAsia="fr-FR"/>
+        </w:rPr>
+        <w:t>GameView</w:t>
+      </w:r>
+      <w:proofErr w:type="spellEnd"/>
+      <w:r>
+        <w:rPr>
+          <w:lang w:eastAsia="fr-FR"/>
+        </w:rPr>
+        <w:t xml:space="preserve">, </w:t>
+      </w:r>
+      <w:proofErr w:type="spellStart"/>
+      <w:r>
+        <w:rPr>
+          <w:b/>
+          <w:bCs/>
+          <w:lang w:eastAsia="fr-FR"/>
+        </w:rPr>
+        <w:t>ShopPanel</w:t>
+      </w:r>
+      <w:proofErr w:type="spellEnd"/>
+      <w:r>
+        <w:rPr>
+          <w:lang w:eastAsia="fr-FR"/>
+        </w:rPr>
+        <w:t xml:space="preserve">, </w:t>
+      </w:r>
+      <w:proofErr w:type="spellStart"/>
+      <w:r>
+        <w:rPr>
+          <w:b/>
+          <w:bCs/>
+          <w:lang w:eastAsia="fr-FR"/>
+        </w:rPr>
+        <w:t>HomeMenu</w:t>
+      </w:r>
+      <w:proofErr w:type="spellEnd"/>
+      <w:r>
+        <w:rPr>
+          <w:lang w:eastAsia="fr-FR"/>
+        </w:rPr>
+        <w:t xml:space="preserve">, et </w:t>
+      </w:r>
+      <w:proofErr w:type="spellStart"/>
+      <w:r>
+        <w:rPr>
+          <w:b/>
+          <w:bCs/>
+          <w:lang w:eastAsia="fr-FR"/>
+        </w:rPr>
+        <w:t>BattlePassPanel</w:t>
+      </w:r>
+      <w:proofErr w:type="spellEnd"/>
+      <w:r>
+        <w:rPr>
+          <w:lang w:eastAsia="fr-FR"/>
+        </w:rPr>
+        <w:t>.</w:t>
       </w:r>
     </w:p>
     <w:p>
@@ -3030,11 +3114,1138 @@
           <w:numId w:val="0"/>
         </w:numPr>
         <w:spacing w:line="276" w:lineRule="auto"/>
+        <w:ind w:left="1080"/>
+        <w:rPr>
+          <w:lang w:eastAsia="fr-FR"/>
+        </w:rPr>
+      </w:pPr>
+    </w:p>
+    <w:p>
+      <w:pPr>
+        <w:pStyle w:val="Listepuces"/>
+        <w:numPr>
+          <w:ilvl w:val="1"/>
+          <w:numId w:val="13"/>
+        </w:numPr>
+        <w:spacing w:line="276" w:lineRule="auto"/>
+        <w:rPr>
+          <w:lang w:eastAsia="fr-FR"/>
+        </w:rPr>
+      </w:pPr>
+      <w:r>
+        <w:rPr>
+          <w:b/>
+          <w:bCs/>
+          <w:lang w:eastAsia="fr-FR"/>
+        </w:rPr>
+        <w:t>Rôle</w:t>
+      </w:r>
+      <w:r>
+        <w:rPr>
+          <w:lang w:eastAsia="fr-FR"/>
+        </w:rPr>
+        <w:t xml:space="preserve"> : Elle centralise l'affichage et la navigation entre les différentes sections de l'application. Cela permet de passer facilement d'un écran à un autre tout en gardant une structure cohérente.</w:t>
+      </w:r>
+    </w:p>
+    <w:p>
+      <w:pPr>
+        <w:pStyle w:val="Listepuces"/>
+        <w:numPr>
+          <w:ilvl w:val="0"/>
+          <w:numId w:val="13"/>
+        </w:numPr>
+        <w:spacing w:line="276" w:lineRule="auto"/>
+        <w:rPr>
+          <w:lang w:eastAsia="fr-FR"/>
+        </w:rPr>
+      </w:pPr>
+      <w:r>
+        <w:rPr>
+          <w:b/>
+          <w:bCs/>
+          <w:lang w:eastAsia="fr-FR"/>
+        </w:rPr>
+        <w:lastRenderedPageBreak/>
+        <w:t>Entités du jeu</w:t>
+      </w:r>
+      <w:r>
+        <w:rPr>
+          <w:lang w:eastAsia="fr-FR"/>
+        </w:rPr>
+        <w:t xml:space="preserve"> :</w:t>
+      </w:r>
+    </w:p>
+    <w:p>
+      <w:pPr>
+        <w:pStyle w:val="Listepuces"/>
+        <w:numPr>
+          <w:ilvl w:val="1"/>
+          <w:numId w:val="13"/>
+        </w:numPr>
+        <w:spacing w:line="276" w:lineRule="auto"/>
+        <w:rPr>
+          <w:lang w:eastAsia="fr-FR"/>
+        </w:rPr>
+      </w:pPr>
+      <w:r>
+        <w:rPr>
+          <w:b/>
+          <w:bCs/>
+          <w:lang w:eastAsia="fr-FR"/>
+        </w:rPr>
+        <w:t>Couteaux et Cibles</w:t>
+      </w:r>
+      <w:r>
+        <w:rPr>
+          <w:lang w:eastAsia="fr-FR"/>
+        </w:rPr>
+        <w:t xml:space="preserve"> :</w:t>
+      </w:r>
+    </w:p>
+    <w:p>
+      <w:pPr>
+        <w:pStyle w:val="Listepuces"/>
+        <w:numPr>
+          <w:ilvl w:val="2"/>
+          <w:numId w:val="13"/>
+        </w:numPr>
+        <w:spacing w:line="276" w:lineRule="auto"/>
+        <w:rPr>
+          <w:lang w:eastAsia="fr-FR"/>
+        </w:rPr>
+      </w:pPr>
+      <w:r>
+        <w:rPr>
+          <w:lang w:eastAsia="fr-FR"/>
+        </w:rPr>
+        <w:t>Les entités du jeu sont</w:t>
+      </w:r>
+      <w:r>
+        <w:rPr>
+          <w:lang w:eastAsia="fr-FR"/>
+        </w:rPr>
+        <w:t xml:space="preserve"> </w:t>
+      </w:r>
+      <w:r>
+        <w:rPr>
+          <w:lang w:eastAsia="fr-FR"/>
+        </w:rPr>
+        <w:t>constituées de couteaux et de cibles.</w:t>
+      </w:r>
+    </w:p>
+    <w:p>
+      <w:pPr>
+        <w:pStyle w:val="Listepuces"/>
+        <w:numPr>
+          <w:ilvl w:val="2"/>
+          <w:numId w:val="13"/>
+        </w:numPr>
+        <w:spacing w:line="276" w:lineRule="auto"/>
+        <w:rPr>
+          <w:lang w:eastAsia="fr-FR"/>
+        </w:rPr>
+      </w:pPr>
+      <w:r>
+        <w:rPr>
+          <w:b/>
+          <w:bCs/>
+          <w:lang w:eastAsia="fr-FR"/>
+        </w:rPr>
+        <w:t>Cible</w:t>
+      </w:r>
+      <w:r>
+        <w:rPr>
+          <w:lang w:eastAsia="fr-FR"/>
+        </w:rPr>
+        <w:t xml:space="preserve"> : Une classe parente </w:t>
+      </w:r>
+      <w:r>
+        <w:rPr>
+          <w:b/>
+          <w:bCs/>
+          <w:lang w:eastAsia="fr-FR"/>
+        </w:rPr>
+        <w:t>Cible</w:t>
+      </w:r>
+      <w:r>
+        <w:rPr>
+          <w:lang w:eastAsia="fr-FR"/>
+        </w:rPr>
+        <w:t xml:space="preserve"> est créée, de laquelle héritent les classes </w:t>
+      </w:r>
+      <w:r>
+        <w:rPr>
+          <w:b/>
+          <w:bCs/>
+          <w:lang w:eastAsia="fr-FR"/>
+        </w:rPr>
+        <w:t>de bonus</w:t>
+      </w:r>
+      <w:r>
+        <w:rPr>
+          <w:lang w:eastAsia="fr-FR"/>
+        </w:rPr>
+        <w:t xml:space="preserve"> et </w:t>
+      </w:r>
+      <w:r>
+        <w:rPr>
+          <w:b/>
+          <w:bCs/>
+          <w:lang w:eastAsia="fr-FR"/>
+        </w:rPr>
+        <w:t>Boss</w:t>
+      </w:r>
+      <w:r>
+        <w:rPr>
+          <w:lang w:eastAsia="fr-FR"/>
+        </w:rPr>
+        <w:t>.</w:t>
+      </w:r>
+    </w:p>
+    <w:p>
+      <w:pPr>
+        <w:pStyle w:val="Listepuces"/>
+        <w:numPr>
+          <w:ilvl w:val="2"/>
+          <w:numId w:val="13"/>
+        </w:numPr>
+        <w:spacing w:line="276" w:lineRule="auto"/>
+        <w:rPr>
+          <w:lang w:eastAsia="fr-FR"/>
+        </w:rPr>
+      </w:pPr>
+      <w:r>
+        <w:rPr>
+          <w:b/>
+          <w:bCs/>
+          <w:lang w:eastAsia="fr-FR"/>
+        </w:rPr>
+        <w:t>Boss</w:t>
+      </w:r>
+      <w:r>
+        <w:rPr>
+          <w:lang w:eastAsia="fr-FR"/>
+        </w:rPr>
+        <w:t xml:space="preserve"> : La classe </w:t>
+      </w:r>
+      <w:r>
+        <w:rPr>
+          <w:b/>
+          <w:bCs/>
+          <w:lang w:eastAsia="fr-FR"/>
+        </w:rPr>
+        <w:t>Boss</w:t>
+      </w:r>
+      <w:r>
+        <w:rPr>
+          <w:lang w:eastAsia="fr-FR"/>
+        </w:rPr>
+        <w:t xml:space="preserve"> est abstraite, et chaque type de boss spécifique hérite de cette classe. Cela permet de définir des comportements communs pour tous les boss tout en permettant des spécialisations pour chaque type de boss.</w:t>
+      </w:r>
+    </w:p>
+    <w:p>
+      <w:pPr>
+        <w:pStyle w:val="Listepuces"/>
+        <w:numPr>
+          <w:ilvl w:val="0"/>
+          <w:numId w:val="0"/>
+        </w:numPr>
+        <w:spacing w:line="276" w:lineRule="auto"/>
+        <w:ind w:left="2160"/>
+        <w:rPr>
+          <w:lang w:eastAsia="fr-FR"/>
+        </w:rPr>
+      </w:pPr>
+      <w:r>
+        <w:rPr>
+          <w:lang w:eastAsia="fr-FR"/>
+        </w:rPr>
+        <w:drawing>
+          <wp:inline distT="0" distB="0" distL="0" distR="0" wp14:anchorId="14E9A1B3" wp14:editId="60AE6F5D">
+            <wp:extent cx="3515216" cy="2667372"/>
+            <wp:effectExtent l="0" t="0" r="9525" b="0"/>
+            <wp:docPr id="914018695" name="Image 1" descr="Une image contenant texte, diagramme, capture d’écran, ligne&#10;&#10;Description générée automatiquement"/>
+            <wp:cNvGraphicFramePr>
+              <a:graphicFrameLocks xmlns:a="http://schemas.openxmlformats.org/drawingml/2006/main" noChangeAspect="1"/>
+            </wp:cNvGraphicFramePr>
+            <a:graphic xmlns:a="http://schemas.openxmlformats.org/drawingml/2006/main">
+              <a:graphicData uri="http://schemas.openxmlformats.org/drawingml/2006/picture">
+                <pic:pic xmlns:pic="http://schemas.openxmlformats.org/drawingml/2006/picture">
+                  <pic:nvPicPr>
+                    <pic:cNvPr id="914018695" name="Image 1" descr="Une image contenant texte, diagramme, capture d’écran, ligne&#10;&#10;Description générée automatiquement"/>
+                    <pic:cNvPicPr/>
+                  </pic:nvPicPr>
+                  <pic:blipFill>
+                    <a:blip r:embed="rId22"/>
+                    <a:stretch>
+                      <a:fillRect/>
+                    </a:stretch>
+                  </pic:blipFill>
+                  <pic:spPr>
+                    <a:xfrm>
+                      <a:off x="0" y="0"/>
+                      <a:ext cx="3515216" cy="2667372"/>
+                    </a:xfrm>
+                    <a:prstGeom prst="rect">
+                      <a:avLst/>
+                    </a:prstGeom>
+                  </pic:spPr>
+                </pic:pic>
+              </a:graphicData>
+            </a:graphic>
+          </wp:inline>
+        </w:drawing>
+      </w:r>
+    </w:p>
+    <w:p>
+      <w:pPr>
+        <w:pStyle w:val="Listepuces"/>
+        <w:numPr>
+          <w:ilvl w:val="0"/>
+          <w:numId w:val="0"/>
+        </w:numPr>
+        <w:spacing w:line="276" w:lineRule="auto"/>
+        <w:ind w:left="720" w:hanging="360"/>
+        <w:rPr>
+          <w:lang w:eastAsia="fr-FR"/>
+        </w:rPr>
+      </w:pPr>
+      <w:r>
+        <w:rPr>
+          <w:b/>
+          <w:bCs/>
+          <w:lang w:eastAsia="fr-FR"/>
+        </w:rPr>
+        <w:t>Choix d'abstraction</w:t>
+      </w:r>
+      <w:r>
+        <w:rPr>
+          <w:lang w:eastAsia="fr-FR"/>
+        </w:rPr>
+        <w:t xml:space="preserve"> : En utilisant des classes abstraites et des héritages, nous pouvons réutiliser du code commun et faciliter l'extension avec de nouveaux types de cibles et de boss.</w:t>
+      </w:r>
+    </w:p>
+    <w:p>
+      <w:pPr>
+        <w:pStyle w:val="Listepuces"/>
+        <w:numPr>
+          <w:ilvl w:val="0"/>
+          <w:numId w:val="0"/>
+        </w:numPr>
+        <w:spacing w:line="276" w:lineRule="auto"/>
+        <w:ind w:left="720" w:hanging="360"/>
+        <w:rPr>
+          <w:lang w:eastAsia="fr-FR"/>
+        </w:rPr>
+      </w:pPr>
+      <w:r>
+        <w:rPr>
+          <w:lang w:eastAsia="fr-FR"/>
+        </w:rPr>
+        <w:br/>
+      </w:r>
+    </w:p>
+    <w:p>
+      <w:pPr>
+        <w:pStyle w:val="Listepuces"/>
+        <w:numPr>
+          <w:ilvl w:val="0"/>
+          <w:numId w:val="0"/>
+        </w:numPr>
+        <w:spacing w:line="276" w:lineRule="auto"/>
+        <w:ind w:left="720" w:hanging="360"/>
+        <w:rPr>
+          <w:lang w:eastAsia="fr-FR"/>
+        </w:rPr>
+      </w:pPr>
+    </w:p>
+    <w:p>
+      <w:pPr>
+        <w:pStyle w:val="Listepuces"/>
+        <w:numPr>
+          <w:ilvl w:val="0"/>
+          <w:numId w:val="0"/>
+        </w:numPr>
+        <w:spacing w:line="276" w:lineRule="auto"/>
+        <w:ind w:left="720" w:hanging="360"/>
+        <w:rPr>
+          <w:lang w:eastAsia="fr-FR"/>
+        </w:rPr>
+      </w:pPr>
+    </w:p>
+    <w:p>
+      <w:pPr>
+        <w:pStyle w:val="Listepuces"/>
+        <w:numPr>
+          <w:ilvl w:val="0"/>
+          <w:numId w:val="0"/>
+        </w:numPr>
+        <w:spacing w:line="276" w:lineRule="auto"/>
+        <w:ind w:left="720" w:hanging="360"/>
+        <w:rPr>
+          <w:lang w:eastAsia="fr-FR"/>
+        </w:rPr>
+      </w:pPr>
+    </w:p>
+    <w:p>
+      <w:pPr>
+        <w:pStyle w:val="Listepuces"/>
+        <w:numPr>
+          <w:ilvl w:val="0"/>
+          <w:numId w:val="0"/>
+        </w:numPr>
+        <w:spacing w:line="276" w:lineRule="auto"/>
+        <w:ind w:left="720" w:hanging="360"/>
+        <w:rPr>
+          <w:lang w:eastAsia="fr-FR"/>
+        </w:rPr>
+      </w:pPr>
+    </w:p>
+    <w:p>
+      <w:pPr>
+        <w:pStyle w:val="Listepuces"/>
+        <w:numPr>
+          <w:ilvl w:val="0"/>
+          <w:numId w:val="0"/>
+        </w:numPr>
+        <w:spacing w:line="276" w:lineRule="auto"/>
+        <w:ind w:left="720" w:hanging="360"/>
+        <w:rPr>
+          <w:lang w:eastAsia="fr-FR"/>
+        </w:rPr>
+      </w:pPr>
+    </w:p>
+    <w:p>
+      <w:pPr>
+        <w:pStyle w:val="Listepuces"/>
+        <w:numPr>
+          <w:ilvl w:val="0"/>
+          <w:numId w:val="0"/>
+        </w:numPr>
+        <w:spacing w:line="276" w:lineRule="auto"/>
+        <w:ind w:left="720" w:hanging="360"/>
+        <w:rPr>
+          <w:lang w:eastAsia="fr-FR"/>
+        </w:rPr>
+      </w:pPr>
+    </w:p>
+    <w:p>
+      <w:pPr>
+        <w:pStyle w:val="Listepuces"/>
+        <w:numPr>
+          <w:ilvl w:val="0"/>
+          <w:numId w:val="0"/>
+        </w:numPr>
+        <w:spacing w:line="276" w:lineRule="auto"/>
+        <w:ind w:left="720" w:hanging="360"/>
+        <w:rPr>
+          <w:lang w:eastAsia="fr-FR"/>
+        </w:rPr>
+      </w:pPr>
+    </w:p>
+    <w:p>
+      <w:pPr>
+        <w:pStyle w:val="Listepuces"/>
+        <w:numPr>
+          <w:ilvl w:val="0"/>
+          <w:numId w:val="13"/>
+        </w:numPr>
+        <w:spacing w:line="276" w:lineRule="auto"/>
+        <w:rPr>
+          <w:lang w:eastAsia="fr-FR"/>
+        </w:rPr>
+      </w:pPr>
+      <w:r>
+        <w:rPr>
+          <w:b/>
+          <w:bCs/>
+          <w:lang w:eastAsia="fr-FR"/>
+        </w:rPr>
+        <w:lastRenderedPageBreak/>
+        <w:t xml:space="preserve">Package </w:t>
+      </w:r>
+      <w:proofErr w:type="spellStart"/>
+      <w:r>
+        <w:rPr>
+          <w:b/>
+          <w:bCs/>
+          <w:lang w:eastAsia="fr-FR"/>
+        </w:rPr>
+        <w:t>Geometry</w:t>
+      </w:r>
+      <w:proofErr w:type="spellEnd"/>
+      <w:r>
+        <w:rPr>
+          <w:lang w:eastAsia="fr-FR"/>
+        </w:rPr>
+        <w:t xml:space="preserve"> :</w:t>
+      </w:r>
+      <w:r>
+        <w:rPr>
+          <w:lang w:eastAsia="fr-FR"/>
+        </w:rPr>
+        <w:t xml:space="preserve"> </w:t>
+      </w:r>
+    </w:p>
+    <w:p>
+      <w:pPr>
+        <w:pStyle w:val="Listepuces"/>
+        <w:numPr>
+          <w:ilvl w:val="0"/>
+          <w:numId w:val="0"/>
+        </w:numPr>
+        <w:spacing w:line="276" w:lineRule="auto"/>
         <w:ind w:left="720"/>
         <w:rPr>
           <w:lang w:eastAsia="fr-FR"/>
         </w:rPr>
       </w:pPr>
+      <w:r>
+        <w:rPr>
+          <w:lang w:eastAsia="fr-FR"/>
+        </w:rPr>
+        <w:drawing>
+          <wp:inline distT="0" distB="0" distL="0" distR="0" wp14:anchorId="4A7BA7FA" wp14:editId="0AC64D90">
+            <wp:extent cx="2809875" cy="2780141"/>
+            <wp:effectExtent l="0" t="0" r="0" b="1270"/>
+            <wp:docPr id="705323537" name="Image 1" descr="Une image contenant texte, capture d’écran, Police, ligne&#10;&#10;Description générée automatiquement"/>
+            <wp:cNvGraphicFramePr>
+              <a:graphicFrameLocks xmlns:a="http://schemas.openxmlformats.org/drawingml/2006/main" noChangeAspect="1"/>
+            </wp:cNvGraphicFramePr>
+            <a:graphic xmlns:a="http://schemas.openxmlformats.org/drawingml/2006/main">
+              <a:graphicData uri="http://schemas.openxmlformats.org/drawingml/2006/picture">
+                <pic:pic xmlns:pic="http://schemas.openxmlformats.org/drawingml/2006/picture">
+                  <pic:nvPicPr>
+                    <pic:cNvPr id="705323537" name="Image 1" descr="Une image contenant texte, capture d’écran, Police, ligne&#10;&#10;Description générée automatiquement"/>
+                    <pic:cNvPicPr/>
+                  </pic:nvPicPr>
+                  <pic:blipFill>
+                    <a:blip r:embed="rId23"/>
+                    <a:stretch>
+                      <a:fillRect/>
+                    </a:stretch>
+                  </pic:blipFill>
+                  <pic:spPr>
+                    <a:xfrm>
+                      <a:off x="0" y="0"/>
+                      <a:ext cx="2871338" cy="2840953"/>
+                    </a:xfrm>
+                    <a:prstGeom prst="rect">
+                      <a:avLst/>
+                    </a:prstGeom>
+                  </pic:spPr>
+                </pic:pic>
+              </a:graphicData>
+            </a:graphic>
+          </wp:inline>
+        </w:drawing>
+      </w:r>
+    </w:p>
+    <w:p>
+      <w:pPr>
+        <w:pStyle w:val="Listepuces"/>
+        <w:numPr>
+          <w:ilvl w:val="0"/>
+          <w:numId w:val="0"/>
+        </w:numPr>
+        <w:spacing w:line="276" w:lineRule="auto"/>
+        <w:ind w:left="1440"/>
+        <w:rPr>
+          <w:lang w:eastAsia="fr-FR"/>
+        </w:rPr>
+      </w:pPr>
+    </w:p>
+    <w:p>
+      <w:pPr>
+        <w:pStyle w:val="Listepuces"/>
+        <w:numPr>
+          <w:ilvl w:val="1"/>
+          <w:numId w:val="13"/>
+        </w:numPr>
+        <w:spacing w:line="276" w:lineRule="auto"/>
+        <w:rPr>
+          <w:lang w:eastAsia="fr-FR"/>
+        </w:rPr>
+      </w:pPr>
+      <w:r>
+        <w:rPr>
+          <w:b/>
+          <w:bCs/>
+          <w:lang w:eastAsia="fr-FR"/>
+        </w:rPr>
+        <w:t>Description</w:t>
+      </w:r>
+      <w:r>
+        <w:rPr>
+          <w:lang w:eastAsia="fr-FR"/>
+        </w:rPr>
+        <w:t xml:space="preserve"> : Le package </w:t>
+      </w:r>
+      <w:proofErr w:type="spellStart"/>
+      <w:r>
+        <w:rPr>
+          <w:b/>
+          <w:bCs/>
+          <w:lang w:eastAsia="fr-FR"/>
+        </w:rPr>
+        <w:t>geometry</w:t>
+      </w:r>
+      <w:proofErr w:type="spellEnd"/>
+      <w:r>
+        <w:rPr>
+          <w:lang w:eastAsia="fr-FR"/>
+        </w:rPr>
+        <w:t xml:space="preserve"> gère toutes les opérations liées aux coordonnées, aux équations de mouvement et à la logique de déplacement.</w:t>
+      </w:r>
+    </w:p>
+    <w:p>
+      <w:pPr>
+        <w:pStyle w:val="Listepuces"/>
+        <w:numPr>
+          <w:ilvl w:val="0"/>
+          <w:numId w:val="0"/>
+        </w:numPr>
+        <w:spacing w:line="276" w:lineRule="auto"/>
+        <w:ind w:left="1440"/>
+        <w:rPr>
+          <w:lang w:eastAsia="fr-FR"/>
+        </w:rPr>
+      </w:pPr>
+    </w:p>
+    <w:p>
+      <w:pPr>
+        <w:pStyle w:val="Listepuces"/>
+        <w:numPr>
+          <w:ilvl w:val="1"/>
+          <w:numId w:val="13"/>
+        </w:numPr>
+        <w:spacing w:line="276" w:lineRule="auto"/>
+        <w:rPr>
+          <w:lang w:eastAsia="fr-FR"/>
+        </w:rPr>
+      </w:pPr>
+      <w:r>
+        <w:rPr>
+          <w:b/>
+          <w:bCs/>
+          <w:lang w:eastAsia="fr-FR"/>
+        </w:rPr>
+        <w:t>Rôle</w:t>
+      </w:r>
+      <w:r>
+        <w:rPr>
+          <w:lang w:eastAsia="fr-FR"/>
+        </w:rPr>
+        <w:t xml:space="preserve"> : En encapsulant la logique géométrique dans un package distinct, nous isolons les calculs complexes des autres parties du code, ce qui simplifie le débogage et la mise à jour de ces fonctionnalités.</w:t>
+      </w:r>
+    </w:p>
+    <w:p>
+      <w:pPr>
+        <w:pStyle w:val="Listepuces"/>
+        <w:numPr>
+          <w:ilvl w:val="0"/>
+          <w:numId w:val="13"/>
+        </w:numPr>
+        <w:spacing w:line="276" w:lineRule="auto"/>
+        <w:rPr>
+          <w:lang w:eastAsia="fr-FR"/>
+        </w:rPr>
+      </w:pPr>
+      <w:r>
+        <w:rPr>
+          <w:b/>
+          <w:bCs/>
+          <w:lang w:eastAsia="fr-FR"/>
+        </w:rPr>
+        <w:t>Package User</w:t>
+      </w:r>
+      <w:r>
+        <w:rPr>
+          <w:lang w:eastAsia="fr-FR"/>
+        </w:rPr>
+        <w:t xml:space="preserve"> :</w:t>
+      </w:r>
+      <w:r>
+        <w:rPr>
+          <w:lang w:eastAsia="fr-FR"/>
+        </w:rPr>
+        <w:t xml:space="preserve"> </w:t>
+      </w:r>
+      <w:r>
+        <w:rPr>
+          <w:lang w:eastAsia="fr-FR"/>
+        </w:rPr>
+        <w:drawing>
+          <wp:inline distT="0" distB="0" distL="0" distR="0" wp14:anchorId="164CA64A" wp14:editId="7B046F7B">
+            <wp:extent cx="4543425" cy="2095024"/>
+            <wp:effectExtent l="0" t="0" r="0" b="635"/>
+            <wp:docPr id="1404969967" name="Image 1" descr="Une image contenant texte, capture d’écran, ligne, diagramme&#10;&#10;Description générée automatiquement"/>
+            <wp:cNvGraphicFramePr>
+              <a:graphicFrameLocks xmlns:a="http://schemas.openxmlformats.org/drawingml/2006/main" noChangeAspect="1"/>
+            </wp:cNvGraphicFramePr>
+            <a:graphic xmlns:a="http://schemas.openxmlformats.org/drawingml/2006/main">
+              <a:graphicData uri="http://schemas.openxmlformats.org/drawingml/2006/picture">
+                <pic:pic xmlns:pic="http://schemas.openxmlformats.org/drawingml/2006/picture">
+                  <pic:nvPicPr>
+                    <pic:cNvPr id="1404969967" name="Image 1" descr="Une image contenant texte, capture d’écran, ligne, diagramme&#10;&#10;Description générée automatiquement"/>
+                    <pic:cNvPicPr/>
+                  </pic:nvPicPr>
+                  <pic:blipFill>
+                    <a:blip r:embed="rId24"/>
+                    <a:stretch>
+                      <a:fillRect/>
+                    </a:stretch>
+                  </pic:blipFill>
+                  <pic:spPr>
+                    <a:xfrm>
+                      <a:off x="0" y="0"/>
+                      <a:ext cx="4559390" cy="2102386"/>
+                    </a:xfrm>
+                    <a:prstGeom prst="rect">
+                      <a:avLst/>
+                    </a:prstGeom>
+                  </pic:spPr>
+                </pic:pic>
+              </a:graphicData>
+            </a:graphic>
+          </wp:inline>
+        </w:drawing>
+      </w:r>
+    </w:p>
+    <w:p>
+      <w:pPr>
+        <w:pStyle w:val="Listepuces"/>
+        <w:numPr>
+          <w:ilvl w:val="1"/>
+          <w:numId w:val="13"/>
+        </w:numPr>
+        <w:spacing w:line="276" w:lineRule="auto"/>
+        <w:rPr>
+          <w:lang w:eastAsia="fr-FR"/>
+        </w:rPr>
+      </w:pPr>
+      <w:r>
+        <w:rPr>
+          <w:b/>
+          <w:bCs/>
+          <w:lang w:eastAsia="fr-FR"/>
+        </w:rPr>
+        <w:t>Description</w:t>
+      </w:r>
+      <w:r>
+        <w:rPr>
+          <w:lang w:eastAsia="fr-FR"/>
+        </w:rPr>
+        <w:t xml:space="preserve"> : Le package </w:t>
+      </w:r>
+      <w:r>
+        <w:rPr>
+          <w:b/>
+          <w:bCs/>
+          <w:lang w:eastAsia="fr-FR"/>
+        </w:rPr>
+        <w:t>user</w:t>
+      </w:r>
+      <w:r>
+        <w:rPr>
+          <w:lang w:eastAsia="fr-FR"/>
+        </w:rPr>
+        <w:t xml:space="preserve"> contient toutes les informations nécessaires pour les sauvegardes des utilisateurs ainsi que la base de données de tous les joueurs.</w:t>
+      </w:r>
+    </w:p>
+    <w:p>
+      <w:pPr>
+        <w:pStyle w:val="Listepuces"/>
+        <w:numPr>
+          <w:ilvl w:val="1"/>
+          <w:numId w:val="13"/>
+        </w:numPr>
+        <w:spacing w:line="276" w:lineRule="auto"/>
+        <w:rPr>
+          <w:lang w:eastAsia="fr-FR"/>
+        </w:rPr>
+      </w:pPr>
+      <w:r>
+        <w:rPr>
+          <w:b/>
+          <w:bCs/>
+          <w:lang w:eastAsia="fr-FR"/>
+        </w:rPr>
+        <w:lastRenderedPageBreak/>
+        <w:t>Rôle</w:t>
+      </w:r>
+      <w:r>
+        <w:rPr>
+          <w:lang w:eastAsia="fr-FR"/>
+        </w:rPr>
+        <w:t xml:space="preserve"> : En centralisant la gestion des utilisateurs et des données persistantes, nous facilitons la sauvegarde et le chargement des profils de joueurs, ainsi que l'intégration de fonctionnalités liées aux utilisateurs (comme les scores et les paramètres).</w:t>
+      </w:r>
+    </w:p>
+    <w:p>
+      <w:pPr>
+        <w:pStyle w:val="Listepuces"/>
+        <w:numPr>
+          <w:ilvl w:val="0"/>
+          <w:numId w:val="0"/>
+        </w:numPr>
+        <w:spacing w:line="276" w:lineRule="auto"/>
+        <w:ind w:left="1440"/>
+        <w:rPr>
+          <w:lang w:eastAsia="fr-FR"/>
+        </w:rPr>
+      </w:pPr>
+    </w:p>
+    <w:p>
+      <w:pPr>
+        <w:pStyle w:val="Listepuces"/>
+        <w:numPr>
+          <w:ilvl w:val="0"/>
+          <w:numId w:val="13"/>
+        </w:numPr>
+        <w:spacing w:line="276" w:lineRule="auto"/>
+        <w:rPr>
+          <w:lang w:eastAsia="fr-FR"/>
+        </w:rPr>
+      </w:pPr>
+      <w:r>
+        <w:rPr>
+          <w:b/>
+          <w:bCs/>
+          <w:lang w:eastAsia="fr-FR"/>
+        </w:rPr>
+        <w:t>Game</w:t>
+      </w:r>
+      <w:r>
+        <w:rPr>
+          <w:lang w:eastAsia="fr-FR"/>
+        </w:rPr>
+        <w:t xml:space="preserve"> :</w:t>
+      </w:r>
+      <w:r>
+        <w:rPr>
+          <w:lang w:eastAsia="fr-FR"/>
+        </w:rPr>
+        <w:t xml:space="preserve"> </w:t>
+      </w:r>
+    </w:p>
+    <w:p>
+      <w:pPr>
+        <w:pStyle w:val="Listepuces"/>
+        <w:numPr>
+          <w:ilvl w:val="0"/>
+          <w:numId w:val="0"/>
+        </w:numPr>
+        <w:spacing w:line="276" w:lineRule="auto"/>
+        <w:ind w:left="720"/>
+        <w:rPr>
+          <w:lang w:eastAsia="fr-FR"/>
+        </w:rPr>
+      </w:pPr>
+      <w:r>
+        <w:rPr>
+          <w:lang w:eastAsia="fr-FR"/>
+        </w:rPr>
+        <w:drawing>
+          <wp:inline distT="0" distB="0" distL="0" distR="0" wp14:anchorId="3AF61BBB" wp14:editId="2B92FF16">
+            <wp:extent cx="4027811" cy="3352800"/>
+            <wp:effectExtent l="0" t="0" r="0" b="0"/>
+            <wp:docPr id="204041562" name="Image 1" descr="Une image contenant texte, diagramme, capture d’écran, Parallèle&#10;&#10;Description générée automatiquement"/>
+            <wp:cNvGraphicFramePr>
+              <a:graphicFrameLocks xmlns:a="http://schemas.openxmlformats.org/drawingml/2006/main" noChangeAspect="1"/>
+            </wp:cNvGraphicFramePr>
+            <a:graphic xmlns:a="http://schemas.openxmlformats.org/drawingml/2006/main">
+              <a:graphicData uri="http://schemas.openxmlformats.org/drawingml/2006/picture">
+                <pic:pic xmlns:pic="http://schemas.openxmlformats.org/drawingml/2006/picture">
+                  <pic:nvPicPr>
+                    <pic:cNvPr id="204041562" name="Image 1" descr="Une image contenant texte, diagramme, capture d’écran, Parallèle&#10;&#10;Description générée automatiquement"/>
+                    <pic:cNvPicPr/>
+                  </pic:nvPicPr>
+                  <pic:blipFill>
+                    <a:blip r:embed="rId25"/>
+                    <a:stretch>
+                      <a:fillRect/>
+                    </a:stretch>
+                  </pic:blipFill>
+                  <pic:spPr>
+                    <a:xfrm>
+                      <a:off x="0" y="0"/>
+                      <a:ext cx="4050011" cy="3371280"/>
+                    </a:xfrm>
+                    <a:prstGeom prst="rect">
+                      <a:avLst/>
+                    </a:prstGeom>
+                  </pic:spPr>
+                </pic:pic>
+              </a:graphicData>
+            </a:graphic>
+          </wp:inline>
+        </w:drawing>
+      </w:r>
+      <w:r>
+        <w:rPr>
+          <w:lang w:eastAsia="fr-FR"/>
+        </w:rPr>
+        <w:t xml:space="preserve"> </w:t>
+      </w:r>
+    </w:p>
+    <w:p>
+      <w:pPr>
+        <w:pStyle w:val="Listepuces"/>
+        <w:numPr>
+          <w:ilvl w:val="1"/>
+          <w:numId w:val="13"/>
+        </w:numPr>
+        <w:spacing w:line="276" w:lineRule="auto"/>
+        <w:rPr>
+          <w:lang w:eastAsia="fr-FR"/>
+        </w:rPr>
+      </w:pPr>
+      <w:r>
+        <w:rPr>
+          <w:b/>
+          <w:bCs/>
+          <w:lang w:eastAsia="fr-FR"/>
+        </w:rPr>
+        <w:t>Description</w:t>
+      </w:r>
+      <w:r>
+        <w:rPr>
+          <w:lang w:eastAsia="fr-FR"/>
+        </w:rPr>
+        <w:t xml:space="preserve"> : La classe </w:t>
+      </w:r>
+      <w:r>
+        <w:rPr>
+          <w:b/>
+          <w:bCs/>
+          <w:lang w:eastAsia="fr-FR"/>
+        </w:rPr>
+        <w:t>Game</w:t>
+      </w:r>
+      <w:r>
+        <w:rPr>
+          <w:lang w:eastAsia="fr-FR"/>
+        </w:rPr>
+        <w:t xml:space="preserve"> contient la majorité de la boucle principale du jeu, avec une fonction </w:t>
+      </w:r>
+      <w:proofErr w:type="spellStart"/>
+      <w:r>
+        <w:rPr>
+          <w:b/>
+          <w:bCs/>
+          <w:lang w:eastAsia="fr-FR"/>
+        </w:rPr>
+        <w:t>loop</w:t>
+      </w:r>
+      <w:proofErr w:type="spellEnd"/>
+      <w:r>
+        <w:rPr>
+          <w:lang w:eastAsia="fr-FR"/>
+        </w:rPr>
+        <w:t xml:space="preserve"> qui gère les </w:t>
+      </w:r>
+      <w:proofErr w:type="spellStart"/>
+      <w:r>
+        <w:rPr>
+          <w:lang w:eastAsia="fr-FR"/>
+        </w:rPr>
+        <w:t>ticks</w:t>
+      </w:r>
+      <w:proofErr w:type="spellEnd"/>
+      <w:r>
+        <w:rPr>
+          <w:lang w:eastAsia="fr-FR"/>
+        </w:rPr>
+        <w:t>.</w:t>
+      </w:r>
+    </w:p>
+    <w:p>
+      <w:pPr>
+        <w:pStyle w:val="Listepuces"/>
+        <w:numPr>
+          <w:ilvl w:val="1"/>
+          <w:numId w:val="13"/>
+        </w:numPr>
+        <w:spacing w:line="276" w:lineRule="auto"/>
+        <w:rPr>
+          <w:lang w:eastAsia="fr-FR"/>
+        </w:rPr>
+      </w:pPr>
+      <w:r>
+        <w:rPr>
+          <w:b/>
+          <w:bCs/>
+          <w:lang w:eastAsia="fr-FR"/>
+        </w:rPr>
+        <w:t>Rôle</w:t>
+      </w:r>
+      <w:r>
+        <w:rPr>
+          <w:lang w:eastAsia="fr-FR"/>
+        </w:rPr>
+        <w:t xml:space="preserve"> : Cette structure permet de séquencer les événements du jeu de manière régulière et contrôlée. La boucle principale est le cœur de la logique du jeu, assurant la mise à jour continue de l'état du jeu.</w:t>
+      </w:r>
+    </w:p>
+    <w:p>
+      <w:pPr>
+        <w:pStyle w:val="Listepuces"/>
+        <w:numPr>
+          <w:ilvl w:val="0"/>
+          <w:numId w:val="0"/>
+        </w:numPr>
+        <w:spacing w:line="276" w:lineRule="auto"/>
+        <w:ind w:left="1440"/>
+        <w:rPr>
+          <w:lang w:eastAsia="fr-FR"/>
+        </w:rPr>
+      </w:pPr>
+    </w:p>
+    <w:p>
+      <w:pPr>
+        <w:pStyle w:val="Listepuces"/>
+        <w:numPr>
+          <w:ilvl w:val="0"/>
+          <w:numId w:val="13"/>
+        </w:numPr>
+        <w:spacing w:line="276" w:lineRule="auto"/>
+        <w:rPr>
+          <w:lang w:eastAsia="fr-FR"/>
+        </w:rPr>
+      </w:pPr>
+      <w:r>
+        <w:rPr>
+          <w:b/>
+          <w:bCs/>
+          <w:lang w:eastAsia="fr-FR"/>
+        </w:rPr>
+        <w:t>Managers de Bonus et de Rounds</w:t>
+      </w:r>
+      <w:r>
+        <w:rPr>
+          <w:lang w:eastAsia="fr-FR"/>
+        </w:rPr>
+        <w:t xml:space="preserve"> :</w:t>
+      </w:r>
+    </w:p>
+    <w:p>
+      <w:pPr>
+        <w:pStyle w:val="Listepuces"/>
+        <w:numPr>
+          <w:ilvl w:val="1"/>
+          <w:numId w:val="13"/>
+        </w:numPr>
+        <w:spacing w:line="276" w:lineRule="auto"/>
+        <w:rPr>
+          <w:lang w:eastAsia="fr-FR"/>
+        </w:rPr>
+      </w:pPr>
+      <w:r>
+        <w:rPr>
+          <w:b/>
+          <w:bCs/>
+          <w:lang w:eastAsia="fr-FR"/>
+        </w:rPr>
+        <w:t>Description</w:t>
+      </w:r>
+      <w:r>
+        <w:rPr>
+          <w:lang w:eastAsia="fr-FR"/>
+        </w:rPr>
+        <w:t xml:space="preserve"> : Les bonus et les rounds sont factorisés dans des managers dédiés.</w:t>
+      </w:r>
+    </w:p>
+    <w:p>
+      <w:pPr>
+        <w:pStyle w:val="Listepuces"/>
+        <w:numPr>
+          <w:ilvl w:val="0"/>
+          <w:numId w:val="13"/>
+        </w:numPr>
+        <w:spacing w:line="276" w:lineRule="auto"/>
+        <w:rPr>
+          <w:lang w:eastAsia="fr-FR"/>
+        </w:rPr>
+      </w:pPr>
+      <w:r>
+        <w:rPr>
+          <w:b/>
+          <w:bCs/>
+          <w:lang w:eastAsia="fr-FR"/>
+        </w:rPr>
+        <w:t>Debug</w:t>
+      </w:r>
+      <w:r>
+        <w:rPr>
+          <w:lang w:eastAsia="fr-FR"/>
+        </w:rPr>
+        <w:t xml:space="preserve"> : </w:t>
+      </w:r>
+    </w:p>
+    <w:p>
+      <w:pPr>
+        <w:pStyle w:val="Listepuces"/>
+        <w:numPr>
+          <w:ilvl w:val="1"/>
+          <w:numId w:val="13"/>
+        </w:numPr>
+        <w:spacing w:line="276" w:lineRule="auto"/>
+        <w:rPr>
+          <w:lang w:eastAsia="fr-FR"/>
+        </w:rPr>
+      </w:pPr>
+      <w:r>
+        <w:rPr>
+          <w:b/>
+          <w:bCs/>
+          <w:lang w:eastAsia="fr-FR"/>
+        </w:rPr>
+        <w:t>Description</w:t>
+      </w:r>
+      <w:r>
+        <w:rPr>
+          <w:lang w:eastAsia="fr-FR"/>
+        </w:rPr>
+        <w:t xml:space="preserve"> : </w:t>
+      </w:r>
+      <w:r>
+        <w:rPr>
+          <w:lang w:eastAsia="fr-FR"/>
+        </w:rPr>
+        <w:t>Permet de debugger le jeu</w:t>
+      </w:r>
+    </w:p>
+    <w:p>
+      <w:pPr>
+        <w:pStyle w:val="Listepuces"/>
+        <w:numPr>
+          <w:ilvl w:val="1"/>
+          <w:numId w:val="13"/>
+        </w:numPr>
+        <w:spacing w:line="276" w:lineRule="auto"/>
+        <w:rPr>
+          <w:lang w:eastAsia="fr-FR"/>
+        </w:rPr>
+      </w:pPr>
+      <w:r>
+        <w:rPr>
+          <w:b/>
+          <w:bCs/>
+          <w:lang w:eastAsia="fr-FR"/>
+        </w:rPr>
+        <w:t>Rôle</w:t>
+      </w:r>
+      <w:r>
+        <w:rPr>
+          <w:lang w:eastAsia="fr-FR"/>
+        </w:rPr>
+        <w:t xml:space="preserve"> : </w:t>
+      </w:r>
+      <w:r>
+        <w:rPr>
+          <w:lang w:eastAsia="fr-FR"/>
+        </w:rPr>
+        <w:t>A chaque période de développement et ajout dans le jeu, cette classe a été essentielle dans le débogage et le bon fonctionnement du jeu</w:t>
+      </w:r>
     </w:p>
     <w:p>
       <w:pPr>
@@ -3044,10 +4255,13 @@
           <w:lang w:bidi="fr-FR"/>
         </w:rPr>
       </w:pPr>
-      <w:r>
-        <w:rPr>
-          <w:lang w:bidi="fr-FR"/>
-        </w:rPr>
+      <w:bookmarkStart w:id="5" w:name="_Points_algorithmiques_et"/>
+      <w:bookmarkEnd w:id="5"/>
+      <w:r>
+        <w:rPr>
+          <w:lang w:bidi="fr-FR"/>
+        </w:rPr>
+        <w:lastRenderedPageBreak/>
         <w:t>Points algorithmiques et techniques :</w:t>
       </w:r>
     </w:p>
@@ -3222,7 +4436,6 @@
         <w:rPr>
           <w:lang w:bidi="fr-FR"/>
         </w:rPr>
-        <w:lastRenderedPageBreak/>
         <w:t xml:space="preserve">La classe </w:t>
       </w:r>
       <w:proofErr w:type="spellStart"/>
@@ -3452,7 +4665,27 @@
         <w:rPr>
           <w:lang w:bidi="fr-FR"/>
         </w:rPr>
-        <w:t xml:space="preserve">Lorsqu'un utilisateur se connecte, le système charge son état de jeu à partir du fichier JSON correspondant à son nom d'utilisateur. </w:t>
+        <w:t>Lorsqu'un utilisateur se connecte</w:t>
+      </w:r>
+      <w:r>
+        <w:rPr>
+          <w:lang w:bidi="fr-FR"/>
+        </w:rPr>
+        <w:t xml:space="preserve"> dans le </w:t>
+      </w:r>
+      <w:proofErr w:type="spellStart"/>
+      <w:r>
+        <w:rPr>
+          <w:lang w:bidi="fr-FR"/>
+        </w:rPr>
+        <w:t>ConnectionMenu</w:t>
+      </w:r>
+      <w:proofErr w:type="spellEnd"/>
+      <w:r>
+        <w:rPr>
+          <w:lang w:bidi="fr-FR"/>
+        </w:rPr>
+        <w:t xml:space="preserve">, le système charge son état de jeu à partir du fichier JSON correspondant à son nom d'utilisateur. </w:t>
       </w:r>
     </w:p>
     <w:p>
@@ -3477,6 +4710,7 @@
         <w:rPr>
           <w:lang w:bidi="fr-FR"/>
         </w:rPr>
+        <w:lastRenderedPageBreak/>
         <w:t>Gestion des sauvegardes</w:t>
       </w:r>
     </w:p>
@@ -3517,6 +4751,21 @@
         <w:br/>
         <w:t>Cette approche garantit que les données des utilisateurs sont persistantes et accessibles à chaque exécution du jeu</w:t>
       </w:r>
+      <w:r>
+        <w:rPr>
+          <w:lang w:bidi="fr-FR"/>
+        </w:rPr>
+        <w:t>.</w:t>
+      </w:r>
+    </w:p>
+    <w:p>
+      <w:pPr>
+        <w:spacing w:line="276" w:lineRule="auto"/>
+        <w:jc w:val="both"/>
+        <w:rPr>
+          <w:lang w:bidi="fr-FR"/>
+        </w:rPr>
+      </w:pPr>
     </w:p>
     <w:p>
       <w:pPr>
@@ -3526,6 +4775,479 @@
           <w:lang w:bidi="fr-FR"/>
         </w:rPr>
       </w:pPr>
+      <w:r>
+        <w:rPr>
+          <w:lang w:bidi="fr-FR"/>
+        </w:rPr>
+        <w:t>CARDLAYOUT</w:t>
+      </w:r>
+      <w:r>
+        <w:rPr>
+          <w:lang w:bidi="fr-FR"/>
+        </w:rPr>
+        <w:t> :</w:t>
+      </w:r>
+    </w:p>
+    <w:p>
+      <w:pPr>
+        <w:rPr>
+          <w:lang w:bidi="fr-FR"/>
+        </w:rPr>
+      </w:pPr>
+      <w:r>
+        <w:rPr>
+          <w:lang w:bidi="fr-FR"/>
+        </w:rPr>
+        <w:t xml:space="preserve">Lors du sprint 6, nous avons décidé d'adopter un </w:t>
+      </w:r>
+      <w:r>
+        <w:rPr>
+          <w:b/>
+          <w:bCs/>
+          <w:lang w:bidi="fr-FR"/>
+        </w:rPr>
+        <w:t>CardLayout</w:t>
+      </w:r>
+      <w:r>
+        <w:rPr>
+          <w:lang w:bidi="fr-FR"/>
+        </w:rPr>
+        <w:t xml:space="preserve"> pour la gestion des différents écrans de notre jeu. Cette décision a permis de simplifier la navigation entre les différents panneaux (panels) tout en maintenant une seule fenêtre (frame) principale. Voici les points clés de cette implémentation :</w:t>
+      </w:r>
+    </w:p>
+    <w:p>
+      <w:pPr>
+        <w:numPr>
+          <w:ilvl w:val="0"/>
+          <w:numId w:val="14"/>
+        </w:numPr>
+        <w:rPr>
+          <w:lang w:bidi="fr-FR"/>
+        </w:rPr>
+      </w:pPr>
+      <w:r>
+        <w:rPr>
+          <w:b/>
+          <w:bCs/>
+          <w:lang w:bidi="fr-FR"/>
+        </w:rPr>
+        <w:t>Navigation Simplifiée</w:t>
+      </w:r>
+      <w:r>
+        <w:rPr>
+          <w:lang w:bidi="fr-FR"/>
+        </w:rPr>
+        <w:t xml:space="preserve"> : Le </w:t>
+      </w:r>
+      <w:r>
+        <w:rPr>
+          <w:b/>
+          <w:bCs/>
+          <w:lang w:bidi="fr-FR"/>
+        </w:rPr>
+        <w:t>CardLayout</w:t>
+      </w:r>
+      <w:r>
+        <w:rPr>
+          <w:lang w:bidi="fr-FR"/>
+        </w:rPr>
+        <w:t xml:space="preserve"> permet de basculer facilement entre les différents panels en utilisant des boutons dédiés. Chaque bouton, lorsqu'il est pressé, appelle une méthode </w:t>
+      </w:r>
+      <w:proofErr w:type="spellStart"/>
+      <w:proofErr w:type="gramStart"/>
+      <w:r>
+        <w:rPr>
+          <w:b/>
+          <w:bCs/>
+          <w:lang w:bidi="fr-FR"/>
+        </w:rPr>
+        <w:t>switchToPanel</w:t>
+      </w:r>
+      <w:proofErr w:type="spellEnd"/>
+      <w:r>
+        <w:rPr>
+          <w:b/>
+          <w:bCs/>
+          <w:lang w:bidi="fr-FR"/>
+        </w:rPr>
+        <w:t>(</w:t>
+      </w:r>
+      <w:proofErr w:type="gramEnd"/>
+      <w:r>
+        <w:rPr>
+          <w:b/>
+          <w:bCs/>
+          <w:lang w:bidi="fr-FR"/>
+        </w:rPr>
+        <w:t xml:space="preserve">String </w:t>
+      </w:r>
+      <w:proofErr w:type="spellStart"/>
+      <w:r>
+        <w:rPr>
+          <w:b/>
+          <w:bCs/>
+          <w:lang w:bidi="fr-FR"/>
+        </w:rPr>
+        <w:t>name</w:t>
+      </w:r>
+      <w:proofErr w:type="spellEnd"/>
+      <w:r>
+        <w:rPr>
+          <w:b/>
+          <w:bCs/>
+          <w:lang w:bidi="fr-FR"/>
+        </w:rPr>
+        <w:t>)</w:t>
+      </w:r>
+      <w:r>
+        <w:rPr>
+          <w:lang w:bidi="fr-FR"/>
+        </w:rPr>
+        <w:t xml:space="preserve"> pour afficher le panel souhaité.</w:t>
+      </w:r>
+    </w:p>
+    <w:p>
+      <w:pPr>
+        <w:numPr>
+          <w:ilvl w:val="0"/>
+          <w:numId w:val="14"/>
+        </w:numPr>
+        <w:rPr>
+          <w:lang w:bidi="fr-FR"/>
+        </w:rPr>
+      </w:pPr>
+      <w:r>
+        <w:rPr>
+          <w:b/>
+          <w:bCs/>
+          <w:lang w:bidi="fr-FR"/>
+        </w:rPr>
+        <w:t>Gestion de l'État des Panels</w:t>
+      </w:r>
+      <w:r>
+        <w:rPr>
+          <w:lang w:bidi="fr-FR"/>
+        </w:rPr>
+        <w:t xml:space="preserve"> : Lorsque l'on change de panel, l'ancien panel est mis en pause grâce à la méthode </w:t>
+      </w:r>
+      <w:proofErr w:type="spellStart"/>
+      <w:proofErr w:type="gramStart"/>
+      <w:r>
+        <w:rPr>
+          <w:b/>
+          <w:bCs/>
+          <w:lang w:bidi="fr-FR"/>
+        </w:rPr>
+        <w:t>pausePanel</w:t>
+      </w:r>
+      <w:proofErr w:type="spellEnd"/>
+      <w:r>
+        <w:rPr>
+          <w:b/>
+          <w:bCs/>
+          <w:lang w:bidi="fr-FR"/>
+        </w:rPr>
+        <w:t>(</w:t>
+      </w:r>
+      <w:proofErr w:type="gramEnd"/>
+      <w:r>
+        <w:rPr>
+          <w:b/>
+          <w:bCs/>
+          <w:lang w:bidi="fr-FR"/>
+        </w:rPr>
+        <w:t>)</w:t>
+      </w:r>
+      <w:r>
+        <w:rPr>
+          <w:lang w:bidi="fr-FR"/>
+        </w:rPr>
+        <w:t>, ce qui permet de garantir que le jeu se déroule sans interruption. Par exemple, si un joueur décide de changer de skin pendant un niveau, le panel du jeu est mis en pause pour assurer que le gameplay reste intact.</w:t>
+      </w:r>
+    </w:p>
+    <w:p>
+      <w:pPr>
+        <w:numPr>
+          <w:ilvl w:val="0"/>
+          <w:numId w:val="14"/>
+        </w:numPr>
+        <w:rPr>
+          <w:lang w:bidi="fr-FR"/>
+        </w:rPr>
+      </w:pPr>
+      <w:r>
+        <w:rPr>
+          <w:b/>
+          <w:bCs/>
+          <w:lang w:bidi="fr-FR"/>
+        </w:rPr>
+        <w:t>Vérification du Mode de Jeu</w:t>
+      </w:r>
+      <w:r>
+        <w:rPr>
+          <w:lang w:bidi="fr-FR"/>
+        </w:rPr>
+        <w:t xml:space="preserve"> : Lors du passage d'un panel à un autre, particulièrement pour le jeu (</w:t>
+      </w:r>
+      <w:proofErr w:type="spellStart"/>
+      <w:r>
+        <w:rPr>
+          <w:b/>
+          <w:bCs/>
+          <w:lang w:bidi="fr-FR"/>
+        </w:rPr>
+        <w:t>GameView</w:t>
+      </w:r>
+      <w:proofErr w:type="spellEnd"/>
+      <w:r>
+        <w:rPr>
+          <w:lang w:bidi="fr-FR"/>
+        </w:rPr>
+        <w:t xml:space="preserve">), une vérification est effectuée pour déterminer si le mode de jeu est en solo ou en versus. Cette vérification se fait à travers la variable </w:t>
+      </w:r>
+      <w:proofErr w:type="spellStart"/>
+      <w:r>
+        <w:rPr>
+          <w:b/>
+          <w:bCs/>
+          <w:lang w:bidi="fr-FR"/>
+        </w:rPr>
+        <w:t>isSolo</w:t>
+      </w:r>
+      <w:proofErr w:type="spellEnd"/>
+      <w:r>
+        <w:rPr>
+          <w:lang w:bidi="fr-FR"/>
+        </w:rPr>
+        <w:t xml:space="preserve"> de </w:t>
+      </w:r>
+      <w:proofErr w:type="spellStart"/>
+      <w:r>
+        <w:rPr>
+          <w:b/>
+          <w:bCs/>
+          <w:lang w:bidi="fr-FR"/>
+        </w:rPr>
+        <w:t>GameView</w:t>
+      </w:r>
+      <w:proofErr w:type="spellEnd"/>
+      <w:r>
+        <w:rPr>
+          <w:lang w:bidi="fr-FR"/>
+        </w:rPr>
+        <w:t xml:space="preserve">. Si </w:t>
+      </w:r>
+      <w:proofErr w:type="spellStart"/>
+      <w:r>
+        <w:rPr>
+          <w:b/>
+          <w:bCs/>
+          <w:lang w:bidi="fr-FR"/>
+        </w:rPr>
+        <w:t>isSolo</w:t>
+      </w:r>
+      <w:proofErr w:type="spellEnd"/>
+      <w:r>
+        <w:rPr>
+          <w:lang w:bidi="fr-FR"/>
+        </w:rPr>
+        <w:t xml:space="preserve"> est vrai, un </w:t>
+      </w:r>
+      <w:proofErr w:type="spellStart"/>
+      <w:r>
+        <w:rPr>
+          <w:b/>
+          <w:bCs/>
+          <w:lang w:bidi="fr-FR"/>
+        </w:rPr>
+        <w:t>GameView</w:t>
+      </w:r>
+      <w:proofErr w:type="spellEnd"/>
+      <w:r>
+        <w:rPr>
+          <w:lang w:bidi="fr-FR"/>
+        </w:rPr>
+        <w:t xml:space="preserve"> solo est ouvert ; sinon, un </w:t>
+      </w:r>
+      <w:proofErr w:type="spellStart"/>
+      <w:r>
+        <w:rPr>
+          <w:b/>
+          <w:bCs/>
+          <w:lang w:bidi="fr-FR"/>
+        </w:rPr>
+        <w:t>GameView</w:t>
+      </w:r>
+      <w:proofErr w:type="spellEnd"/>
+      <w:r>
+        <w:rPr>
+          <w:lang w:bidi="fr-FR"/>
+        </w:rPr>
+        <w:t xml:space="preserve"> versus est ouvert.</w:t>
+      </w:r>
+    </w:p>
+    <w:p>
+      <w:pPr>
+        <w:numPr>
+          <w:ilvl w:val="0"/>
+          <w:numId w:val="14"/>
+        </w:numPr>
+        <w:rPr>
+          <w:lang w:bidi="fr-FR"/>
+        </w:rPr>
+      </w:pPr>
+      <w:r>
+        <w:rPr>
+          <w:b/>
+          <w:bCs/>
+          <w:lang w:bidi="fr-FR"/>
+        </w:rPr>
+        <w:t>Création Dynamique des Panels</w:t>
+      </w:r>
+      <w:r>
+        <w:rPr>
+          <w:lang w:bidi="fr-FR"/>
+        </w:rPr>
+        <w:t xml:space="preserve"> : Des méthodes spécifiques comme </w:t>
+      </w:r>
+      <w:proofErr w:type="spellStart"/>
+      <w:proofErr w:type="gramStart"/>
+      <w:r>
+        <w:rPr>
+          <w:b/>
+          <w:bCs/>
+          <w:lang w:bidi="fr-FR"/>
+        </w:rPr>
+        <w:t>CreateGamePanel</w:t>
+      </w:r>
+      <w:proofErr w:type="spellEnd"/>
+      <w:r>
+        <w:rPr>
+          <w:b/>
+          <w:bCs/>
+          <w:lang w:bidi="fr-FR"/>
+        </w:rPr>
+        <w:t>(</w:t>
+      </w:r>
+      <w:proofErr w:type="gramEnd"/>
+      <w:r>
+        <w:rPr>
+          <w:b/>
+          <w:bCs/>
+          <w:lang w:bidi="fr-FR"/>
+        </w:rPr>
+        <w:t>)</w:t>
+      </w:r>
+      <w:r>
+        <w:rPr>
+          <w:lang w:bidi="fr-FR"/>
+        </w:rPr>
+        <w:t xml:space="preserve">, </w:t>
+      </w:r>
+      <w:proofErr w:type="spellStart"/>
+      <w:r>
+        <w:rPr>
+          <w:b/>
+          <w:bCs/>
+          <w:lang w:bidi="fr-FR"/>
+        </w:rPr>
+        <w:t>CreateShopPanel</w:t>
+      </w:r>
+      <w:proofErr w:type="spellEnd"/>
+      <w:r>
+        <w:rPr>
+          <w:b/>
+          <w:bCs/>
+          <w:lang w:bidi="fr-FR"/>
+        </w:rPr>
+        <w:t>()</w:t>
+      </w:r>
+      <w:r>
+        <w:rPr>
+          <w:lang w:bidi="fr-FR"/>
+        </w:rPr>
+        <w:t xml:space="preserve">, etc., sont implémentées pour créer et initialiser chaque panel du jeu. Ces méthodes sont appelées lors de la construction de </w:t>
+      </w:r>
+      <w:proofErr w:type="spellStart"/>
+      <w:r>
+        <w:rPr>
+          <w:b/>
+          <w:bCs/>
+          <w:lang w:bidi="fr-FR"/>
+        </w:rPr>
+        <w:t>MainFrame</w:t>
+      </w:r>
+      <w:proofErr w:type="spellEnd"/>
+      <w:r>
+        <w:rPr>
+          <w:lang w:bidi="fr-FR"/>
+        </w:rPr>
+        <w:t>, et les panels sont ajoutés aux écouteurs d'actions (</w:t>
+      </w:r>
+      <w:proofErr w:type="spellStart"/>
+      <w:r>
+        <w:rPr>
+          <w:b/>
+          <w:bCs/>
+          <w:lang w:bidi="fr-FR"/>
+        </w:rPr>
+        <w:t>ActionListeners</w:t>
+      </w:r>
+      <w:proofErr w:type="spellEnd"/>
+      <w:r>
+        <w:rPr>
+          <w:lang w:bidi="fr-FR"/>
+        </w:rPr>
+        <w:t xml:space="preserve">) des boutons correspondants. C'est également à ce moment que les observateurs, comme </w:t>
+      </w:r>
+      <w:proofErr w:type="spellStart"/>
+      <w:proofErr w:type="gramStart"/>
+      <w:r>
+        <w:rPr>
+          <w:b/>
+          <w:bCs/>
+          <w:lang w:bidi="fr-FR"/>
+        </w:rPr>
+        <w:t>battlePassPanel</w:t>
+      </w:r>
+      <w:proofErr w:type="spellEnd"/>
+      <w:r>
+        <w:rPr>
+          <w:b/>
+          <w:bCs/>
+          <w:lang w:bidi="fr-FR"/>
+        </w:rPr>
+        <w:t>(</w:t>
+      </w:r>
+      <w:proofErr w:type="gramEnd"/>
+      <w:r>
+        <w:rPr>
+          <w:b/>
+          <w:bCs/>
+          <w:lang w:bidi="fr-FR"/>
+        </w:rPr>
+        <w:t>)</w:t>
+      </w:r>
+      <w:r>
+        <w:rPr>
+          <w:lang w:bidi="fr-FR"/>
+        </w:rPr>
+        <w:t>, sont passés pour surveiller les événements du jeu.</w:t>
+      </w:r>
+    </w:p>
+    <w:p>
+      <w:pPr>
+        <w:rPr>
+          <w:lang w:bidi="fr-FR"/>
+        </w:rPr>
+      </w:pPr>
+    </w:p>
+    <w:p>
+      <w:pPr>
+        <w:rPr>
+          <w:lang w:bidi="fr-FR"/>
+        </w:rPr>
+      </w:pPr>
     </w:p>
     <w:p>
       <w:pPr>
@@ -3536,6 +5258,643 @@
         </w:rPr>
       </w:pPr>
       <w:r>
+        <w:rPr>
+          <w:lang w:bidi="fr-FR"/>
+        </w:rPr>
+        <w:lastRenderedPageBreak/>
+        <w:t>BATTLEPASS</w:t>
+      </w:r>
+      <w:r>
+        <w:rPr>
+          <w:lang w:bidi="fr-FR"/>
+        </w:rPr>
+        <w:t> :</w:t>
+      </w:r>
+    </w:p>
+    <w:p>
+      <w:pPr>
+        <w:numPr>
+          <w:ilvl w:val="0"/>
+          <w:numId w:val="15"/>
+        </w:numPr>
+        <w:rPr>
+          <w:lang w:bidi="fr-FR"/>
+        </w:rPr>
+      </w:pPr>
+      <w:r>
+        <w:rPr>
+          <w:b/>
+          <w:bCs/>
+          <w:lang w:bidi="fr-FR"/>
+        </w:rPr>
+        <w:t xml:space="preserve">Structure du </w:t>
+      </w:r>
+      <w:proofErr w:type="spellStart"/>
+      <w:r>
+        <w:rPr>
+          <w:b/>
+          <w:bCs/>
+          <w:lang w:bidi="fr-FR"/>
+        </w:rPr>
+        <w:t>BattlePass</w:t>
+      </w:r>
+      <w:proofErr w:type="spellEnd"/>
+      <w:r>
+        <w:rPr>
+          <w:lang w:bidi="fr-FR"/>
+        </w:rPr>
+        <w:t xml:space="preserve"> :</w:t>
+      </w:r>
+    </w:p>
+    <w:p>
+      <w:pPr>
+        <w:numPr>
+          <w:ilvl w:val="1"/>
+          <w:numId w:val="15"/>
+        </w:numPr>
+        <w:rPr>
+          <w:lang w:bidi="fr-FR"/>
+        </w:rPr>
+      </w:pPr>
+      <w:r>
+        <w:rPr>
+          <w:lang w:bidi="fr-FR"/>
+        </w:rPr>
+        <w:t xml:space="preserve">Une </w:t>
+      </w:r>
+      <w:r>
+        <w:rPr>
+          <w:b/>
+          <w:bCs/>
+          <w:lang w:bidi="fr-FR"/>
+        </w:rPr>
+        <w:t>Map&lt;Integer, Boolean&gt;</w:t>
+      </w:r>
+      <w:r>
+        <w:rPr>
+          <w:lang w:bidi="fr-FR"/>
+        </w:rPr>
+        <w:t xml:space="preserve"> nommée </w:t>
+      </w:r>
+      <w:proofErr w:type="spellStart"/>
+      <w:r>
+        <w:rPr>
+          <w:b/>
+          <w:bCs/>
+          <w:lang w:bidi="fr-FR"/>
+        </w:rPr>
+        <w:t>rewardsReached</w:t>
+      </w:r>
+      <w:proofErr w:type="spellEnd"/>
+      <w:r>
+        <w:rPr>
+          <w:lang w:bidi="fr-FR"/>
+        </w:rPr>
+        <w:t xml:space="preserve"> est utilisée pour suivre les paliers atteints par le joueur. Chaque entrée dans la carte représente un palier spécifique et si la récompense associée a été obtenue.</w:t>
+      </w:r>
+    </w:p>
+    <w:p>
+      <w:pPr>
+        <w:numPr>
+          <w:ilvl w:val="1"/>
+          <w:numId w:val="15"/>
+        </w:numPr>
+        <w:rPr>
+          <w:lang w:bidi="fr-FR"/>
+        </w:rPr>
+      </w:pPr>
+      <w:r>
+        <w:rPr>
+          <w:lang w:bidi="fr-FR"/>
+        </w:rPr>
+        <w:t xml:space="preserve">Une </w:t>
+      </w:r>
+      <w:proofErr w:type="spellStart"/>
+      <w:r>
+        <w:rPr>
+          <w:b/>
+          <w:bCs/>
+          <w:lang w:bidi="fr-FR"/>
+        </w:rPr>
+        <w:t>private</w:t>
+      </w:r>
+      <w:proofErr w:type="spellEnd"/>
+      <w:r>
+        <w:rPr>
+          <w:b/>
+          <w:bCs/>
+          <w:lang w:bidi="fr-FR"/>
+        </w:rPr>
+        <w:t xml:space="preserve"> Map&lt;Integer, Image&gt;</w:t>
+      </w:r>
+      <w:r>
+        <w:rPr>
+          <w:lang w:bidi="fr-FR"/>
+        </w:rPr>
+        <w:t xml:space="preserve"> nommée </w:t>
+      </w:r>
+      <w:proofErr w:type="spellStart"/>
+      <w:r>
+        <w:rPr>
+          <w:b/>
+          <w:bCs/>
+          <w:lang w:bidi="fr-FR"/>
+        </w:rPr>
+        <w:t>rewardIcons</w:t>
+      </w:r>
+      <w:proofErr w:type="spellEnd"/>
+      <w:r>
+        <w:rPr>
+          <w:lang w:bidi="fr-FR"/>
+        </w:rPr>
+        <w:t xml:space="preserve"> permet de personnaliser les icônes des récompenses pour chaque type de palier, offrant une interface visuelle attrayante et claire pour le joueur.</w:t>
+      </w:r>
+    </w:p>
+    <w:p>
+      <w:pPr>
+        <w:numPr>
+          <w:ilvl w:val="0"/>
+          <w:numId w:val="15"/>
+        </w:numPr>
+        <w:rPr>
+          <w:lang w:bidi="fr-FR"/>
+        </w:rPr>
+      </w:pPr>
+      <w:r>
+        <w:rPr>
+          <w:b/>
+          <w:bCs/>
+          <w:lang w:bidi="fr-FR"/>
+        </w:rPr>
+        <w:t>Logique de Progression</w:t>
+      </w:r>
+      <w:r>
+        <w:rPr>
+          <w:lang w:bidi="fr-FR"/>
+        </w:rPr>
+        <w:t xml:space="preserve"> :</w:t>
+      </w:r>
+    </w:p>
+    <w:p>
+      <w:pPr>
+        <w:numPr>
+          <w:ilvl w:val="1"/>
+          <w:numId w:val="15"/>
+        </w:numPr>
+        <w:rPr>
+          <w:lang w:bidi="fr-FR"/>
+        </w:rPr>
+      </w:pPr>
+      <w:r>
+        <w:rPr>
+          <w:lang w:bidi="fr-FR"/>
+        </w:rPr>
+        <w:t xml:space="preserve">La progression du joueur est gérée dans la classe </w:t>
+      </w:r>
+      <w:r>
+        <w:rPr>
+          <w:b/>
+          <w:bCs/>
+          <w:lang w:bidi="fr-FR"/>
+        </w:rPr>
+        <w:t>Game</w:t>
+      </w:r>
+      <w:r>
+        <w:rPr>
+          <w:lang w:bidi="fr-FR"/>
+        </w:rPr>
+        <w:t xml:space="preserve">. Chaque fois qu'une cible est touchée, le joueur gagne de l'expérience (XP) via la méthode </w:t>
+      </w:r>
+      <w:proofErr w:type="spellStart"/>
+      <w:proofErr w:type="gramStart"/>
+      <w:r>
+        <w:rPr>
+          <w:b/>
+          <w:bCs/>
+          <w:lang w:bidi="fr-FR"/>
+        </w:rPr>
+        <w:t>addXP</w:t>
+      </w:r>
+      <w:proofErr w:type="spellEnd"/>
+      <w:r>
+        <w:rPr>
+          <w:b/>
+          <w:bCs/>
+          <w:lang w:bidi="fr-FR"/>
+        </w:rPr>
+        <w:t>(</w:t>
+      </w:r>
+      <w:proofErr w:type="gramEnd"/>
+      <w:r>
+        <w:rPr>
+          <w:b/>
+          <w:bCs/>
+          <w:lang w:bidi="fr-FR"/>
+        </w:rPr>
+        <w:t>)</w:t>
+      </w:r>
+      <w:r>
+        <w:rPr>
+          <w:lang w:bidi="fr-FR"/>
+        </w:rPr>
+        <w:t>.</w:t>
+      </w:r>
+    </w:p>
+    <w:p>
+      <w:pPr>
+        <w:numPr>
+          <w:ilvl w:val="1"/>
+          <w:numId w:val="15"/>
+        </w:numPr>
+        <w:rPr>
+          <w:lang w:bidi="fr-FR"/>
+        </w:rPr>
+      </w:pPr>
+      <w:r>
+        <w:rPr>
+          <w:lang w:bidi="fr-FR"/>
+        </w:rPr>
+        <w:t xml:space="preserve">Lorsque l'XP accumulé atteint un certain seuil (défini par </w:t>
+      </w:r>
+      <w:proofErr w:type="spellStart"/>
+      <w:r>
+        <w:rPr>
+          <w:b/>
+          <w:bCs/>
+          <w:lang w:bidi="fr-FR"/>
+        </w:rPr>
+        <w:t>thresholdXP</w:t>
+      </w:r>
+      <w:proofErr w:type="spellEnd"/>
+      <w:r>
+        <w:rPr>
+          <w:lang w:bidi="fr-FR"/>
+        </w:rPr>
+        <w:t xml:space="preserve">), la méthode </w:t>
+      </w:r>
+      <w:proofErr w:type="spellStart"/>
+      <w:proofErr w:type="gramStart"/>
+      <w:r>
+        <w:rPr>
+          <w:b/>
+          <w:bCs/>
+          <w:lang w:bidi="fr-FR"/>
+        </w:rPr>
+        <w:t>checkLevelUp</w:t>
+      </w:r>
+      <w:proofErr w:type="spellEnd"/>
+      <w:r>
+        <w:rPr>
+          <w:b/>
+          <w:bCs/>
+          <w:lang w:bidi="fr-FR"/>
+        </w:rPr>
+        <w:t>(</w:t>
+      </w:r>
+      <w:proofErr w:type="gramEnd"/>
+      <w:r>
+        <w:rPr>
+          <w:b/>
+          <w:bCs/>
+          <w:lang w:bidi="fr-FR"/>
+        </w:rPr>
+        <w:t>)</w:t>
+      </w:r>
+      <w:r>
+        <w:rPr>
+          <w:lang w:bidi="fr-FR"/>
+        </w:rPr>
+        <w:t xml:space="preserve"> est appelée pour vérifier si le joueur passe au niveau suivant. Si le niveau est atteint, </w:t>
+      </w:r>
+      <w:proofErr w:type="spellStart"/>
+      <w:proofErr w:type="gramStart"/>
+      <w:r>
+        <w:rPr>
+          <w:b/>
+          <w:bCs/>
+          <w:lang w:bidi="fr-FR"/>
+        </w:rPr>
+        <w:t>notifyLevelObservers</w:t>
+      </w:r>
+      <w:proofErr w:type="spellEnd"/>
+      <w:r>
+        <w:rPr>
+          <w:b/>
+          <w:bCs/>
+          <w:lang w:bidi="fr-FR"/>
+        </w:rPr>
+        <w:t>(</w:t>
+      </w:r>
+      <w:proofErr w:type="gramEnd"/>
+      <w:r>
+        <w:rPr>
+          <w:b/>
+          <w:bCs/>
+          <w:lang w:bidi="fr-FR"/>
+        </w:rPr>
+        <w:t>)</w:t>
+      </w:r>
+      <w:r>
+        <w:rPr>
+          <w:lang w:bidi="fr-FR"/>
+        </w:rPr>
+        <w:t xml:space="preserve"> est appelée pour informer les observateurs du changement de niveau.</w:t>
+      </w:r>
+    </w:p>
+    <w:p>
+      <w:pPr>
+        <w:numPr>
+          <w:ilvl w:val="0"/>
+          <w:numId w:val="15"/>
+        </w:numPr>
+        <w:rPr>
+          <w:lang w:bidi="fr-FR"/>
+        </w:rPr>
+      </w:pPr>
+      <w:r>
+        <w:rPr>
+          <w:b/>
+          <w:bCs/>
+          <w:lang w:bidi="fr-FR"/>
+        </w:rPr>
+        <w:t>Distribution des Récompenses</w:t>
+      </w:r>
+      <w:r>
+        <w:rPr>
+          <w:lang w:bidi="fr-FR"/>
+        </w:rPr>
+        <w:t xml:space="preserve"> :</w:t>
+      </w:r>
+    </w:p>
+    <w:p>
+      <w:pPr>
+        <w:numPr>
+          <w:ilvl w:val="1"/>
+          <w:numId w:val="15"/>
+        </w:numPr>
+        <w:rPr>
+          <w:lang w:bidi="fr-FR"/>
+        </w:rPr>
+      </w:pPr>
+      <w:r>
+        <w:rPr>
+          <w:lang w:bidi="fr-FR"/>
+        </w:rPr>
+        <w:t xml:space="preserve">Les récompenses sont distribuées via la méthode </w:t>
+      </w:r>
+      <w:proofErr w:type="spellStart"/>
+      <w:proofErr w:type="gramStart"/>
+      <w:r>
+        <w:rPr>
+          <w:b/>
+          <w:bCs/>
+          <w:lang w:bidi="fr-FR"/>
+        </w:rPr>
+        <w:t>giveRewards</w:t>
+      </w:r>
+      <w:proofErr w:type="spellEnd"/>
+      <w:r>
+        <w:rPr>
+          <w:b/>
+          <w:bCs/>
+          <w:lang w:bidi="fr-FR"/>
+        </w:rPr>
+        <w:t>(</w:t>
+      </w:r>
+      <w:proofErr w:type="gramEnd"/>
+      <w:r>
+        <w:rPr>
+          <w:b/>
+          <w:bCs/>
+          <w:lang w:bidi="fr-FR"/>
+        </w:rPr>
+        <w:t>)</w:t>
+      </w:r>
+      <w:r>
+        <w:rPr>
+          <w:lang w:bidi="fr-FR"/>
+        </w:rPr>
+        <w:t xml:space="preserve">, qui utilise un </w:t>
+      </w:r>
+      <w:r>
+        <w:rPr>
+          <w:b/>
+          <w:bCs/>
+          <w:lang w:bidi="fr-FR"/>
+        </w:rPr>
+        <w:t>switch</w:t>
+      </w:r>
+      <w:r>
+        <w:rPr>
+          <w:lang w:bidi="fr-FR"/>
+        </w:rPr>
+        <w:t xml:space="preserve"> pour déterminer quelle récompense donner en fonction du niveau actuel du joueur.</w:t>
+      </w:r>
+    </w:p>
+    <w:p>
+      <w:pPr>
+        <w:numPr>
+          <w:ilvl w:val="1"/>
+          <w:numId w:val="15"/>
+        </w:numPr>
+        <w:rPr>
+          <w:lang w:bidi="fr-FR"/>
+        </w:rPr>
+      </w:pPr>
+      <w:r>
+        <w:rPr>
+          <w:lang w:bidi="fr-FR"/>
+        </w:rPr>
+        <w:t xml:space="preserve">L'interaction entre </w:t>
+      </w:r>
+      <w:r>
+        <w:rPr>
+          <w:b/>
+          <w:bCs/>
+          <w:lang w:bidi="fr-FR"/>
+        </w:rPr>
+        <w:t>Game</w:t>
+      </w:r>
+      <w:r>
+        <w:rPr>
+          <w:lang w:bidi="fr-FR"/>
+        </w:rPr>
+        <w:t xml:space="preserve"> et </w:t>
+      </w:r>
+      <w:proofErr w:type="spellStart"/>
+      <w:r>
+        <w:rPr>
+          <w:b/>
+          <w:bCs/>
+          <w:lang w:bidi="fr-FR"/>
+        </w:rPr>
+        <w:t>BattlePassPanel</w:t>
+      </w:r>
+      <w:proofErr w:type="spellEnd"/>
+      <w:r>
+        <w:rPr>
+          <w:lang w:bidi="fr-FR"/>
+        </w:rPr>
+        <w:t xml:space="preserve"> est assurée en temps réel grâce à un observateur (</w:t>
+      </w:r>
+      <w:r>
+        <w:rPr>
+          <w:b/>
+          <w:bCs/>
+          <w:lang w:bidi="fr-FR"/>
+        </w:rPr>
+        <w:t>GameObserver.java</w:t>
+      </w:r>
+      <w:r>
+        <w:rPr>
+          <w:lang w:bidi="fr-FR"/>
+        </w:rPr>
+        <w:t xml:space="preserve">). Cet observateur écoute les événements de niveau et met à jour le </w:t>
+      </w:r>
+      <w:proofErr w:type="spellStart"/>
+      <w:r>
+        <w:rPr>
+          <w:b/>
+          <w:bCs/>
+          <w:lang w:bidi="fr-FR"/>
+        </w:rPr>
+        <w:t>BattlePassPanel</w:t>
+      </w:r>
+      <w:proofErr w:type="spellEnd"/>
+      <w:r>
+        <w:rPr>
+          <w:lang w:bidi="fr-FR"/>
+        </w:rPr>
+        <w:t xml:space="preserve"> en conséquence. Chaque fois qu'un niveau est atteint, la méthode </w:t>
+      </w:r>
+      <w:proofErr w:type="spellStart"/>
+      <w:proofErr w:type="gramStart"/>
+      <w:r>
+        <w:rPr>
+          <w:b/>
+          <w:bCs/>
+          <w:lang w:bidi="fr-FR"/>
+        </w:rPr>
+        <w:t>notifyLevelObservers</w:t>
+      </w:r>
+      <w:proofErr w:type="spellEnd"/>
+      <w:r>
+        <w:rPr>
+          <w:b/>
+          <w:bCs/>
+          <w:lang w:bidi="fr-FR"/>
+        </w:rPr>
+        <w:t>(</w:t>
+      </w:r>
+      <w:proofErr w:type="gramEnd"/>
+      <w:r>
+        <w:rPr>
+          <w:b/>
+          <w:bCs/>
+          <w:lang w:bidi="fr-FR"/>
+        </w:rPr>
+        <w:t>)</w:t>
+      </w:r>
+      <w:r>
+        <w:rPr>
+          <w:lang w:bidi="fr-FR"/>
+        </w:rPr>
+        <w:t xml:space="preserve"> dans </w:t>
+      </w:r>
+      <w:proofErr w:type="spellStart"/>
+      <w:r>
+        <w:rPr>
+          <w:b/>
+          <w:bCs/>
+          <w:lang w:bidi="fr-FR"/>
+        </w:rPr>
+        <w:t>checkLevelUp</w:t>
+      </w:r>
+      <w:proofErr w:type="spellEnd"/>
+      <w:r>
+        <w:rPr>
+          <w:b/>
+          <w:bCs/>
+          <w:lang w:bidi="fr-FR"/>
+        </w:rPr>
+        <w:t>()</w:t>
+      </w:r>
+      <w:r>
+        <w:rPr>
+          <w:lang w:bidi="fr-FR"/>
+        </w:rPr>
+        <w:t xml:space="preserve"> notifie les observateurs, déclenchant ainsi l'avancement dans le Battle </w:t>
+      </w:r>
+      <w:proofErr w:type="spellStart"/>
+      <w:r>
+        <w:rPr>
+          <w:lang w:bidi="fr-FR"/>
+        </w:rPr>
+        <w:t>Pass</w:t>
+      </w:r>
+      <w:proofErr w:type="spellEnd"/>
+      <w:r>
+        <w:rPr>
+          <w:lang w:bidi="fr-FR"/>
+        </w:rPr>
+        <w:t>.</w:t>
+      </w:r>
+    </w:p>
+    <w:p>
+      <w:pPr>
+        <w:rPr>
+          <w:lang w:bidi="fr-FR"/>
+        </w:rPr>
+      </w:pPr>
+    </w:p>
+    <w:p>
+      <w:pPr>
+        <w:rPr>
+          <w:lang w:bidi="fr-FR"/>
+        </w:rPr>
+      </w:pPr>
+    </w:p>
+    <w:p>
+      <w:pPr>
+        <w:rPr>
+          <w:lang w:bidi="fr-FR"/>
+        </w:rPr>
+      </w:pPr>
+    </w:p>
+    <w:p>
+      <w:pPr>
+        <w:rPr>
+          <w:lang w:bidi="fr-FR"/>
+        </w:rPr>
+      </w:pPr>
+    </w:p>
+    <w:p>
+      <w:pPr>
+        <w:spacing w:line="276" w:lineRule="auto"/>
+        <w:jc w:val="both"/>
+        <w:rPr>
+          <w:lang w:bidi="fr-FR"/>
+        </w:rPr>
+      </w:pPr>
+    </w:p>
+    <w:p>
+      <w:pPr>
+        <w:pStyle w:val="Titre2"/>
+        <w:spacing w:line="276" w:lineRule="auto"/>
+        <w:rPr>
+          <w:lang w:bidi="fr-FR"/>
+        </w:rPr>
+      </w:pPr>
+    </w:p>
+    <w:p>
+      <w:pPr>
+        <w:pStyle w:val="Titre2"/>
+        <w:spacing w:line="276" w:lineRule="auto"/>
+        <w:rPr>
+          <w:lang w:bidi="fr-FR"/>
+        </w:rPr>
+      </w:pPr>
+      <w:r>
         <w:t>Gestion des mouvements / géométrie</w:t>
       </w:r>
     </w:p>
@@ -3697,242 +6056,235 @@
           <w:rFonts w:ascii="Constantia" w:hAnsi="Constantia"/>
           <w:lang w:bidi="fr-FR"/>
         </w:rPr>
-        <w:t xml:space="preserve"> dans la classe Loop c’est la valeur delta qui permet de calculer avec précision les nouveaux emplacements des objets en mouvement, en </w:t>
-      </w:r>
-      <w:r>
+        <w:t xml:space="preserve"> dans la classe Loop c’est la valeur delta qui permet de calculer avec précision les nouveaux emplacements des objets en mouvement, en tenant compte du temps écoulé entre les mises à jour. Cela permet de créer des simulations plus réalistes et fluides dans des environnements de jeu ou des applications impliquant des objets géométriques en mouvement.</w:t>
+      </w:r>
+    </w:p>
+    <w:p>
+      <w:pPr>
+        <w:spacing w:line="276" w:lineRule="auto"/>
+        <w:jc w:val="both"/>
         <w:rPr>
           <w:rFonts w:ascii="Constantia" w:hAnsi="Constantia"/>
           <w:lang w:bidi="fr-FR"/>
         </w:rPr>
+      </w:pPr>
+    </w:p>
+    <w:p>
+      <w:pPr>
+        <w:pStyle w:val="Titre4"/>
+        <w:spacing w:line="276" w:lineRule="auto"/>
+        <w:jc w:val="both"/>
+        <w:rPr>
+          <w:lang w:bidi="fr-FR"/>
+        </w:rPr>
+      </w:pPr>
+      <w:r>
+        <w:t>Affichage théorique et réel</w:t>
+      </w:r>
+    </w:p>
+    <w:p>
+      <w:pPr>
+        <w:spacing w:line="276" w:lineRule="auto"/>
+        <w:jc w:val="both"/>
+        <w:rPr>
+          <w:lang w:bidi="fr-FR"/>
+        </w:rPr>
+      </w:pPr>
+      <w:r>
+        <w:rPr>
+          <w:lang w:bidi="fr-FR"/>
+        </w:rPr>
+        <w:t xml:space="preserve">Deux types de coordonnée sont distinct dans le jeu, les coordonnée théorique et réel. En effet, </w:t>
+      </w:r>
+      <w:r>
+        <w:rPr>
+          <w:lang w:bidi="fr-FR"/>
+        </w:rPr>
+        <w:t>les coordonnées théoriques</w:t>
+      </w:r>
+      <w:r>
+        <w:rPr>
+          <w:lang w:bidi="fr-FR"/>
+        </w:rPr>
+        <w:t xml:space="preserve"> sont </w:t>
+      </w:r>
+      <w:r>
+        <w:rPr>
+          <w:lang w:bidi="fr-FR"/>
+        </w:rPr>
+        <w:t>utilisées</w:t>
+      </w:r>
+      <w:r>
+        <w:rPr>
+          <w:lang w:bidi="fr-FR"/>
+        </w:rPr>
+        <w:t xml:space="preserve"> pour faire interagir </w:t>
+      </w:r>
+      <w:r>
+        <w:rPr>
+          <w:lang w:bidi="fr-FR"/>
+        </w:rPr>
+        <w:t>les différents objets géométriques</w:t>
+      </w:r>
+      <w:r>
+        <w:rPr>
+          <w:lang w:bidi="fr-FR"/>
+        </w:rPr>
+        <w:t xml:space="preserve"> entre eux, tandis que </w:t>
+      </w:r>
+      <w:r>
+        <w:rPr>
+          <w:lang w:bidi="fr-FR"/>
+        </w:rPr>
+        <w:t>les coordonnées réelles</w:t>
+      </w:r>
+      <w:r>
+        <w:rPr>
+          <w:lang w:bidi="fr-FR"/>
+        </w:rPr>
+        <w:t xml:space="preserve"> prennent en compte la taille de l’écran et gardent le même ratio entre les différents éléments du jeu. </w:t>
+      </w:r>
+    </w:p>
+    <w:p>
+      <w:pPr>
+        <w:spacing w:line="276" w:lineRule="auto"/>
+        <w:jc w:val="both"/>
+        <w:rPr>
+          <w:lang w:bidi="fr-FR"/>
+        </w:rPr>
+      </w:pPr>
+      <w:r>
+        <w:rPr>
+          <w:lang w:bidi="fr-FR"/>
+        </w:rPr>
+        <w:t xml:space="preserve">Cela a pour avantage de pouvoir choisir quelle zone du jeu « théorique » on veut afficher, et donc pouvoir faire sortir certains éléments de l’écran, une mécanique qui est d’ailleurs utilisé dans les combats de boss. </w:t>
+      </w:r>
+    </w:p>
+    <w:p>
+      <w:pPr>
+        <w:spacing w:line="276" w:lineRule="auto"/>
+        <w:jc w:val="both"/>
+        <w:rPr>
+          <w:lang w:bidi="fr-FR"/>
+        </w:rPr>
+      </w:pPr>
+      <w:r>
+        <w:rPr>
+          <w:lang w:bidi="fr-FR"/>
+        </w:rPr>
+        <w:t xml:space="preserve">Cette façon de gérer les coordonnées est très pratique puisqu’elle permet d’afficher le jeu uniquement dans le terminal en se passant de l’affichage graphique. C’était très pratique lors du début du développement du jeu quand </w:t>
+      </w:r>
+      <w:r>
+        <w:rPr>
+          <w:lang w:bidi="fr-FR"/>
+        </w:rPr>
+        <w:t>on n’avait pas</w:t>
+      </w:r>
+      <w:r>
+        <w:rPr>
+          <w:lang w:bidi="fr-FR"/>
+        </w:rPr>
+        <w:t xml:space="preserve"> encore d’interface graphique.</w:t>
+      </w:r>
+    </w:p>
+    <w:p>
+      <w:pPr>
+        <w:pStyle w:val="Titre4"/>
+        <w:spacing w:line="276" w:lineRule="auto"/>
+        <w:jc w:val="both"/>
+        <w:rPr>
+          <w:lang w:bidi="fr-FR"/>
+        </w:rPr>
+      </w:pPr>
+      <w:r>
+        <w:t>Gestion des collisions</w:t>
+      </w:r>
+    </w:p>
+    <w:p>
+      <w:pPr>
+        <w:spacing w:line="276" w:lineRule="auto"/>
+        <w:jc w:val="both"/>
+        <w:rPr>
+          <w:lang w:bidi="fr-FR"/>
+        </w:rPr>
+      </w:pPr>
+      <w:r>
+        <w:rPr>
+          <w:lang w:bidi="fr-FR"/>
+        </w:rPr>
+        <w:t>La gestion des collisions se fait principalement en trois étapes :</w:t>
+      </w:r>
+    </w:p>
+    <w:p>
+      <w:pPr>
+        <w:spacing w:line="276" w:lineRule="auto"/>
+        <w:jc w:val="both"/>
+        <w:rPr>
+          <w:lang w:bidi="fr-FR"/>
+        </w:rPr>
+      </w:pPr>
+      <w:r>
+        <w:rPr>
+          <w:lang w:bidi="fr-FR"/>
+        </w:rPr>
+        <w:t xml:space="preserve">La première étape consiste à créer un </w:t>
+      </w:r>
+      <w:proofErr w:type="spellStart"/>
+      <w:r>
+        <w:rPr>
+          <w:lang w:bidi="fr-FR"/>
+        </w:rPr>
+        <w:t>CollisionMask</w:t>
+      </w:r>
+      <w:proofErr w:type="spellEnd"/>
+      <w:r>
+        <w:rPr>
+          <w:lang w:bidi="fr-FR"/>
+        </w:rPr>
+        <w:t xml:space="preserve"> à partir de l’image pour </w:t>
+      </w:r>
+      <w:r>
+        <w:rPr>
+          <w:lang w:bidi="fr-FR"/>
+        </w:rPr>
+        <w:t>générer</w:t>
+      </w:r>
+      <w:r>
+        <w:rPr>
+          <w:lang w:bidi="fr-FR"/>
+        </w:rPr>
+        <w:t xml:space="preserve"> un objet type Shape.</w:t>
+      </w:r>
+    </w:p>
+    <w:p>
+      <w:pPr>
+        <w:spacing w:line="276" w:lineRule="auto"/>
+        <w:jc w:val="both"/>
+        <w:rPr>
+          <w:lang w:bidi="fr-FR"/>
+        </w:rPr>
+      </w:pPr>
+      <w:r>
+        <w:rPr>
+          <w:lang w:bidi="fr-FR"/>
+        </w:rPr>
+        <w:t>Pendant longtemps on a gardé une Shape de type Rectangle :</w:t>
+      </w:r>
+    </w:p>
+    <w:p>
+      <w:pPr>
+        <w:spacing w:line="276" w:lineRule="auto"/>
+        <w:jc w:val="both"/>
+        <w:rPr>
+          <w:lang w:bidi="fr-FR"/>
+        </w:rPr>
+      </w:pPr>
+      <w:r>
+        <w:rPr>
+          <w:noProof/>
+          <w:lang w:bidi="fr-FR"/>
+        </w:rPr>
         <w:lastRenderedPageBreak/>
-        <w:t>tenant compte du temps écoulé entre les mises à jour. Cela permet de créer des simulations plus réalistes et fluides dans des environnements de jeu ou des applications impliquant des objets géométriques en mouvement.</w:t>
-      </w:r>
-    </w:p>
-    <w:p>
-      <w:pPr>
-        <w:spacing w:line="276" w:lineRule="auto"/>
-        <w:jc w:val="both"/>
-        <w:rPr>
-          <w:rFonts w:ascii="Constantia" w:hAnsi="Constantia"/>
-          <w:lang w:bidi="fr-FR"/>
-        </w:rPr>
-      </w:pPr>
-    </w:p>
-    <w:p>
-      <w:pPr>
-        <w:pStyle w:val="Titre4"/>
-        <w:spacing w:line="276" w:lineRule="auto"/>
-        <w:jc w:val="both"/>
-        <w:rPr>
-          <w:lang w:bidi="fr-FR"/>
-        </w:rPr>
-      </w:pPr>
-      <w:r>
-        <w:t>Affichage théorique et réel</w:t>
-      </w:r>
-    </w:p>
-    <w:p>
-      <w:pPr>
-        <w:spacing w:line="276" w:lineRule="auto"/>
-        <w:jc w:val="both"/>
-        <w:rPr>
-          <w:lang w:bidi="fr-FR"/>
-        </w:rPr>
-      </w:pPr>
-      <w:r>
-        <w:rPr>
-          <w:lang w:bidi="fr-FR"/>
-        </w:rPr>
-        <w:t xml:space="preserve">Deux types de coordonnée sont distinct dans le jeu, les coordonnée théorique et réel. En effet, </w:t>
-      </w:r>
-      <w:r>
-        <w:rPr>
-          <w:lang w:bidi="fr-FR"/>
-        </w:rPr>
-        <w:t>les coordonnées théoriques</w:t>
-      </w:r>
-      <w:r>
-        <w:rPr>
-          <w:lang w:bidi="fr-FR"/>
-        </w:rPr>
-        <w:t xml:space="preserve"> sont </w:t>
-      </w:r>
-      <w:r>
-        <w:rPr>
-          <w:lang w:bidi="fr-FR"/>
-        </w:rPr>
-        <w:t>utilisées</w:t>
-      </w:r>
-      <w:r>
-        <w:rPr>
-          <w:lang w:bidi="fr-FR"/>
-        </w:rPr>
-        <w:t xml:space="preserve"> pour faire interagir </w:t>
-      </w:r>
-      <w:r>
-        <w:rPr>
-          <w:lang w:bidi="fr-FR"/>
-        </w:rPr>
-        <w:t>les différents objets géométriques</w:t>
-      </w:r>
-      <w:r>
-        <w:rPr>
-          <w:lang w:bidi="fr-FR"/>
-        </w:rPr>
-        <w:t xml:space="preserve"> entre eux, tandis que </w:t>
-      </w:r>
-      <w:r>
-        <w:rPr>
-          <w:lang w:bidi="fr-FR"/>
-        </w:rPr>
-        <w:t>les coordonnées réelles</w:t>
-      </w:r>
-      <w:r>
-        <w:rPr>
-          <w:lang w:bidi="fr-FR"/>
-        </w:rPr>
-        <w:t xml:space="preserve"> prennent en compte la taille de l’écran et gardent le même ratio entre les différents éléments du jeu. </w:t>
-      </w:r>
-    </w:p>
-    <w:p>
-      <w:pPr>
-        <w:spacing w:line="276" w:lineRule="auto"/>
-        <w:jc w:val="both"/>
-        <w:rPr>
-          <w:lang w:bidi="fr-FR"/>
-        </w:rPr>
-      </w:pPr>
-      <w:r>
-        <w:rPr>
-          <w:lang w:bidi="fr-FR"/>
-        </w:rPr>
-        <w:t xml:space="preserve">Cela a pour avantage de pouvoir choisir quelle zone du jeu « théorique » on veut afficher, et donc pouvoir faire sortir certains éléments de l’écran, une mécanique qui est d’ailleurs utilisé dans les combats de boss. </w:t>
-      </w:r>
-    </w:p>
-    <w:p>
-      <w:pPr>
-        <w:spacing w:line="276" w:lineRule="auto"/>
-        <w:jc w:val="both"/>
-        <w:rPr>
-          <w:lang w:bidi="fr-FR"/>
-        </w:rPr>
-      </w:pPr>
-      <w:r>
-        <w:rPr>
-          <w:lang w:bidi="fr-FR"/>
-        </w:rPr>
-        <w:t xml:space="preserve">Cette façon de gérer les coordonnées est très pratique puisqu’elle permet d’afficher le jeu uniquement dans le terminal en se passant de l’affichage graphique. C’était très pratique lors du début du développement du jeu quand </w:t>
-      </w:r>
-      <w:r>
-        <w:rPr>
-          <w:lang w:bidi="fr-FR"/>
-        </w:rPr>
-        <w:t>on n’avait pas</w:t>
-      </w:r>
-      <w:r>
-        <w:rPr>
-          <w:lang w:bidi="fr-FR"/>
-        </w:rPr>
-        <w:t xml:space="preserve"> encore d’interface graphique.</w:t>
-      </w:r>
-    </w:p>
-    <w:p>
-      <w:pPr>
-        <w:pStyle w:val="Titre4"/>
-        <w:spacing w:line="276" w:lineRule="auto"/>
-        <w:jc w:val="both"/>
-        <w:rPr>
-          <w:lang w:bidi="fr-FR"/>
-        </w:rPr>
-      </w:pPr>
-      <w:r>
-        <w:t>Gestion des collisions</w:t>
-      </w:r>
-    </w:p>
-    <w:p>
-      <w:pPr>
-        <w:spacing w:line="276" w:lineRule="auto"/>
-        <w:jc w:val="both"/>
-        <w:rPr>
-          <w:lang w:bidi="fr-FR"/>
-        </w:rPr>
-      </w:pPr>
-      <w:r>
-        <w:rPr>
-          <w:lang w:bidi="fr-FR"/>
-        </w:rPr>
-        <w:t>La gestion des collisions se fait principalement en trois étapes :</w:t>
-      </w:r>
-    </w:p>
-    <w:p>
-      <w:pPr>
-        <w:spacing w:line="276" w:lineRule="auto"/>
-        <w:jc w:val="both"/>
-        <w:rPr>
-          <w:lang w:bidi="fr-FR"/>
-        </w:rPr>
-      </w:pPr>
-      <w:r>
-        <w:rPr>
-          <w:lang w:bidi="fr-FR"/>
-        </w:rPr>
-        <w:t xml:space="preserve">La première étape consiste à créer un </w:t>
-      </w:r>
-      <w:proofErr w:type="spellStart"/>
-      <w:r>
-        <w:rPr>
-          <w:lang w:bidi="fr-FR"/>
-        </w:rPr>
-        <w:t>CollisionMask</w:t>
-      </w:r>
-      <w:proofErr w:type="spellEnd"/>
-      <w:r>
-        <w:rPr>
-          <w:lang w:bidi="fr-FR"/>
-        </w:rPr>
-        <w:t xml:space="preserve"> à partir de l’image pour </w:t>
-      </w:r>
-      <w:r>
-        <w:rPr>
-          <w:lang w:bidi="fr-FR"/>
-        </w:rPr>
-        <w:t>générer</w:t>
-      </w:r>
-      <w:r>
-        <w:rPr>
-          <w:lang w:bidi="fr-FR"/>
-        </w:rPr>
-        <w:t xml:space="preserve"> un objet type Shape.</w:t>
-      </w:r>
-    </w:p>
-    <w:p>
-      <w:pPr>
-        <w:spacing w:line="276" w:lineRule="auto"/>
-        <w:jc w:val="both"/>
-        <w:rPr>
-          <w:lang w:bidi="fr-FR"/>
-        </w:rPr>
-      </w:pPr>
-      <w:r>
-        <w:rPr>
-          <w:lang w:bidi="fr-FR"/>
-        </w:rPr>
-        <w:t>Pendant longtemps on a gardé une Shape de type Rectangle :</w:t>
-      </w:r>
-    </w:p>
-    <w:p>
-      <w:pPr>
-        <w:spacing w:line="276" w:lineRule="auto"/>
-        <w:jc w:val="both"/>
-        <w:rPr>
-          <w:lang w:bidi="fr-FR"/>
-        </w:rPr>
-      </w:pPr>
-      <w:r>
-        <w:rPr>
-          <w:noProof/>
-          <w:lang w:bidi="fr-FR"/>
-        </w:rPr>
         <w:drawing>
           <wp:anchor distT="0" distB="0" distL="0" distR="0" simplePos="0" relativeHeight="3" behindDoc="0" locked="0" layoutInCell="0" allowOverlap="1" wp14:anchorId="6FB967F2" wp14:editId="36D5AD9E">
             <wp:simplePos x="0" y="0"/>
@@ -3959,7 +6311,7 @@
                     </pic:cNvPicPr>
                   </pic:nvPicPr>
                   <pic:blipFill>
-                    <a:blip r:embed="rId21"/>
+                    <a:blip r:embed="rId26"/>
                     <a:stretch>
                       <a:fillRect/>
                     </a:stretch>
@@ -4045,7 +6397,7 @@
                     </pic:cNvPicPr>
                   </pic:nvPicPr>
                   <pic:blipFill>
-                    <a:blip r:embed="rId22"/>
+                    <a:blip r:embed="rId27"/>
                     <a:stretch>
                       <a:fillRect/>
                     </a:stretch>
@@ -4181,7 +6533,6 @@
         <w:rPr>
           <w:lang w:eastAsia="fr-FR"/>
         </w:rPr>
-        <w:lastRenderedPageBreak/>
         <w:t>Mise en avant des aspects algorithmiques importants du jeu.</w:t>
       </w:r>
     </w:p>
@@ -4259,75 +6610,7 @@
         <w:rPr>
           <w:lang w:bidi="fr-FR"/>
         </w:rPr>
-        <w:t xml:space="preserve">Cette boutique a été implémentée dans le </w:t>
-      </w:r>
-      <w:proofErr w:type="spellStart"/>
-      <w:r>
-        <w:rPr>
-          <w:lang w:bidi="fr-FR"/>
-        </w:rPr>
-        <w:t>CardLayout</w:t>
-      </w:r>
-      <w:proofErr w:type="spellEnd"/>
-      <w:r>
-        <w:rPr>
-          <w:lang w:bidi="fr-FR"/>
-        </w:rPr>
-        <w:t xml:space="preserve"> </w:t>
-      </w:r>
-      <w:r>
-        <w:rPr>
-          <w:lang w:bidi="fr-FR"/>
-        </w:rPr>
-        <w:t>via une interface utilisateur permettant une navigation fluide entre différentes catégories d’articles.</w:t>
-      </w:r>
-      <w:r>
-        <w:rPr>
-          <w:lang w:bidi="fr-FR"/>
-        </w:rPr>
-        <w:t xml:space="preserve"> Ainsi, elle</w:t>
-      </w:r>
-      <w:r>
-        <w:rPr>
-          <w:lang w:bidi="fr-FR"/>
-        </w:rPr>
-        <w:t xml:space="preserve"> est accessible depuis n’importe quelle composante du jeu. </w:t>
-      </w:r>
-      <w:r>
-        <w:rPr>
-          <w:lang w:bidi="fr-FR"/>
-        </w:rPr>
-        <w:t>L</w:t>
-      </w:r>
-      <w:r>
-        <w:rPr>
-          <w:lang w:bidi="fr-FR"/>
-        </w:rPr>
-        <w:t>a boutique</w:t>
-      </w:r>
-      <w:r>
-        <w:rPr>
-          <w:lang w:bidi="fr-FR"/>
-        </w:rPr>
-        <w:t xml:space="preserve"> </w:t>
-      </w:r>
-      <w:r>
-        <w:rPr>
-          <w:lang w:bidi="fr-FR"/>
-        </w:rPr>
-        <w:t>permet</w:t>
-      </w:r>
-      <w:r>
-        <w:rPr>
-          <w:lang w:bidi="fr-FR"/>
-        </w:rPr>
-        <w:t xml:space="preserve"> notamment</w:t>
-      </w:r>
-      <w:r>
-        <w:rPr>
-          <w:lang w:bidi="fr-FR"/>
-        </w:rPr>
-        <w:t xml:space="preserve"> de dépenser de la monnaie virtuelle, gagné en combattant les cibles du jeu, pour acheter des articles propres au jeu telles que des skins – couteaux, des images de fonds. </w:t>
+        <w:t xml:space="preserve">Cette boutique a été implémentée dans le CardLayout via une interface utilisateur permettant une navigation fluide entre différentes catégories d’articles. Ainsi, elle est accessible depuis n’importe quelle composante du jeu. La boutique permet notamment de dépenser de la monnaie virtuelle, gagné en combattant les cibles du jeu, pour acheter des articles propres au jeu telles que des skins – couteaux, des images de fonds. </w:t>
       </w:r>
     </w:p>
     <w:p>
@@ -4486,45 +6769,7 @@
         <w:rPr>
           <w:lang w:bidi="fr-FR"/>
         </w:rPr>
-        <w:t xml:space="preserve">L’inventaire constitue une composante essentielle renforçant l’expérience du jeu. En effet, il stocke tous les articles achetés depuis la boutique. Il a été mis en place pour offrir au joueur un accès facile pour consulter et sélectionner </w:t>
-      </w:r>
-      <w:r>
-        <w:rPr>
-          <w:lang w:bidi="fr-FR"/>
-        </w:rPr>
-        <w:t>les objets</w:t>
-      </w:r>
-      <w:r>
-        <w:rPr>
-          <w:lang w:bidi="fr-FR"/>
-        </w:rPr>
-        <w:t xml:space="preserve"> avec </w:t>
-      </w:r>
-      <w:r>
-        <w:rPr>
-          <w:lang w:bidi="fr-FR"/>
-        </w:rPr>
-        <w:t>lesquels</w:t>
-      </w:r>
-      <w:r>
-        <w:rPr>
-          <w:lang w:bidi="fr-FR"/>
-        </w:rPr>
-        <w:t xml:space="preserve"> il souhaite jouer, ceci renforçant son sentiment de personnalisation. L’inventaire était en premier temps implémentée comme une composante du </w:t>
-      </w:r>
-      <w:proofErr w:type="spellStart"/>
-      <w:r>
-        <w:rPr>
-          <w:lang w:bidi="fr-FR"/>
-        </w:rPr>
-        <w:t>CardLayout</w:t>
-      </w:r>
-      <w:proofErr w:type="spellEnd"/>
-      <w:r>
-        <w:rPr>
-          <w:lang w:bidi="fr-FR"/>
-        </w:rPr>
-        <w:t>, mais afin de fournir une expérience visuelle plus riche nous avons pris la décision de l’intégrer à la page d’accueil.</w:t>
+        <w:t>L’inventaire constitue une composante essentielle renforçant l’expérience du jeu. En effet, il stocke tous les articles achetés depuis la boutique. Il a été mis en place pour offrir au joueur un accès facile pour consulter et sélectionner les objets avec lesquels il souhaite jouer, ceci renforçant son sentiment de personnalisation. L’inventaire était en premier temps implémentée comme une composante du CardLayout, mais afin de fournir une expérience visuelle plus riche nous avons pris la décision de l’intégrer à la page d’accueil.</w:t>
       </w:r>
     </w:p>
     <w:p>
@@ -4780,8 +7025,8 @@
           <w:lang w:bidi="fr-FR"/>
         </w:rPr>
       </w:pPr>
-      <w:bookmarkStart w:id="4" w:name="_Conclusion_%3A"/>
-      <w:bookmarkEnd w:id="4"/>
+      <w:bookmarkStart w:id="6" w:name="_Conclusion_%3A"/>
+      <w:bookmarkEnd w:id="6"/>
       <w:r>
         <w:rPr>
           <w:lang w:bidi="fr-FR"/>
@@ -5050,8 +7295,8 @@
           <w:lang w:bidi="fr-FR"/>
         </w:rPr>
       </w:pPr>
-      <w:bookmarkStart w:id="5" w:name="_Annexes_%3A"/>
-      <w:bookmarkEnd w:id="5"/>
+      <w:bookmarkStart w:id="7" w:name="_Annexes_%3A"/>
+      <w:bookmarkEnd w:id="7"/>
       <w:r>
         <w:rPr>
           <w:lang w:bidi="fr-FR"/>
@@ -5135,7 +7380,7 @@
           <w:lang w:bidi="fr-FR"/>
         </w:rPr>
       </w:pPr>
-      <w:hyperlink r:id="rId23">
+      <w:hyperlink r:id="rId28">
         <w:r>
           <w:rPr>
             <w:rStyle w:val="Lienhypertexte"/>
@@ -5154,7 +7399,7 @@
           <w:lang w:bidi="fr-FR"/>
         </w:rPr>
       </w:pPr>
-      <w:hyperlink r:id="rId24">
+      <w:hyperlink r:id="rId29">
         <w:r>
           <w:rPr>
             <w:rStyle w:val="Lienhypertexte"/>
@@ -5177,7 +7422,7 @@
       </w:pPr>
     </w:p>
     <w:sectPr>
-      <w:footerReference w:type="default" r:id="rId25"/>
+      <w:footerReference w:type="default" r:id="rId30"/>
       <w:pgSz w:w="11906" w:h="16838"/>
       <w:pgMar w:top="1728" w:right="1800" w:bottom="1440" w:left="1800" w:header="0" w:footer="720" w:gutter="0"/>
       <w:pgBorders w:offsetFrom="page">
@@ -5634,6 +7879,155 @@
     </w:lvl>
   </w:abstractNum>
   <w:abstractNum w:abstractNumId="3" w15:restartNumberingAfterBreak="0">
+    <w:nsid w:val="0B23743C"/>
+    <w:multiLevelType w:val="multilevel"/>
+    <w:tmpl w:val="C198742E"/>
+    <w:lvl w:ilvl="0">
+      <w:start w:val="1"/>
+      <w:numFmt w:val="bullet"/>
+      <w:lvlText w:val=""/>
+      <w:lvlJc w:val="left"/>
+      <w:pPr>
+        <w:tabs>
+          <w:tab w:val="num" w:pos="720"/>
+        </w:tabs>
+        <w:ind w:left="720" w:hanging="360"/>
+      </w:pPr>
+      <w:rPr>
+        <w:rFonts w:ascii="Symbol" w:hAnsi="Symbol" w:hint="default"/>
+        <w:sz w:val="20"/>
+      </w:rPr>
+    </w:lvl>
+    <w:lvl w:ilvl="1" w:tentative="1">
+      <w:start w:val="1"/>
+      <w:numFmt w:val="bullet"/>
+      <w:lvlText w:val=""/>
+      <w:lvlJc w:val="left"/>
+      <w:pPr>
+        <w:tabs>
+          <w:tab w:val="num" w:pos="1440"/>
+        </w:tabs>
+        <w:ind w:left="1440" w:hanging="360"/>
+      </w:pPr>
+      <w:rPr>
+        <w:rFonts w:ascii="Symbol" w:hAnsi="Symbol" w:hint="default"/>
+        <w:sz w:val="20"/>
+      </w:rPr>
+    </w:lvl>
+    <w:lvl w:ilvl="2" w:tentative="1">
+      <w:start w:val="1"/>
+      <w:numFmt w:val="bullet"/>
+      <w:lvlText w:val=""/>
+      <w:lvlJc w:val="left"/>
+      <w:pPr>
+        <w:tabs>
+          <w:tab w:val="num" w:pos="2160"/>
+        </w:tabs>
+        <w:ind w:left="2160" w:hanging="360"/>
+      </w:pPr>
+      <w:rPr>
+        <w:rFonts w:ascii="Symbol" w:hAnsi="Symbol" w:hint="default"/>
+        <w:sz w:val="20"/>
+      </w:rPr>
+    </w:lvl>
+    <w:lvl w:ilvl="3" w:tentative="1">
+      <w:start w:val="1"/>
+      <w:numFmt w:val="bullet"/>
+      <w:lvlText w:val=""/>
+      <w:lvlJc w:val="left"/>
+      <w:pPr>
+        <w:tabs>
+          <w:tab w:val="num" w:pos="2880"/>
+        </w:tabs>
+        <w:ind w:left="2880" w:hanging="360"/>
+      </w:pPr>
+      <w:rPr>
+        <w:rFonts w:ascii="Symbol" w:hAnsi="Symbol" w:hint="default"/>
+        <w:sz w:val="20"/>
+      </w:rPr>
+    </w:lvl>
+    <w:lvl w:ilvl="4" w:tentative="1">
+      <w:start w:val="1"/>
+      <w:numFmt w:val="bullet"/>
+      <w:lvlText w:val=""/>
+      <w:lvlJc w:val="left"/>
+      <w:pPr>
+        <w:tabs>
+          <w:tab w:val="num" w:pos="3600"/>
+        </w:tabs>
+        <w:ind w:left="3600" w:hanging="360"/>
+      </w:pPr>
+      <w:rPr>
+        <w:rFonts w:ascii="Symbol" w:hAnsi="Symbol" w:hint="default"/>
+        <w:sz w:val="20"/>
+      </w:rPr>
+    </w:lvl>
+    <w:lvl w:ilvl="5" w:tentative="1">
+      <w:start w:val="1"/>
+      <w:numFmt w:val="bullet"/>
+      <w:lvlText w:val=""/>
+      <w:lvlJc w:val="left"/>
+      <w:pPr>
+        <w:tabs>
+          <w:tab w:val="num" w:pos="4320"/>
+        </w:tabs>
+        <w:ind w:left="4320" w:hanging="360"/>
+      </w:pPr>
+      <w:rPr>
+        <w:rFonts w:ascii="Symbol" w:hAnsi="Symbol" w:hint="default"/>
+        <w:sz w:val="20"/>
+      </w:rPr>
+    </w:lvl>
+    <w:lvl w:ilvl="6" w:tentative="1">
+      <w:start w:val="1"/>
+      <w:numFmt w:val="bullet"/>
+      <w:lvlText w:val=""/>
+      <w:lvlJc w:val="left"/>
+      <w:pPr>
+        <w:tabs>
+          <w:tab w:val="num" w:pos="5040"/>
+        </w:tabs>
+        <w:ind w:left="5040" w:hanging="360"/>
+      </w:pPr>
+      <w:rPr>
+        <w:rFonts w:ascii="Symbol" w:hAnsi="Symbol" w:hint="default"/>
+        <w:sz w:val="20"/>
+      </w:rPr>
+    </w:lvl>
+    <w:lvl w:ilvl="7" w:tentative="1">
+      <w:start w:val="1"/>
+      <w:numFmt w:val="bullet"/>
+      <w:lvlText w:val=""/>
+      <w:lvlJc w:val="left"/>
+      <w:pPr>
+        <w:tabs>
+          <w:tab w:val="num" w:pos="5760"/>
+        </w:tabs>
+        <w:ind w:left="5760" w:hanging="360"/>
+      </w:pPr>
+      <w:rPr>
+        <w:rFonts w:ascii="Symbol" w:hAnsi="Symbol" w:hint="default"/>
+        <w:sz w:val="20"/>
+      </w:rPr>
+    </w:lvl>
+    <w:lvl w:ilvl="8" w:tentative="1">
+      <w:start w:val="1"/>
+      <w:numFmt w:val="bullet"/>
+      <w:lvlText w:val=""/>
+      <w:lvlJc w:val="left"/>
+      <w:pPr>
+        <w:tabs>
+          <w:tab w:val="num" w:pos="6480"/>
+        </w:tabs>
+        <w:ind w:left="6480" w:hanging="360"/>
+      </w:pPr>
+      <w:rPr>
+        <w:rFonts w:ascii="Symbol" w:hAnsi="Symbol" w:hint="default"/>
+        <w:sz w:val="20"/>
+      </w:rPr>
+    </w:lvl>
+  </w:abstractNum>
+  <w:abstractNum w:abstractNumId="4" w15:restartNumberingAfterBreak="0">
     <w:nsid w:val="1D5328F3"/>
     <w:multiLevelType w:val="multilevel"/>
     <w:tmpl w:val="7D5A6902"/>
@@ -5755,7 +8149,7 @@
       </w:pPr>
     </w:lvl>
   </w:abstractNum>
-  <w:abstractNum w:abstractNumId="4" w15:restartNumberingAfterBreak="0">
+  <w:abstractNum w:abstractNumId="5" w15:restartNumberingAfterBreak="0">
     <w:nsid w:val="302831CB"/>
     <w:multiLevelType w:val="hybridMultilevel"/>
     <w:tmpl w:val="B5ECC468"/>
@@ -5868,7 +8262,7 @@
       </w:rPr>
     </w:lvl>
   </w:abstractNum>
-  <w:abstractNum w:abstractNumId="5" w15:restartNumberingAfterBreak="0">
+  <w:abstractNum w:abstractNumId="6" w15:restartNumberingAfterBreak="0">
     <w:nsid w:val="342E1096"/>
     <w:multiLevelType w:val="hybridMultilevel"/>
     <w:tmpl w:val="F3FE0DFE"/>
@@ -5981,7 +8375,7 @@
       </w:rPr>
     </w:lvl>
   </w:abstractNum>
-  <w:abstractNum w:abstractNumId="6" w15:restartNumberingAfterBreak="0">
+  <w:abstractNum w:abstractNumId="7" w15:restartNumberingAfterBreak="0">
     <w:nsid w:val="34E91BD3"/>
     <w:multiLevelType w:val="hybridMultilevel"/>
     <w:tmpl w:val="FACC12DA"/>
@@ -6093,7 +8487,277 @@
       </w:rPr>
     </w:lvl>
   </w:abstractNum>
-  <w:abstractNum w:abstractNumId="7" w15:restartNumberingAfterBreak="0">
+  <w:abstractNum w:abstractNumId="8" w15:restartNumberingAfterBreak="0">
+    <w:nsid w:val="354D0969"/>
+    <w:multiLevelType w:val="multilevel"/>
+    <w:tmpl w:val="8786A5A6"/>
+    <w:lvl w:ilvl="0">
+      <w:start w:val="1"/>
+      <w:numFmt w:val="decimal"/>
+      <w:lvlText w:val="%1."/>
+      <w:lvlJc w:val="left"/>
+      <w:pPr>
+        <w:tabs>
+          <w:tab w:val="num" w:pos="720"/>
+        </w:tabs>
+        <w:ind w:left="720" w:hanging="360"/>
+      </w:pPr>
+    </w:lvl>
+    <w:lvl w:ilvl="1">
+      <w:start w:val="1"/>
+      <w:numFmt w:val="bullet"/>
+      <w:lvlText w:val=""/>
+      <w:lvlJc w:val="left"/>
+      <w:pPr>
+        <w:tabs>
+          <w:tab w:val="num" w:pos="1440"/>
+        </w:tabs>
+        <w:ind w:left="1440" w:hanging="360"/>
+      </w:pPr>
+      <w:rPr>
+        <w:rFonts w:ascii="Symbol" w:hAnsi="Symbol" w:hint="default"/>
+        <w:sz w:val="20"/>
+      </w:rPr>
+    </w:lvl>
+    <w:lvl w:ilvl="2">
+      <w:start w:val="1"/>
+      <w:numFmt w:val="bullet"/>
+      <w:lvlText w:val=""/>
+      <w:lvlJc w:val="left"/>
+      <w:pPr>
+        <w:tabs>
+          <w:tab w:val="num" w:pos="2160"/>
+        </w:tabs>
+        <w:ind w:left="2160" w:hanging="360"/>
+      </w:pPr>
+      <w:rPr>
+        <w:rFonts w:ascii="Symbol" w:hAnsi="Symbol" w:hint="default"/>
+        <w:sz w:val="20"/>
+      </w:rPr>
+    </w:lvl>
+    <w:lvl w:ilvl="3" w:tentative="1">
+      <w:start w:val="1"/>
+      <w:numFmt w:val="decimal"/>
+      <w:lvlText w:val="%4."/>
+      <w:lvlJc w:val="left"/>
+      <w:pPr>
+        <w:tabs>
+          <w:tab w:val="num" w:pos="2880"/>
+        </w:tabs>
+        <w:ind w:left="2880" w:hanging="360"/>
+      </w:pPr>
+    </w:lvl>
+    <w:lvl w:ilvl="4" w:tentative="1">
+      <w:start w:val="1"/>
+      <w:numFmt w:val="decimal"/>
+      <w:lvlText w:val="%5."/>
+      <w:lvlJc w:val="left"/>
+      <w:pPr>
+        <w:tabs>
+          <w:tab w:val="num" w:pos="3600"/>
+        </w:tabs>
+        <w:ind w:left="3600" w:hanging="360"/>
+      </w:pPr>
+    </w:lvl>
+    <w:lvl w:ilvl="5" w:tentative="1">
+      <w:start w:val="1"/>
+      <w:numFmt w:val="decimal"/>
+      <w:lvlText w:val="%6."/>
+      <w:lvlJc w:val="left"/>
+      <w:pPr>
+        <w:tabs>
+          <w:tab w:val="num" w:pos="4320"/>
+        </w:tabs>
+        <w:ind w:left="4320" w:hanging="360"/>
+      </w:pPr>
+    </w:lvl>
+    <w:lvl w:ilvl="6" w:tentative="1">
+      <w:start w:val="1"/>
+      <w:numFmt w:val="decimal"/>
+      <w:lvlText w:val="%7."/>
+      <w:lvlJc w:val="left"/>
+      <w:pPr>
+        <w:tabs>
+          <w:tab w:val="num" w:pos="5040"/>
+        </w:tabs>
+        <w:ind w:left="5040" w:hanging="360"/>
+      </w:pPr>
+    </w:lvl>
+    <w:lvl w:ilvl="7" w:tentative="1">
+      <w:start w:val="1"/>
+      <w:numFmt w:val="decimal"/>
+      <w:lvlText w:val="%8."/>
+      <w:lvlJc w:val="left"/>
+      <w:pPr>
+        <w:tabs>
+          <w:tab w:val="num" w:pos="5760"/>
+        </w:tabs>
+        <w:ind w:left="5760" w:hanging="360"/>
+      </w:pPr>
+    </w:lvl>
+    <w:lvl w:ilvl="8" w:tentative="1">
+      <w:start w:val="1"/>
+      <w:numFmt w:val="decimal"/>
+      <w:lvlText w:val="%9."/>
+      <w:lvlJc w:val="left"/>
+      <w:pPr>
+        <w:tabs>
+          <w:tab w:val="num" w:pos="6480"/>
+        </w:tabs>
+        <w:ind w:left="6480" w:hanging="360"/>
+      </w:pPr>
+    </w:lvl>
+  </w:abstractNum>
+  <w:abstractNum w:abstractNumId="9" w15:restartNumberingAfterBreak="0">
+    <w:nsid w:val="3A121001"/>
+    <w:multiLevelType w:val="multilevel"/>
+    <w:tmpl w:val="78FCF66C"/>
+    <w:lvl w:ilvl="0">
+      <w:start w:val="1"/>
+      <w:numFmt w:val="bullet"/>
+      <w:lvlText w:val=""/>
+      <w:lvlJc w:val="left"/>
+      <w:pPr>
+        <w:tabs>
+          <w:tab w:val="num" w:pos="720"/>
+        </w:tabs>
+        <w:ind w:left="720" w:hanging="360"/>
+      </w:pPr>
+      <w:rPr>
+        <w:rFonts w:ascii="Symbol" w:hAnsi="Symbol" w:hint="default"/>
+        <w:sz w:val="20"/>
+      </w:rPr>
+    </w:lvl>
+    <w:lvl w:ilvl="1">
+      <w:start w:val="1"/>
+      <w:numFmt w:val="bullet"/>
+      <w:lvlText w:val=""/>
+      <w:lvlJc w:val="left"/>
+      <w:pPr>
+        <w:tabs>
+          <w:tab w:val="num" w:pos="1440"/>
+        </w:tabs>
+        <w:ind w:left="1440" w:hanging="360"/>
+      </w:pPr>
+      <w:rPr>
+        <w:rFonts w:ascii="Symbol" w:hAnsi="Symbol" w:hint="default"/>
+        <w:sz w:val="20"/>
+      </w:rPr>
+    </w:lvl>
+    <w:lvl w:ilvl="2" w:tentative="1">
+      <w:start w:val="1"/>
+      <w:numFmt w:val="bullet"/>
+      <w:lvlText w:val=""/>
+      <w:lvlJc w:val="left"/>
+      <w:pPr>
+        <w:tabs>
+          <w:tab w:val="num" w:pos="2160"/>
+        </w:tabs>
+        <w:ind w:left="2160" w:hanging="360"/>
+      </w:pPr>
+      <w:rPr>
+        <w:rFonts w:ascii="Symbol" w:hAnsi="Symbol" w:hint="default"/>
+        <w:sz w:val="20"/>
+      </w:rPr>
+    </w:lvl>
+    <w:lvl w:ilvl="3" w:tentative="1">
+      <w:start w:val="1"/>
+      <w:numFmt w:val="bullet"/>
+      <w:lvlText w:val=""/>
+      <w:lvlJc w:val="left"/>
+      <w:pPr>
+        <w:tabs>
+          <w:tab w:val="num" w:pos="2880"/>
+        </w:tabs>
+        <w:ind w:left="2880" w:hanging="360"/>
+      </w:pPr>
+      <w:rPr>
+        <w:rFonts w:ascii="Symbol" w:hAnsi="Symbol" w:hint="default"/>
+        <w:sz w:val="20"/>
+      </w:rPr>
+    </w:lvl>
+    <w:lvl w:ilvl="4" w:tentative="1">
+      <w:start w:val="1"/>
+      <w:numFmt w:val="bullet"/>
+      <w:lvlText w:val=""/>
+      <w:lvlJc w:val="left"/>
+      <w:pPr>
+        <w:tabs>
+          <w:tab w:val="num" w:pos="3600"/>
+        </w:tabs>
+        <w:ind w:left="3600" w:hanging="360"/>
+      </w:pPr>
+      <w:rPr>
+        <w:rFonts w:ascii="Symbol" w:hAnsi="Symbol" w:hint="default"/>
+        <w:sz w:val="20"/>
+      </w:rPr>
+    </w:lvl>
+    <w:lvl w:ilvl="5" w:tentative="1">
+      <w:start w:val="1"/>
+      <w:numFmt w:val="bullet"/>
+      <w:lvlText w:val=""/>
+      <w:lvlJc w:val="left"/>
+      <w:pPr>
+        <w:tabs>
+          <w:tab w:val="num" w:pos="4320"/>
+        </w:tabs>
+        <w:ind w:left="4320" w:hanging="360"/>
+      </w:pPr>
+      <w:rPr>
+        <w:rFonts w:ascii="Symbol" w:hAnsi="Symbol" w:hint="default"/>
+        <w:sz w:val="20"/>
+      </w:rPr>
+    </w:lvl>
+    <w:lvl w:ilvl="6" w:tentative="1">
+      <w:start w:val="1"/>
+      <w:numFmt w:val="bullet"/>
+      <w:lvlText w:val=""/>
+      <w:lvlJc w:val="left"/>
+      <w:pPr>
+        <w:tabs>
+          <w:tab w:val="num" w:pos="5040"/>
+        </w:tabs>
+        <w:ind w:left="5040" w:hanging="360"/>
+      </w:pPr>
+      <w:rPr>
+        <w:rFonts w:ascii="Symbol" w:hAnsi="Symbol" w:hint="default"/>
+        <w:sz w:val="20"/>
+      </w:rPr>
+    </w:lvl>
+    <w:lvl w:ilvl="7" w:tentative="1">
+      <w:start w:val="1"/>
+      <w:numFmt w:val="bullet"/>
+      <w:lvlText w:val=""/>
+      <w:lvlJc w:val="left"/>
+      <w:pPr>
+        <w:tabs>
+          <w:tab w:val="num" w:pos="5760"/>
+        </w:tabs>
+        <w:ind w:left="5760" w:hanging="360"/>
+      </w:pPr>
+      <w:rPr>
+        <w:rFonts w:ascii="Symbol" w:hAnsi="Symbol" w:hint="default"/>
+        <w:sz w:val="20"/>
+      </w:rPr>
+    </w:lvl>
+    <w:lvl w:ilvl="8" w:tentative="1">
+      <w:start w:val="1"/>
+      <w:numFmt w:val="bullet"/>
+      <w:lvlText w:val=""/>
+      <w:lvlJc w:val="left"/>
+      <w:pPr>
+        <w:tabs>
+          <w:tab w:val="num" w:pos="6480"/>
+        </w:tabs>
+        <w:ind w:left="6480" w:hanging="360"/>
+      </w:pPr>
+      <w:rPr>
+        <w:rFonts w:ascii="Symbol" w:hAnsi="Symbol" w:hint="default"/>
+        <w:sz w:val="20"/>
+      </w:rPr>
+    </w:lvl>
+  </w:abstractNum>
+  <w:abstractNum w:abstractNumId="10" w15:restartNumberingAfterBreak="0">
     <w:nsid w:val="3DE42032"/>
     <w:multiLevelType w:val="hybridMultilevel"/>
     <w:tmpl w:val="3208ADE2"/>
@@ -6205,7 +8869,7 @@
       </w:rPr>
     </w:lvl>
   </w:abstractNum>
-  <w:abstractNum w:abstractNumId="8" w15:restartNumberingAfterBreak="0">
+  <w:abstractNum w:abstractNumId="11" w15:restartNumberingAfterBreak="0">
     <w:nsid w:val="3F2B0B75"/>
     <w:multiLevelType w:val="hybridMultilevel"/>
     <w:tmpl w:val="8408CBAE"/>
@@ -6318,7 +8982,7 @@
       </w:rPr>
     </w:lvl>
   </w:abstractNum>
-  <w:abstractNum w:abstractNumId="9" w15:restartNumberingAfterBreak="0">
+  <w:abstractNum w:abstractNumId="12" w15:restartNumberingAfterBreak="0">
     <w:nsid w:val="40BD6430"/>
     <w:multiLevelType w:val="hybridMultilevel"/>
     <w:tmpl w:val="0B9471E2"/>
@@ -6431,7 +9095,7 @@
       </w:rPr>
     </w:lvl>
   </w:abstractNum>
-  <w:abstractNum w:abstractNumId="10" w15:restartNumberingAfterBreak="0">
+  <w:abstractNum w:abstractNumId="13" w15:restartNumberingAfterBreak="0">
     <w:nsid w:val="5AF23385"/>
     <w:multiLevelType w:val="multilevel"/>
     <w:tmpl w:val="62AE4ADC"/>
@@ -6580,7 +9244,7 @@
       </w:rPr>
     </w:lvl>
   </w:abstractNum>
-  <w:abstractNum w:abstractNumId="11" w15:restartNumberingAfterBreak="0">
+  <w:abstractNum w:abstractNumId="14" w15:restartNumberingAfterBreak="0">
     <w:nsid w:val="79226753"/>
     <w:multiLevelType w:val="multilevel"/>
     <w:tmpl w:val="48484246"/>
@@ -6702,36 +9366,45 @@
     <w:abstractNumId w:val="0"/>
   </w:num>
   <w:num w:numId="2" w16cid:durableId="228351412">
-    <w:abstractNumId w:val="11"/>
+    <w:abstractNumId w:val="14"/>
   </w:num>
   <w:num w:numId="3" w16cid:durableId="2136175333">
     <w:abstractNumId w:val="2"/>
   </w:num>
   <w:num w:numId="4" w16cid:durableId="461534780">
-    <w:abstractNumId w:val="3"/>
+    <w:abstractNumId w:val="4"/>
   </w:num>
   <w:num w:numId="5" w16cid:durableId="557277204">
+    <w:abstractNumId w:val="13"/>
+  </w:num>
+  <w:num w:numId="6" w16cid:durableId="1432823751">
+    <w:abstractNumId w:val="11"/>
+  </w:num>
+  <w:num w:numId="7" w16cid:durableId="1301761688">
+    <w:abstractNumId w:val="7"/>
+  </w:num>
+  <w:num w:numId="8" w16cid:durableId="2071732345">
+    <w:abstractNumId w:val="6"/>
+  </w:num>
+  <w:num w:numId="9" w16cid:durableId="1682126631">
     <w:abstractNumId w:val="10"/>
   </w:num>
-  <w:num w:numId="6" w16cid:durableId="1432823751">
-    <w:abstractNumId w:val="8"/>
-  </w:num>
-  <w:num w:numId="7" w16cid:durableId="1301761688">
-    <w:abstractNumId w:val="6"/>
-  </w:num>
-  <w:num w:numId="8" w16cid:durableId="2071732345">
+  <w:num w:numId="10" w16cid:durableId="1932658857">
     <w:abstractNumId w:val="5"/>
-  </w:num>
-  <w:num w:numId="9" w16cid:durableId="1682126631">
-    <w:abstractNumId w:val="7"/>
-  </w:num>
-  <w:num w:numId="10" w16cid:durableId="1932658857">
-    <w:abstractNumId w:val="4"/>
   </w:num>
   <w:num w:numId="11" w16cid:durableId="1776904380">
     <w:abstractNumId w:val="1"/>
   </w:num>
   <w:num w:numId="12" w16cid:durableId="1379620145">
+    <w:abstractNumId w:val="12"/>
+  </w:num>
+  <w:num w:numId="13" w16cid:durableId="599222186">
+    <w:abstractNumId w:val="8"/>
+  </w:num>
+  <w:num w:numId="14" w16cid:durableId="1013918779">
+    <w:abstractNumId w:val="3"/>
+  </w:num>
+  <w:num w:numId="15" w16cid:durableId="662011366">
     <w:abstractNumId w:val="9"/>
   </w:num>
 </w:numbering>
@@ -7322,7 +9995,6 @@
   <w:style w:type="character" w:default="1" w:styleId="Policepardfaut">
     <w:name w:val="Default Paragraph Font"/>
     <w:uiPriority w:val="1"/>
-    <w:semiHidden/>
     <w:unhideWhenUsed/>
   </w:style>
   <w:style w:type="table" w:default="1" w:styleId="TableauNormal">

</xml_diff>